<commit_message>
MAJ journal de travail et rapport
Rédaction tests, spécification dans le rapport, et JDT
</commit_message>
<xml_diff>
--- a/doc/p_leonardupuis-rapport-TPI.docx
+++ b/doc/p_leonardupuis-rapport-TPI.docx
@@ -15,11 +15,14 @@
         <w:jc w:val="center"/>
       </w:pPr>
       <w:r>
+        <w:rPr>
+          <w:noProof/>
+        </w:rPr>
         <w:drawing>
-          <wp:inline distT="0" distB="0" distL="0" distR="0" wp14:anchorId="4C067EF7" wp14:editId="54882E61">
-            <wp:extent cx="4270076" cy="4270076"/>
-            <wp:effectExtent l="0" t="0" r="0" b="0"/>
-            <wp:docPr id="34" name="Image 34"/>
+          <wp:inline distT="0" distB="0" distL="0" distR="0" wp14:anchorId="5CEC3ABD" wp14:editId="09124D1D">
+            <wp:extent cx="5745192" cy="5745192"/>
+            <wp:effectExtent l="0" t="0" r="8255" b="8255"/>
+            <wp:docPr id="3" name="Image 3"/>
             <wp:cNvGraphicFramePr>
               <a:graphicFrameLocks xmlns:a="http://schemas.openxmlformats.org/drawingml/2006/main" noChangeAspect="1"/>
             </wp:cNvGraphicFramePr>
@@ -39,7 +42,7 @@
                   <pic:spPr>
                     <a:xfrm>
                       <a:off x="0" y="0"/>
-                      <a:ext cx="4282647" cy="4282647"/>
+                      <a:ext cx="5754590" cy="5754590"/>
                     </a:xfrm>
                     <a:prstGeom prst="rect">
                       <a:avLst/>
@@ -129,8 +132,10 @@
           <w:bCs w:val="0"/>
           <w:caps w:val="0"/>
           <w:noProof/>
+          <w:kern w:val="2"/>
           <w:sz w:val="22"/>
           <w:szCs w:val="22"/>
+          <w14:ligatures w14:val="standardContextual"/>
         </w:rPr>
       </w:pPr>
       <w:r>
@@ -166,7 +171,7 @@
         </w:rPr>
         <w:fldChar w:fldCharType="separate"/>
       </w:r>
-      <w:hyperlink w:anchor="_Toc308526316" w:history="1">
+      <w:hyperlink w:anchor="_Toc166660104" w:history="1">
         <w:r>
           <w:rPr>
             <w:rStyle w:val="Lienhypertexte"/>
@@ -181,8 +186,10 @@
             <w:bCs w:val="0"/>
             <w:caps w:val="0"/>
             <w:noProof/>
+            <w:kern w:val="2"/>
             <w:sz w:val="22"/>
             <w:szCs w:val="22"/>
+            <w14:ligatures w14:val="standardContextual"/>
           </w:rPr>
           <w:tab/>
         </w:r>
@@ -212,7 +219,7 @@
             <w:noProof/>
             <w:webHidden/>
           </w:rPr>
-          <w:instrText xml:space="preserve"> PAGEREF _Toc308526316 \h </w:instrText>
+          <w:instrText xml:space="preserve"> PAGEREF _Toc166660104 \h </w:instrText>
         </w:r>
         <w:r>
           <w:rPr>
@@ -254,11 +261,13 @@
           <w:rFonts w:eastAsiaTheme="minorEastAsia" w:cstheme="minorBidi"/>
           <w:smallCaps w:val="0"/>
           <w:noProof/>
+          <w:kern w:val="2"/>
           <w:sz w:val="22"/>
           <w:szCs w:val="22"/>
+          <w14:ligatures w14:val="standardContextual"/>
         </w:rPr>
       </w:pPr>
-      <w:hyperlink w:anchor="_Toc308526317" w:history="1">
+      <w:hyperlink w:anchor="_Toc166660105" w:history="1">
         <w:r>
           <w:rPr>
             <w:rStyle w:val="Lienhypertexte"/>
@@ -271,8 +280,10 @@
             <w:rFonts w:eastAsiaTheme="minorEastAsia" w:cstheme="minorBidi"/>
             <w:smallCaps w:val="0"/>
             <w:noProof/>
+            <w:kern w:val="2"/>
             <w:sz w:val="22"/>
             <w:szCs w:val="22"/>
+            <w14:ligatures w14:val="standardContextual"/>
           </w:rPr>
           <w:tab/>
         </w:r>
@@ -302,7 +313,7 @@
             <w:noProof/>
             <w:webHidden/>
           </w:rPr>
-          <w:instrText xml:space="preserve"> PAGEREF _Toc308526317 \h </w:instrText>
+          <w:instrText xml:space="preserve"> PAGEREF _Toc166660105 \h </w:instrText>
         </w:r>
         <w:r>
           <w:rPr>
@@ -344,11 +355,13 @@
           <w:rFonts w:eastAsiaTheme="minorEastAsia" w:cstheme="minorBidi"/>
           <w:smallCaps w:val="0"/>
           <w:noProof/>
+          <w:kern w:val="2"/>
           <w:sz w:val="22"/>
           <w:szCs w:val="22"/>
+          <w14:ligatures w14:val="standardContextual"/>
         </w:rPr>
       </w:pPr>
-      <w:hyperlink w:anchor="_Toc308526318" w:history="1">
+      <w:hyperlink w:anchor="_Toc166660106" w:history="1">
         <w:r>
           <w:rPr>
             <w:rStyle w:val="Lienhypertexte"/>
@@ -361,8 +374,10 @@
             <w:rFonts w:eastAsiaTheme="minorEastAsia" w:cstheme="minorBidi"/>
             <w:smallCaps w:val="0"/>
             <w:noProof/>
+            <w:kern w:val="2"/>
             <w:sz w:val="22"/>
             <w:szCs w:val="22"/>
+            <w14:ligatures w14:val="standardContextual"/>
           </w:rPr>
           <w:tab/>
         </w:r>
@@ -392,7 +407,7 @@
             <w:noProof/>
             <w:webHidden/>
           </w:rPr>
-          <w:instrText xml:space="preserve"> PAGEREF _Toc308526318 \h </w:instrText>
+          <w:instrText xml:space="preserve"> PAGEREF _Toc166660106 \h </w:instrText>
         </w:r>
         <w:r>
           <w:rPr>
@@ -434,11 +449,13 @@
           <w:rFonts w:eastAsiaTheme="minorEastAsia" w:cstheme="minorBidi"/>
           <w:smallCaps w:val="0"/>
           <w:noProof/>
+          <w:kern w:val="2"/>
           <w:sz w:val="22"/>
           <w:szCs w:val="22"/>
+          <w14:ligatures w14:val="standardContextual"/>
         </w:rPr>
       </w:pPr>
-      <w:hyperlink w:anchor="_Toc308526319" w:history="1">
+      <w:hyperlink w:anchor="_Toc166660107" w:history="1">
         <w:r>
           <w:rPr>
             <w:rStyle w:val="Lienhypertexte"/>
@@ -451,8 +468,10 @@
             <w:rFonts w:eastAsiaTheme="minorEastAsia" w:cstheme="minorBidi"/>
             <w:smallCaps w:val="0"/>
             <w:noProof/>
+            <w:kern w:val="2"/>
             <w:sz w:val="22"/>
             <w:szCs w:val="22"/>
+            <w14:ligatures w14:val="standardContextual"/>
           </w:rPr>
           <w:tab/>
         </w:r>
@@ -482,7 +501,7 @@
             <w:noProof/>
             <w:webHidden/>
           </w:rPr>
-          <w:instrText xml:space="preserve"> PAGEREF _Toc308526319 \h </w:instrText>
+          <w:instrText xml:space="preserve"> PAGEREF _Toc166660107 \h </w:instrText>
         </w:r>
         <w:r>
           <w:rPr>
@@ -524,11 +543,13 @@
           <w:rFonts w:eastAsiaTheme="minorEastAsia" w:cstheme="minorBidi"/>
           <w:smallCaps w:val="0"/>
           <w:noProof/>
+          <w:kern w:val="2"/>
           <w:sz w:val="22"/>
           <w:szCs w:val="22"/>
+          <w14:ligatures w14:val="standardContextual"/>
         </w:rPr>
       </w:pPr>
-      <w:hyperlink w:anchor="_Toc308526320" w:history="1">
+      <w:hyperlink w:anchor="_Toc166660108" w:history="1">
         <w:r>
           <w:rPr>
             <w:rStyle w:val="Lienhypertexte"/>
@@ -541,8 +562,10 @@
             <w:rFonts w:eastAsiaTheme="minorEastAsia" w:cstheme="minorBidi"/>
             <w:smallCaps w:val="0"/>
             <w:noProof/>
+            <w:kern w:val="2"/>
             <w:sz w:val="22"/>
             <w:szCs w:val="22"/>
+            <w14:ligatures w14:val="standardContextual"/>
           </w:rPr>
           <w:tab/>
         </w:r>
@@ -572,7 +595,7 @@
             <w:noProof/>
             <w:webHidden/>
           </w:rPr>
-          <w:instrText xml:space="preserve"> PAGEREF _Toc308526320 \h </w:instrText>
+          <w:instrText xml:space="preserve"> PAGEREF _Toc166660108 \h </w:instrText>
         </w:r>
         <w:r>
           <w:rPr>
@@ -614,11 +637,13 @@
           <w:rFonts w:eastAsiaTheme="minorEastAsia" w:cstheme="minorBidi"/>
           <w:smallCaps w:val="0"/>
           <w:noProof/>
+          <w:kern w:val="2"/>
           <w:sz w:val="22"/>
           <w:szCs w:val="22"/>
+          <w14:ligatures w14:val="standardContextual"/>
         </w:rPr>
       </w:pPr>
-      <w:hyperlink w:anchor="_Toc308526321" w:history="1">
+      <w:hyperlink w:anchor="_Toc166660109" w:history="1">
         <w:r>
           <w:rPr>
             <w:rStyle w:val="Lienhypertexte"/>
@@ -631,8 +656,10 @@
             <w:rFonts w:eastAsiaTheme="minorEastAsia" w:cstheme="minorBidi"/>
             <w:smallCaps w:val="0"/>
             <w:noProof/>
+            <w:kern w:val="2"/>
             <w:sz w:val="22"/>
             <w:szCs w:val="22"/>
+            <w14:ligatures w14:val="standardContextual"/>
           </w:rPr>
           <w:tab/>
         </w:r>
@@ -662,7 +689,7 @@
             <w:noProof/>
             <w:webHidden/>
           </w:rPr>
-          <w:instrText xml:space="preserve"> PAGEREF _Toc308526321 \h </w:instrText>
+          <w:instrText xml:space="preserve"> PAGEREF _Toc166660109 \h </w:instrText>
         </w:r>
         <w:r>
           <w:rPr>
@@ -682,7 +709,7 @@
             <w:noProof/>
             <w:webHidden/>
           </w:rPr>
-          <w:t>3</w:t>
+          <w:t>4</w:t>
         </w:r>
         <w:r>
           <w:rPr>
@@ -705,11 +732,13 @@
           <w:i w:val="0"/>
           <w:iCs w:val="0"/>
           <w:noProof/>
+          <w:kern w:val="2"/>
           <w:sz w:val="22"/>
           <w:szCs w:val="22"/>
+          <w14:ligatures w14:val="standardContextual"/>
         </w:rPr>
       </w:pPr>
-      <w:hyperlink w:anchor="_Toc308526322" w:history="1">
+      <w:hyperlink w:anchor="_Toc166660110" w:history="1">
         <w:r>
           <w:rPr>
             <w:rStyle w:val="Lienhypertexte"/>
@@ -723,8 +752,10 @@
             <w:i w:val="0"/>
             <w:iCs w:val="0"/>
             <w:noProof/>
+            <w:kern w:val="2"/>
             <w:sz w:val="22"/>
             <w:szCs w:val="22"/>
+            <w14:ligatures w14:val="standardContextual"/>
           </w:rPr>
           <w:tab/>
         </w:r>
@@ -754,7 +785,7 @@
             <w:noProof/>
             <w:webHidden/>
           </w:rPr>
-          <w:instrText xml:space="preserve"> PAGEREF _Toc308526322 \h </w:instrText>
+          <w:instrText xml:space="preserve"> PAGEREF _Toc166660110 \h </w:instrText>
         </w:r>
         <w:r>
           <w:rPr>
@@ -774,7 +805,7 @@
             <w:noProof/>
             <w:webHidden/>
           </w:rPr>
-          <w:t>3</w:t>
+          <w:t>4</w:t>
         </w:r>
         <w:r>
           <w:rPr>
@@ -797,11 +828,13 @@
           <w:i w:val="0"/>
           <w:iCs w:val="0"/>
           <w:noProof/>
+          <w:kern w:val="2"/>
           <w:sz w:val="22"/>
           <w:szCs w:val="22"/>
+          <w14:ligatures w14:val="standardContextual"/>
         </w:rPr>
       </w:pPr>
-      <w:hyperlink w:anchor="_Toc308526323" w:history="1">
+      <w:hyperlink w:anchor="_Toc166660111" w:history="1">
         <w:r>
           <w:rPr>
             <w:rStyle w:val="Lienhypertexte"/>
@@ -815,8 +848,10 @@
             <w:i w:val="0"/>
             <w:iCs w:val="0"/>
             <w:noProof/>
+            <w:kern w:val="2"/>
             <w:sz w:val="22"/>
             <w:szCs w:val="22"/>
+            <w14:ligatures w14:val="standardContextual"/>
           </w:rPr>
           <w:tab/>
         </w:r>
@@ -846,7 +881,7 @@
             <w:noProof/>
             <w:webHidden/>
           </w:rPr>
-          <w:instrText xml:space="preserve"> PAGEREF _Toc308526323 \h </w:instrText>
+          <w:instrText xml:space="preserve"> PAGEREF _Toc166660111 \h </w:instrText>
         </w:r>
         <w:r>
           <w:rPr>
@@ -866,7 +901,7 @@
             <w:noProof/>
             <w:webHidden/>
           </w:rPr>
-          <w:t>3</w:t>
+          <w:t>4</w:t>
         </w:r>
         <w:r>
           <w:rPr>
@@ -889,11 +924,13 @@
           <w:i w:val="0"/>
           <w:iCs w:val="0"/>
           <w:noProof/>
+          <w:kern w:val="2"/>
           <w:sz w:val="22"/>
           <w:szCs w:val="22"/>
+          <w14:ligatures w14:val="standardContextual"/>
         </w:rPr>
       </w:pPr>
-      <w:hyperlink w:anchor="_Toc308526324" w:history="1">
+      <w:hyperlink w:anchor="_Toc166660112" w:history="1">
         <w:r>
           <w:rPr>
             <w:rStyle w:val="Lienhypertexte"/>
@@ -907,8 +944,10 @@
             <w:i w:val="0"/>
             <w:iCs w:val="0"/>
             <w:noProof/>
+            <w:kern w:val="2"/>
             <w:sz w:val="22"/>
             <w:szCs w:val="22"/>
+            <w14:ligatures w14:val="standardContextual"/>
           </w:rPr>
           <w:tab/>
         </w:r>
@@ -938,7 +977,7 @@
             <w:noProof/>
             <w:webHidden/>
           </w:rPr>
-          <w:instrText xml:space="preserve"> PAGEREF _Toc308526324 \h </w:instrText>
+          <w:instrText xml:space="preserve"> PAGEREF _Toc166660112 \h </w:instrText>
         </w:r>
         <w:r>
           <w:rPr>
@@ -958,7 +997,7 @@
             <w:noProof/>
             <w:webHidden/>
           </w:rPr>
-          <w:t>3</w:t>
+          <w:t>4</w:t>
         </w:r>
         <w:r>
           <w:rPr>
@@ -981,11 +1020,13 @@
           <w:i w:val="0"/>
           <w:iCs w:val="0"/>
           <w:noProof/>
+          <w:kern w:val="2"/>
           <w:sz w:val="22"/>
           <w:szCs w:val="22"/>
+          <w14:ligatures w14:val="standardContextual"/>
         </w:rPr>
       </w:pPr>
-      <w:hyperlink w:anchor="_Toc308526325" w:history="1">
+      <w:hyperlink w:anchor="_Toc166660113" w:history="1">
         <w:r>
           <w:rPr>
             <w:rStyle w:val="Lienhypertexte"/>
@@ -999,8 +1040,10 @@
             <w:i w:val="0"/>
             <w:iCs w:val="0"/>
             <w:noProof/>
+            <w:kern w:val="2"/>
             <w:sz w:val="22"/>
             <w:szCs w:val="22"/>
+            <w14:ligatures w14:val="standardContextual"/>
           </w:rPr>
           <w:tab/>
         </w:r>
@@ -1030,7 +1073,7 @@
             <w:noProof/>
             <w:webHidden/>
           </w:rPr>
-          <w:instrText xml:space="preserve"> PAGEREF _Toc308526325 \h </w:instrText>
+          <w:instrText xml:space="preserve"> PAGEREF _Toc166660113 \h </w:instrText>
         </w:r>
         <w:r>
           <w:rPr>
@@ -1050,7 +1093,7 @@
             <w:noProof/>
             <w:webHidden/>
           </w:rPr>
-          <w:t>3</w:t>
+          <w:t>4</w:t>
         </w:r>
         <w:r>
           <w:rPr>
@@ -1073,11 +1116,13 @@
           <w:i w:val="0"/>
           <w:iCs w:val="0"/>
           <w:noProof/>
+          <w:kern w:val="2"/>
           <w:sz w:val="22"/>
           <w:szCs w:val="22"/>
+          <w14:ligatures w14:val="standardContextual"/>
         </w:rPr>
       </w:pPr>
-      <w:hyperlink w:anchor="_Toc308526326" w:history="1">
+      <w:hyperlink w:anchor="_Toc166660114" w:history="1">
         <w:r>
           <w:rPr>
             <w:rStyle w:val="Lienhypertexte"/>
@@ -1091,8 +1136,10 @@
             <w:i w:val="0"/>
             <w:iCs w:val="0"/>
             <w:noProof/>
+            <w:kern w:val="2"/>
             <w:sz w:val="22"/>
             <w:szCs w:val="22"/>
+            <w14:ligatures w14:val="standardContextual"/>
           </w:rPr>
           <w:tab/>
         </w:r>
@@ -1122,7 +1169,7 @@
             <w:noProof/>
             <w:webHidden/>
           </w:rPr>
-          <w:instrText xml:space="preserve"> PAGEREF _Toc308526326 \h </w:instrText>
+          <w:instrText xml:space="preserve"> PAGEREF _Toc166660114 \h </w:instrText>
         </w:r>
         <w:r>
           <w:rPr>
@@ -1165,11 +1212,13 @@
           <w:i w:val="0"/>
           <w:iCs w:val="0"/>
           <w:noProof/>
+          <w:kern w:val="2"/>
           <w:sz w:val="22"/>
           <w:szCs w:val="22"/>
+          <w14:ligatures w14:val="standardContextual"/>
         </w:rPr>
       </w:pPr>
-      <w:hyperlink w:anchor="_Toc308526327" w:history="1">
+      <w:hyperlink w:anchor="_Toc166660115" w:history="1">
         <w:r>
           <w:rPr>
             <w:rStyle w:val="Lienhypertexte"/>
@@ -1183,8 +1232,10 @@
             <w:i w:val="0"/>
             <w:iCs w:val="0"/>
             <w:noProof/>
+            <w:kern w:val="2"/>
             <w:sz w:val="22"/>
             <w:szCs w:val="22"/>
+            <w14:ligatures w14:val="standardContextual"/>
           </w:rPr>
           <w:tab/>
         </w:r>
@@ -1214,7 +1265,7 @@
             <w:noProof/>
             <w:webHidden/>
           </w:rPr>
-          <w:instrText xml:space="preserve"> PAGEREF _Toc308526327 \h </w:instrText>
+          <w:instrText xml:space="preserve"> PAGEREF _Toc166660115 \h </w:instrText>
         </w:r>
         <w:r>
           <w:rPr>
@@ -1257,11 +1308,13 @@
           <w:i w:val="0"/>
           <w:iCs w:val="0"/>
           <w:noProof/>
+          <w:kern w:val="2"/>
           <w:sz w:val="22"/>
           <w:szCs w:val="22"/>
+          <w14:ligatures w14:val="standardContextual"/>
         </w:rPr>
       </w:pPr>
-      <w:hyperlink w:anchor="_Toc308526328" w:history="1">
+      <w:hyperlink w:anchor="_Toc166660116" w:history="1">
         <w:r>
           <w:rPr>
             <w:rStyle w:val="Lienhypertexte"/>
@@ -1275,8 +1328,10 @@
             <w:i w:val="0"/>
             <w:iCs w:val="0"/>
             <w:noProof/>
+            <w:kern w:val="2"/>
             <w:sz w:val="22"/>
             <w:szCs w:val="22"/>
+            <w14:ligatures w14:val="standardContextual"/>
           </w:rPr>
           <w:tab/>
         </w:r>
@@ -1306,7 +1361,7 @@
             <w:noProof/>
             <w:webHidden/>
           </w:rPr>
-          <w:instrText xml:space="preserve"> PAGEREF _Toc308526328 \h </w:instrText>
+          <w:instrText xml:space="preserve"> PAGEREF _Toc166660116 \h </w:instrText>
         </w:r>
         <w:r>
           <w:rPr>
@@ -1348,11 +1403,13 @@
           <w:rFonts w:eastAsiaTheme="minorEastAsia" w:cstheme="minorBidi"/>
           <w:smallCaps w:val="0"/>
           <w:noProof/>
+          <w:kern w:val="2"/>
           <w:sz w:val="22"/>
           <w:szCs w:val="22"/>
+          <w14:ligatures w14:val="standardContextual"/>
         </w:rPr>
       </w:pPr>
-      <w:hyperlink w:anchor="_Toc308526329" w:history="1">
+      <w:hyperlink w:anchor="_Toc166660117" w:history="1">
         <w:r>
           <w:rPr>
             <w:rStyle w:val="Lienhypertexte"/>
@@ -1365,8 +1422,10 @@
             <w:rFonts w:eastAsiaTheme="minorEastAsia" w:cstheme="minorBidi"/>
             <w:smallCaps w:val="0"/>
             <w:noProof/>
+            <w:kern w:val="2"/>
             <w:sz w:val="22"/>
             <w:szCs w:val="22"/>
+            <w14:ligatures w14:val="standardContextual"/>
           </w:rPr>
           <w:tab/>
         </w:r>
@@ -1396,7 +1455,7 @@
             <w:noProof/>
             <w:webHidden/>
           </w:rPr>
-          <w:instrText xml:space="preserve"> PAGEREF _Toc308526329 \h </w:instrText>
+          <w:instrText xml:space="preserve"> PAGEREF _Toc166660117 \h </w:instrText>
         </w:r>
         <w:r>
           <w:rPr>
@@ -1438,11 +1497,13 @@
           <w:rFonts w:eastAsiaTheme="minorEastAsia" w:cstheme="minorBidi"/>
           <w:smallCaps w:val="0"/>
           <w:noProof/>
+          <w:kern w:val="2"/>
           <w:sz w:val="22"/>
           <w:szCs w:val="22"/>
+          <w14:ligatures w14:val="standardContextual"/>
         </w:rPr>
       </w:pPr>
-      <w:hyperlink w:anchor="_Toc308526330" w:history="1">
+      <w:hyperlink w:anchor="_Toc166660118" w:history="1">
         <w:r>
           <w:rPr>
             <w:rStyle w:val="Lienhypertexte"/>
@@ -1455,8 +1516,10 @@
             <w:rFonts w:eastAsiaTheme="minorEastAsia" w:cstheme="minorBidi"/>
             <w:smallCaps w:val="0"/>
             <w:noProof/>
+            <w:kern w:val="2"/>
             <w:sz w:val="22"/>
             <w:szCs w:val="22"/>
+            <w14:ligatures w14:val="standardContextual"/>
           </w:rPr>
           <w:tab/>
         </w:r>
@@ -1486,7 +1549,7 @@
             <w:noProof/>
             <w:webHidden/>
           </w:rPr>
-          <w:instrText xml:space="preserve"> PAGEREF _Toc308526330 \h </w:instrText>
+          <w:instrText xml:space="preserve"> PAGEREF _Toc166660118 \h </w:instrText>
         </w:r>
         <w:r>
           <w:rPr>
@@ -1506,7 +1569,7 @@
             <w:noProof/>
             <w:webHidden/>
           </w:rPr>
-          <w:t>4</w:t>
+          <w:t>5</w:t>
         </w:r>
         <w:r>
           <w:rPr>
@@ -1530,11 +1593,13 @@
           <w:bCs w:val="0"/>
           <w:caps w:val="0"/>
           <w:noProof/>
+          <w:kern w:val="2"/>
           <w:sz w:val="22"/>
           <w:szCs w:val="22"/>
+          <w14:ligatures w14:val="standardContextual"/>
         </w:rPr>
       </w:pPr>
-      <w:hyperlink w:anchor="_Toc308526331" w:history="1">
+      <w:hyperlink w:anchor="_Toc166660119" w:history="1">
         <w:r>
           <w:rPr>
             <w:rStyle w:val="Lienhypertexte"/>
@@ -1549,8 +1614,10 @@
             <w:bCs w:val="0"/>
             <w:caps w:val="0"/>
             <w:noProof/>
+            <w:kern w:val="2"/>
             <w:sz w:val="22"/>
             <w:szCs w:val="22"/>
+            <w14:ligatures w14:val="standardContextual"/>
           </w:rPr>
           <w:tab/>
         </w:r>
@@ -1580,7 +1647,7 @@
             <w:noProof/>
             <w:webHidden/>
           </w:rPr>
-          <w:instrText xml:space="preserve"> PAGEREF _Toc308526331 \h </w:instrText>
+          <w:instrText xml:space="preserve"> PAGEREF _Toc166660119 \h </w:instrText>
         </w:r>
         <w:r>
           <w:rPr>
@@ -1600,7 +1667,7 @@
             <w:noProof/>
             <w:webHidden/>
           </w:rPr>
-          <w:t>5</w:t>
+          <w:t>6</w:t>
         </w:r>
         <w:r>
           <w:rPr>
@@ -1624,11 +1691,13 @@
           <w:bCs w:val="0"/>
           <w:caps w:val="0"/>
           <w:noProof/>
+          <w:kern w:val="2"/>
           <w:sz w:val="22"/>
           <w:szCs w:val="22"/>
+          <w14:ligatures w14:val="standardContextual"/>
         </w:rPr>
       </w:pPr>
-      <w:hyperlink w:anchor="_Toc308526332" w:history="1">
+      <w:hyperlink w:anchor="_Toc166660120" w:history="1">
         <w:r>
           <w:rPr>
             <w:rStyle w:val="Lienhypertexte"/>
@@ -1643,8 +1712,10 @@
             <w:bCs w:val="0"/>
             <w:caps w:val="0"/>
             <w:noProof/>
+            <w:kern w:val="2"/>
             <w:sz w:val="22"/>
             <w:szCs w:val="22"/>
+            <w14:ligatures w14:val="standardContextual"/>
           </w:rPr>
           <w:tab/>
         </w:r>
@@ -1674,7 +1745,7 @@
             <w:noProof/>
             <w:webHidden/>
           </w:rPr>
-          <w:instrText xml:space="preserve"> PAGEREF _Toc308526332 \h </w:instrText>
+          <w:instrText xml:space="preserve"> PAGEREF _Toc166660120 \h </w:instrText>
         </w:r>
         <w:r>
           <w:rPr>
@@ -1694,7 +1765,7 @@
             <w:noProof/>
             <w:webHidden/>
           </w:rPr>
-          <w:t>14</w:t>
+          <w:t>15</w:t>
         </w:r>
         <w:r>
           <w:rPr>
@@ -1716,11 +1787,13 @@
           <w:rFonts w:eastAsiaTheme="minorEastAsia" w:cstheme="minorBidi"/>
           <w:smallCaps w:val="0"/>
           <w:noProof/>
+          <w:kern w:val="2"/>
           <w:sz w:val="22"/>
           <w:szCs w:val="22"/>
+          <w14:ligatures w14:val="standardContextual"/>
         </w:rPr>
       </w:pPr>
-      <w:hyperlink w:anchor="_Toc308526333" w:history="1">
+      <w:hyperlink w:anchor="_Toc166660121" w:history="1">
         <w:r>
           <w:rPr>
             <w:rStyle w:val="Lienhypertexte"/>
@@ -1733,8 +1806,10 @@
             <w:rFonts w:eastAsiaTheme="minorEastAsia" w:cstheme="minorBidi"/>
             <w:smallCaps w:val="0"/>
             <w:noProof/>
+            <w:kern w:val="2"/>
             <w:sz w:val="22"/>
             <w:szCs w:val="22"/>
+            <w14:ligatures w14:val="standardContextual"/>
           </w:rPr>
           <w:tab/>
         </w:r>
@@ -1764,7 +1839,7 @@
             <w:noProof/>
             <w:webHidden/>
           </w:rPr>
-          <w:instrText xml:space="preserve"> PAGEREF _Toc308526333 \h </w:instrText>
+          <w:instrText xml:space="preserve"> PAGEREF _Toc166660121 \h </w:instrText>
         </w:r>
         <w:r>
           <w:rPr>
@@ -1784,7 +1859,7 @@
             <w:noProof/>
             <w:webHidden/>
           </w:rPr>
-          <w:t>14</w:t>
+          <w:t>15</w:t>
         </w:r>
         <w:r>
           <w:rPr>
@@ -1806,11 +1881,13 @@
           <w:rFonts w:eastAsiaTheme="minorEastAsia" w:cstheme="minorBidi"/>
           <w:smallCaps w:val="0"/>
           <w:noProof/>
+          <w:kern w:val="2"/>
           <w:sz w:val="22"/>
           <w:szCs w:val="22"/>
+          <w14:ligatures w14:val="standardContextual"/>
         </w:rPr>
       </w:pPr>
-      <w:hyperlink w:anchor="_Toc308526334" w:history="1">
+      <w:hyperlink w:anchor="_Toc166660122" w:history="1">
         <w:r>
           <w:rPr>
             <w:rStyle w:val="Lienhypertexte"/>
@@ -1823,8 +1900,10 @@
             <w:rFonts w:eastAsiaTheme="minorEastAsia" w:cstheme="minorBidi"/>
             <w:smallCaps w:val="0"/>
             <w:noProof/>
+            <w:kern w:val="2"/>
             <w:sz w:val="22"/>
             <w:szCs w:val="22"/>
+            <w14:ligatures w14:val="standardContextual"/>
           </w:rPr>
           <w:tab/>
         </w:r>
@@ -1833,7 +1912,7 @@
             <w:rStyle w:val="Lienhypertexte"/>
             <w:noProof/>
           </w:rPr>
-          <w:t>Document d’analyse et conception</w:t>
+          <w:t>Méthode de gestion de projet</w:t>
         </w:r>
         <w:r>
           <w:rPr>
@@ -1854,7 +1933,7 @@
             <w:noProof/>
             <w:webHidden/>
           </w:rPr>
-          <w:instrText xml:space="preserve"> PAGEREF _Toc308526334 \h </w:instrText>
+          <w:instrText xml:space="preserve"> PAGEREF _Toc166660122 \h </w:instrText>
         </w:r>
         <w:r>
           <w:rPr>
@@ -1896,11 +1975,13 @@
           <w:rFonts w:eastAsiaTheme="minorEastAsia" w:cstheme="minorBidi"/>
           <w:smallCaps w:val="0"/>
           <w:noProof/>
+          <w:kern w:val="2"/>
           <w:sz w:val="22"/>
           <w:szCs w:val="22"/>
+          <w14:ligatures w14:val="standardContextual"/>
         </w:rPr>
       </w:pPr>
-      <w:hyperlink w:anchor="_Toc308526335" w:history="1">
+      <w:hyperlink w:anchor="_Toc166660123" w:history="1">
         <w:r>
           <w:rPr>
             <w:rStyle w:val="Lienhypertexte"/>
@@ -1913,8 +1994,10 @@
             <w:rFonts w:eastAsiaTheme="minorEastAsia" w:cstheme="minorBidi"/>
             <w:smallCaps w:val="0"/>
             <w:noProof/>
+            <w:kern w:val="2"/>
             <w:sz w:val="22"/>
             <w:szCs w:val="22"/>
+            <w14:ligatures w14:val="standardContextual"/>
           </w:rPr>
           <w:tab/>
         </w:r>
@@ -1923,7 +2006,7 @@
             <w:rStyle w:val="Lienhypertexte"/>
             <w:noProof/>
           </w:rPr>
-          <w:t>Conception des tests</w:t>
+          <w:t>Document d’analyse et conception</w:t>
         </w:r>
         <w:r>
           <w:rPr>
@@ -1944,7 +2027,7 @@
             <w:noProof/>
             <w:webHidden/>
           </w:rPr>
-          <w:instrText xml:space="preserve"> PAGEREF _Toc308526335 \h </w:instrText>
+          <w:instrText xml:space="preserve"> PAGEREF _Toc166660123 \h </w:instrText>
         </w:r>
         <w:r>
           <w:rPr>
@@ -1986,11 +2069,13 @@
           <w:rFonts w:eastAsiaTheme="minorEastAsia" w:cstheme="minorBidi"/>
           <w:smallCaps w:val="0"/>
           <w:noProof/>
+          <w:kern w:val="2"/>
           <w:sz w:val="22"/>
           <w:szCs w:val="22"/>
+          <w14:ligatures w14:val="standardContextual"/>
         </w:rPr>
       </w:pPr>
-      <w:hyperlink w:anchor="_Toc308526336" w:history="1">
+      <w:hyperlink w:anchor="_Toc166660124" w:history="1">
         <w:r>
           <w:rPr>
             <w:rStyle w:val="Lienhypertexte"/>
@@ -2003,8 +2088,10 @@
             <w:rFonts w:eastAsiaTheme="minorEastAsia" w:cstheme="minorBidi"/>
             <w:smallCaps w:val="0"/>
             <w:noProof/>
+            <w:kern w:val="2"/>
             <w:sz w:val="22"/>
             <w:szCs w:val="22"/>
+            <w14:ligatures w14:val="standardContextual"/>
           </w:rPr>
           <w:tab/>
         </w:r>
@@ -2013,6 +2100,100 @@
             <w:rStyle w:val="Lienhypertexte"/>
             <w:noProof/>
           </w:rPr>
+          <w:t>Conception des tests</w:t>
+        </w:r>
+        <w:r>
+          <w:rPr>
+            <w:noProof/>
+            <w:webHidden/>
+          </w:rPr>
+          <w:tab/>
+        </w:r>
+        <w:r>
+          <w:rPr>
+            <w:noProof/>
+            <w:webHidden/>
+          </w:rPr>
+          <w:fldChar w:fldCharType="begin"/>
+        </w:r>
+        <w:r>
+          <w:rPr>
+            <w:noProof/>
+            <w:webHidden/>
+          </w:rPr>
+          <w:instrText xml:space="preserve"> PAGEREF _Toc166660124 \h </w:instrText>
+        </w:r>
+        <w:r>
+          <w:rPr>
+            <w:noProof/>
+            <w:webHidden/>
+          </w:rPr>
+        </w:r>
+        <w:r>
+          <w:rPr>
+            <w:noProof/>
+            <w:webHidden/>
+          </w:rPr>
+          <w:fldChar w:fldCharType="separate"/>
+        </w:r>
+        <w:r>
+          <w:rPr>
+            <w:noProof/>
+            <w:webHidden/>
+          </w:rPr>
+          <w:t>17</w:t>
+        </w:r>
+        <w:r>
+          <w:rPr>
+            <w:noProof/>
+            <w:webHidden/>
+          </w:rPr>
+          <w:fldChar w:fldCharType="end"/>
+        </w:r>
+      </w:hyperlink>
+    </w:p>
+    <w:p>
+      <w:pPr>
+        <w:pStyle w:val="TM2"/>
+        <w:tabs>
+          <w:tab w:val="left" w:pos="800"/>
+          <w:tab w:val="right" w:leader="dot" w:pos="9060"/>
+        </w:tabs>
+        <w:rPr>
+          <w:rFonts w:eastAsiaTheme="minorEastAsia" w:cstheme="minorBidi"/>
+          <w:smallCaps w:val="0"/>
+          <w:noProof/>
+          <w:kern w:val="2"/>
+          <w:sz w:val="22"/>
+          <w:szCs w:val="22"/>
+          <w14:ligatures w14:val="standardContextual"/>
+        </w:rPr>
+      </w:pPr>
+      <w:hyperlink w:anchor="_Toc166660125" w:history="1">
+        <w:r>
+          <w:rPr>
+            <w:rStyle w:val="Lienhypertexte"/>
+            <w:noProof/>
+          </w:rPr>
+          <w:t>3.5</w:t>
+        </w:r>
+        <w:r>
+          <w:rPr>
+            <w:rFonts w:eastAsiaTheme="minorEastAsia" w:cstheme="minorBidi"/>
+            <w:smallCaps w:val="0"/>
+            <w:noProof/>
+            <w:kern w:val="2"/>
+            <w:sz w:val="22"/>
+            <w:szCs w:val="22"/>
+            <w14:ligatures w14:val="standardContextual"/>
+          </w:rPr>
+          <w:tab/>
+        </w:r>
+        <w:r>
+          <w:rPr>
+            <w:rStyle w:val="Lienhypertexte"/>
+            <w:noProof/>
+          </w:rPr>
           <w:t>Planification détaillée</w:t>
         </w:r>
         <w:r>
@@ -2034,7 +2215,7 @@
             <w:noProof/>
             <w:webHidden/>
           </w:rPr>
-          <w:instrText xml:space="preserve"> PAGEREF _Toc308526336 \h </w:instrText>
+          <w:instrText xml:space="preserve"> PAGEREF _Toc166660125 \h </w:instrText>
         </w:r>
         <w:r>
           <w:rPr>
@@ -2054,7 +2235,7 @@
             <w:noProof/>
             <w:webHidden/>
           </w:rPr>
-          <w:t>16</w:t>
+          <w:t>17</w:t>
         </w:r>
         <w:r>
           <w:rPr>
@@ -2078,11 +2259,13 @@
           <w:bCs w:val="0"/>
           <w:caps w:val="0"/>
           <w:noProof/>
+          <w:kern w:val="2"/>
           <w:sz w:val="22"/>
           <w:szCs w:val="22"/>
+          <w14:ligatures w14:val="standardContextual"/>
         </w:rPr>
       </w:pPr>
-      <w:hyperlink w:anchor="_Toc308526337" w:history="1">
+      <w:hyperlink w:anchor="_Toc166660126" w:history="1">
         <w:r>
           <w:rPr>
             <w:rStyle w:val="Lienhypertexte"/>
@@ -2097,8 +2280,10 @@
             <w:bCs w:val="0"/>
             <w:caps w:val="0"/>
             <w:noProof/>
+            <w:kern w:val="2"/>
             <w:sz w:val="22"/>
             <w:szCs w:val="22"/>
+            <w14:ligatures w14:val="standardContextual"/>
           </w:rPr>
           <w:tab/>
         </w:r>
@@ -2128,7 +2313,7 @@
             <w:noProof/>
             <w:webHidden/>
           </w:rPr>
-          <w:instrText xml:space="preserve"> PAGEREF _Toc308526337 \h </w:instrText>
+          <w:instrText xml:space="preserve"> PAGEREF _Toc166660126 \h </w:instrText>
         </w:r>
         <w:r>
           <w:rPr>
@@ -2148,7 +2333,7 @@
             <w:noProof/>
             <w:webHidden/>
           </w:rPr>
-          <w:t>16</w:t>
+          <w:t>17</w:t>
         </w:r>
         <w:r>
           <w:rPr>
@@ -2170,11 +2355,13 @@
           <w:rFonts w:eastAsiaTheme="minorEastAsia" w:cstheme="minorBidi"/>
           <w:smallCaps w:val="0"/>
           <w:noProof/>
+          <w:kern w:val="2"/>
           <w:sz w:val="22"/>
           <w:szCs w:val="22"/>
+          <w14:ligatures w14:val="standardContextual"/>
         </w:rPr>
       </w:pPr>
-      <w:hyperlink w:anchor="_Toc308526338" w:history="1">
+      <w:hyperlink w:anchor="_Toc166660127" w:history="1">
         <w:r>
           <w:rPr>
             <w:rStyle w:val="Lienhypertexte"/>
@@ -2187,8 +2374,10 @@
             <w:rFonts w:eastAsiaTheme="minorEastAsia" w:cstheme="minorBidi"/>
             <w:smallCaps w:val="0"/>
             <w:noProof/>
+            <w:kern w:val="2"/>
             <w:sz w:val="22"/>
             <w:szCs w:val="22"/>
+            <w14:ligatures w14:val="standardContextual"/>
           </w:rPr>
           <w:tab/>
         </w:r>
@@ -2218,7 +2407,7 @@
             <w:noProof/>
             <w:webHidden/>
           </w:rPr>
-          <w:instrText xml:space="preserve"> PAGEREF _Toc308526338 \h </w:instrText>
+          <w:instrText xml:space="preserve"> PAGEREF _Toc166660127 \h </w:instrText>
         </w:r>
         <w:r>
           <w:rPr>
@@ -2238,7 +2427,7 @@
             <w:noProof/>
             <w:webHidden/>
           </w:rPr>
-          <w:t>16</w:t>
+          <w:t>17</w:t>
         </w:r>
         <w:r>
           <w:rPr>
@@ -2260,11 +2449,13 @@
           <w:rFonts w:eastAsiaTheme="minorEastAsia" w:cstheme="minorBidi"/>
           <w:smallCaps w:val="0"/>
           <w:noProof/>
+          <w:kern w:val="2"/>
           <w:sz w:val="22"/>
           <w:szCs w:val="22"/>
+          <w14:ligatures w14:val="standardContextual"/>
         </w:rPr>
       </w:pPr>
-      <w:hyperlink w:anchor="_Toc308526339" w:history="1">
+      <w:hyperlink w:anchor="_Toc166660128" w:history="1">
         <w:r>
           <w:rPr>
             <w:rStyle w:val="Lienhypertexte"/>
@@ -2277,8 +2468,10 @@
             <w:rFonts w:eastAsiaTheme="minorEastAsia" w:cstheme="minorBidi"/>
             <w:smallCaps w:val="0"/>
             <w:noProof/>
+            <w:kern w:val="2"/>
             <w:sz w:val="22"/>
             <w:szCs w:val="22"/>
+            <w14:ligatures w14:val="standardContextual"/>
           </w:rPr>
           <w:tab/>
         </w:r>
@@ -2308,7 +2501,7 @@
             <w:noProof/>
             <w:webHidden/>
           </w:rPr>
-          <w:instrText xml:space="preserve"> PAGEREF _Toc308526339 \h </w:instrText>
+          <w:instrText xml:space="preserve"> PAGEREF _Toc166660128 \h </w:instrText>
         </w:r>
         <w:r>
           <w:rPr>
@@ -2328,7 +2521,7 @@
             <w:noProof/>
             <w:webHidden/>
           </w:rPr>
-          <w:t>16</w:t>
+          <w:t>17</w:t>
         </w:r>
         <w:r>
           <w:rPr>
@@ -2352,11 +2545,13 @@
           <w:bCs w:val="0"/>
           <w:caps w:val="0"/>
           <w:noProof/>
+          <w:kern w:val="2"/>
           <w:sz w:val="22"/>
           <w:szCs w:val="22"/>
+          <w14:ligatures w14:val="standardContextual"/>
         </w:rPr>
       </w:pPr>
-      <w:hyperlink w:anchor="_Toc308526340" w:history="1">
+      <w:hyperlink w:anchor="_Toc166660129" w:history="1">
         <w:r>
           <w:rPr>
             <w:rStyle w:val="Lienhypertexte"/>
@@ -2371,8 +2566,10 @@
             <w:bCs w:val="0"/>
             <w:caps w:val="0"/>
             <w:noProof/>
+            <w:kern w:val="2"/>
             <w:sz w:val="22"/>
             <w:szCs w:val="22"/>
+            <w14:ligatures w14:val="standardContextual"/>
           </w:rPr>
           <w:tab/>
         </w:r>
@@ -2402,7 +2599,7 @@
             <w:noProof/>
             <w:webHidden/>
           </w:rPr>
-          <w:instrText xml:space="preserve"> PAGEREF _Toc308526340 \h </w:instrText>
+          <w:instrText xml:space="preserve"> PAGEREF _Toc166660129 \h </w:instrText>
         </w:r>
         <w:r>
           <w:rPr>
@@ -2422,7 +2619,7 @@
             <w:noProof/>
             <w:webHidden/>
           </w:rPr>
-          <w:t>16</w:t>
+          <w:t>18</w:t>
         </w:r>
         <w:r>
           <w:rPr>
@@ -2444,11 +2641,13 @@
           <w:rFonts w:eastAsiaTheme="minorEastAsia" w:cstheme="minorBidi"/>
           <w:smallCaps w:val="0"/>
           <w:noProof/>
+          <w:kern w:val="2"/>
           <w:sz w:val="22"/>
           <w:szCs w:val="22"/>
+          <w14:ligatures w14:val="standardContextual"/>
         </w:rPr>
       </w:pPr>
-      <w:hyperlink w:anchor="_Toc308526341" w:history="1">
+      <w:hyperlink w:anchor="_Toc166660130" w:history="1">
         <w:r>
           <w:rPr>
             <w:rStyle w:val="Lienhypertexte"/>
@@ -2461,8 +2660,10 @@
             <w:rFonts w:eastAsiaTheme="minorEastAsia" w:cstheme="minorBidi"/>
             <w:smallCaps w:val="0"/>
             <w:noProof/>
+            <w:kern w:val="2"/>
             <w:sz w:val="22"/>
             <w:szCs w:val="22"/>
+            <w14:ligatures w14:val="standardContextual"/>
           </w:rPr>
           <w:tab/>
         </w:r>
@@ -2492,7 +2693,7 @@
             <w:noProof/>
             <w:webHidden/>
           </w:rPr>
-          <w:instrText xml:space="preserve"> PAGEREF _Toc308526341 \h </w:instrText>
+          <w:instrText xml:space="preserve"> PAGEREF _Toc166660130 \h </w:instrText>
         </w:r>
         <w:r>
           <w:rPr>
@@ -2512,7 +2713,7 @@
             <w:noProof/>
             <w:webHidden/>
           </w:rPr>
-          <w:t>16</w:t>
+          <w:t>18</w:t>
         </w:r>
         <w:r>
           <w:rPr>
@@ -2536,11 +2737,13 @@
           <w:bCs w:val="0"/>
           <w:caps w:val="0"/>
           <w:noProof/>
+          <w:kern w:val="2"/>
           <w:sz w:val="22"/>
           <w:szCs w:val="22"/>
+          <w14:ligatures w14:val="standardContextual"/>
         </w:rPr>
       </w:pPr>
-      <w:hyperlink w:anchor="_Toc308526342" w:history="1">
+      <w:hyperlink w:anchor="_Toc166660131" w:history="1">
         <w:r>
           <w:rPr>
             <w:rStyle w:val="Lienhypertexte"/>
@@ -2555,8 +2758,10 @@
             <w:bCs w:val="0"/>
             <w:caps w:val="0"/>
             <w:noProof/>
+            <w:kern w:val="2"/>
             <w:sz w:val="22"/>
             <w:szCs w:val="22"/>
+            <w14:ligatures w14:val="standardContextual"/>
           </w:rPr>
           <w:tab/>
         </w:r>
@@ -2586,7 +2791,7 @@
             <w:noProof/>
             <w:webHidden/>
           </w:rPr>
-          <w:instrText xml:space="preserve"> PAGEREF _Toc308526342 \h </w:instrText>
+          <w:instrText xml:space="preserve"> PAGEREF _Toc166660131 \h </w:instrText>
         </w:r>
         <w:r>
           <w:rPr>
@@ -2606,7 +2811,7 @@
             <w:noProof/>
             <w:webHidden/>
           </w:rPr>
-          <w:t>16</w:t>
+          <w:t>20</w:t>
         </w:r>
         <w:r>
           <w:rPr>
@@ -2628,11 +2833,13 @@
           <w:rFonts w:eastAsiaTheme="minorEastAsia" w:cstheme="minorBidi"/>
           <w:smallCaps w:val="0"/>
           <w:noProof/>
+          <w:kern w:val="2"/>
           <w:sz w:val="22"/>
           <w:szCs w:val="22"/>
+          <w14:ligatures w14:val="standardContextual"/>
         </w:rPr>
       </w:pPr>
-      <w:hyperlink w:anchor="_Toc308526343" w:history="1">
+      <w:hyperlink w:anchor="_Toc166660132" w:history="1">
         <w:r>
           <w:rPr>
             <w:rStyle w:val="Lienhypertexte"/>
@@ -2645,8 +2852,10 @@
             <w:rFonts w:eastAsiaTheme="minorEastAsia" w:cstheme="minorBidi"/>
             <w:smallCaps w:val="0"/>
             <w:noProof/>
+            <w:kern w:val="2"/>
             <w:sz w:val="22"/>
             <w:szCs w:val="22"/>
+            <w14:ligatures w14:val="standardContextual"/>
           </w:rPr>
           <w:tab/>
         </w:r>
@@ -2676,7 +2885,7 @@
             <w:noProof/>
             <w:webHidden/>
           </w:rPr>
-          <w:instrText xml:space="preserve"> PAGEREF _Toc308526343 \h </w:instrText>
+          <w:instrText xml:space="preserve"> PAGEREF _Toc166660132 \h </w:instrText>
         </w:r>
         <w:r>
           <w:rPr>
@@ -2696,7 +2905,7 @@
             <w:noProof/>
             <w:webHidden/>
           </w:rPr>
-          <w:t>16</w:t>
+          <w:t>20</w:t>
         </w:r>
         <w:r>
           <w:rPr>
@@ -2718,11 +2927,13 @@
           <w:rFonts w:eastAsiaTheme="minorEastAsia" w:cstheme="minorBidi"/>
           <w:smallCaps w:val="0"/>
           <w:noProof/>
+          <w:kern w:val="2"/>
           <w:sz w:val="22"/>
           <w:szCs w:val="22"/>
+          <w14:ligatures w14:val="standardContextual"/>
         </w:rPr>
       </w:pPr>
-      <w:hyperlink w:anchor="_Toc308526344" w:history="1">
+      <w:hyperlink w:anchor="_Toc166660133" w:history="1">
         <w:r>
           <w:rPr>
             <w:rStyle w:val="Lienhypertexte"/>
@@ -2735,8 +2946,10 @@
             <w:rFonts w:eastAsiaTheme="minorEastAsia" w:cstheme="minorBidi"/>
             <w:smallCaps w:val="0"/>
             <w:noProof/>
+            <w:kern w:val="2"/>
             <w:sz w:val="22"/>
             <w:szCs w:val="22"/>
+            <w14:ligatures w14:val="standardContextual"/>
           </w:rPr>
           <w:tab/>
         </w:r>
@@ -2766,7 +2979,7 @@
             <w:noProof/>
             <w:webHidden/>
           </w:rPr>
-          <w:instrText xml:space="preserve"> PAGEREF _Toc308526344 \h </w:instrText>
+          <w:instrText xml:space="preserve"> PAGEREF _Toc166660133 \h </w:instrText>
         </w:r>
         <w:r>
           <w:rPr>
@@ -2786,7 +2999,7 @@
             <w:noProof/>
             <w:webHidden/>
           </w:rPr>
-          <w:t>16</w:t>
+          <w:t>20</w:t>
         </w:r>
         <w:r>
           <w:rPr>
@@ -2808,11 +3021,13 @@
           <w:rFonts w:eastAsiaTheme="minorEastAsia" w:cstheme="minorBidi"/>
           <w:smallCaps w:val="0"/>
           <w:noProof/>
+          <w:kern w:val="2"/>
           <w:sz w:val="22"/>
           <w:szCs w:val="22"/>
+          <w14:ligatures w14:val="standardContextual"/>
         </w:rPr>
       </w:pPr>
-      <w:hyperlink w:anchor="_Toc308526345" w:history="1">
+      <w:hyperlink w:anchor="_Toc166660134" w:history="1">
         <w:r>
           <w:rPr>
             <w:rStyle w:val="Lienhypertexte"/>
@@ -2825,8 +3040,10 @@
             <w:rFonts w:eastAsiaTheme="minorEastAsia" w:cstheme="minorBidi"/>
             <w:smallCaps w:val="0"/>
             <w:noProof/>
+            <w:kern w:val="2"/>
             <w:sz w:val="22"/>
             <w:szCs w:val="22"/>
+            <w14:ligatures w14:val="standardContextual"/>
           </w:rPr>
           <w:tab/>
         </w:r>
@@ -2856,7 +3073,7 @@
             <w:noProof/>
             <w:webHidden/>
           </w:rPr>
-          <w:instrText xml:space="preserve"> PAGEREF _Toc308526345 \h </w:instrText>
+          <w:instrText xml:space="preserve"> PAGEREF _Toc166660134 \h </w:instrText>
         </w:r>
         <w:r>
           <w:rPr>
@@ -2876,7 +3093,7 @@
             <w:noProof/>
             <w:webHidden/>
           </w:rPr>
-          <w:t>17</w:t>
+          <w:t>20</w:t>
         </w:r>
         <w:r>
           <w:rPr>
@@ -2900,11 +3117,13 @@
           <w:bCs w:val="0"/>
           <w:caps w:val="0"/>
           <w:noProof/>
+          <w:kern w:val="2"/>
           <w:sz w:val="22"/>
           <w:szCs w:val="22"/>
+          <w14:ligatures w14:val="standardContextual"/>
         </w:rPr>
       </w:pPr>
-      <w:hyperlink w:anchor="_Toc308526346" w:history="1">
+      <w:hyperlink w:anchor="_Toc166660135" w:history="1">
         <w:r>
           <w:rPr>
             <w:rStyle w:val="Lienhypertexte"/>
@@ -2919,8 +3138,10 @@
             <w:bCs w:val="0"/>
             <w:caps w:val="0"/>
             <w:noProof/>
+            <w:kern w:val="2"/>
             <w:sz w:val="22"/>
             <w:szCs w:val="22"/>
+            <w14:ligatures w14:val="standardContextual"/>
           </w:rPr>
           <w:tab/>
         </w:r>
@@ -2950,7 +3171,7 @@
             <w:noProof/>
             <w:webHidden/>
           </w:rPr>
-          <w:instrText xml:space="preserve"> PAGEREF _Toc308526346 \h </w:instrText>
+          <w:instrText xml:space="preserve"> PAGEREF _Toc166660135 \h </w:instrText>
         </w:r>
         <w:r>
           <w:rPr>
@@ -2970,7 +3191,7 @@
             <w:noProof/>
             <w:webHidden/>
           </w:rPr>
-          <w:t>17</w:t>
+          <w:t>20</w:t>
         </w:r>
         <w:r>
           <w:rPr>
@@ -2992,11 +3213,13 @@
           <w:rFonts w:eastAsiaTheme="minorEastAsia" w:cstheme="minorBidi"/>
           <w:smallCaps w:val="0"/>
           <w:noProof/>
+          <w:kern w:val="2"/>
           <w:sz w:val="22"/>
           <w:szCs w:val="22"/>
+          <w14:ligatures w14:val="standardContextual"/>
         </w:rPr>
       </w:pPr>
-      <w:hyperlink w:anchor="_Toc308526347" w:history="1">
+      <w:hyperlink w:anchor="_Toc166660136" w:history="1">
         <w:r>
           <w:rPr>
             <w:rStyle w:val="Lienhypertexte"/>
@@ -3009,8 +3232,10 @@
             <w:rFonts w:eastAsiaTheme="minorEastAsia" w:cstheme="minorBidi"/>
             <w:smallCaps w:val="0"/>
             <w:noProof/>
+            <w:kern w:val="2"/>
             <w:sz w:val="22"/>
             <w:szCs w:val="22"/>
+            <w14:ligatures w14:val="standardContextual"/>
           </w:rPr>
           <w:tab/>
         </w:r>
@@ -3040,7 +3265,7 @@
             <w:noProof/>
             <w:webHidden/>
           </w:rPr>
-          <w:instrText xml:space="preserve"> PAGEREF _Toc308526347 \h </w:instrText>
+          <w:instrText xml:space="preserve"> PAGEREF _Toc166660136 \h </w:instrText>
         </w:r>
         <w:r>
           <w:rPr>
@@ -3060,7 +3285,7 @@
             <w:noProof/>
             <w:webHidden/>
           </w:rPr>
-          <w:t>17</w:t>
+          <w:t>20</w:t>
         </w:r>
         <w:r>
           <w:rPr>
@@ -3082,11 +3307,13 @@
           <w:rFonts w:eastAsiaTheme="minorEastAsia" w:cstheme="minorBidi"/>
           <w:smallCaps w:val="0"/>
           <w:noProof/>
+          <w:kern w:val="2"/>
           <w:sz w:val="22"/>
           <w:szCs w:val="22"/>
+          <w14:ligatures w14:val="standardContextual"/>
         </w:rPr>
       </w:pPr>
-      <w:hyperlink w:anchor="_Toc308526348" w:history="1">
+      <w:hyperlink w:anchor="_Toc166660137" w:history="1">
         <w:r>
           <w:rPr>
             <w:rStyle w:val="Lienhypertexte"/>
@@ -3099,8 +3326,10 @@
             <w:rFonts w:eastAsiaTheme="minorEastAsia" w:cstheme="minorBidi"/>
             <w:smallCaps w:val="0"/>
             <w:noProof/>
+            <w:kern w:val="2"/>
             <w:sz w:val="22"/>
             <w:szCs w:val="22"/>
+            <w14:ligatures w14:val="standardContextual"/>
           </w:rPr>
           <w:tab/>
         </w:r>
@@ -3130,7 +3359,7 @@
             <w:noProof/>
             <w:webHidden/>
           </w:rPr>
-          <w:instrText xml:space="preserve"> PAGEREF _Toc308526348 \h </w:instrText>
+          <w:instrText xml:space="preserve"> PAGEREF _Toc166660137 \h </w:instrText>
         </w:r>
         <w:r>
           <w:rPr>
@@ -3150,7 +3379,7 @@
             <w:noProof/>
             <w:webHidden/>
           </w:rPr>
-          <w:t>17</w:t>
+          <w:t>20</w:t>
         </w:r>
         <w:r>
           <w:rPr>
@@ -3172,11 +3401,13 @@
           <w:rFonts w:eastAsiaTheme="minorEastAsia" w:cstheme="minorBidi"/>
           <w:smallCaps w:val="0"/>
           <w:noProof/>
+          <w:kern w:val="2"/>
           <w:sz w:val="22"/>
           <w:szCs w:val="22"/>
+          <w14:ligatures w14:val="standardContextual"/>
         </w:rPr>
       </w:pPr>
-      <w:hyperlink w:anchor="_Toc308526349" w:history="1">
+      <w:hyperlink w:anchor="_Toc166660138" w:history="1">
         <w:r>
           <w:rPr>
             <w:rStyle w:val="Lienhypertexte"/>
@@ -3189,8 +3420,10 @@
             <w:rFonts w:eastAsiaTheme="minorEastAsia" w:cstheme="minorBidi"/>
             <w:smallCaps w:val="0"/>
             <w:noProof/>
+            <w:kern w:val="2"/>
             <w:sz w:val="22"/>
             <w:szCs w:val="22"/>
+            <w14:ligatures w14:val="standardContextual"/>
           </w:rPr>
           <w:tab/>
         </w:r>
@@ -3220,7 +3453,7 @@
             <w:noProof/>
             <w:webHidden/>
           </w:rPr>
-          <w:instrText xml:space="preserve"> PAGEREF _Toc308526349 \h </w:instrText>
+          <w:instrText xml:space="preserve"> PAGEREF _Toc166660138 \h </w:instrText>
         </w:r>
         <w:r>
           <w:rPr>
@@ -3240,7 +3473,7 @@
             <w:noProof/>
             <w:webHidden/>
           </w:rPr>
-          <w:t>17</w:t>
+          <w:t>20</w:t>
         </w:r>
         <w:r>
           <w:rPr>
@@ -3264,11 +3497,13 @@
           <w:bCs w:val="0"/>
           <w:caps w:val="0"/>
           <w:noProof/>
+          <w:kern w:val="2"/>
           <w:sz w:val="22"/>
           <w:szCs w:val="22"/>
+          <w14:ligatures w14:val="standardContextual"/>
         </w:rPr>
       </w:pPr>
-      <w:hyperlink w:anchor="_Toc308526350" w:history="1">
+      <w:hyperlink w:anchor="_Toc166660139" w:history="1">
         <w:r>
           <w:rPr>
             <w:rStyle w:val="Lienhypertexte"/>
@@ -3283,8 +3518,10 @@
             <w:bCs w:val="0"/>
             <w:caps w:val="0"/>
             <w:noProof/>
+            <w:kern w:val="2"/>
             <w:sz w:val="22"/>
             <w:szCs w:val="22"/>
+            <w14:ligatures w14:val="standardContextual"/>
           </w:rPr>
           <w:tab/>
         </w:r>
@@ -3314,7 +3551,7 @@
             <w:noProof/>
             <w:webHidden/>
           </w:rPr>
-          <w:instrText xml:space="preserve"> PAGEREF _Toc308526350 \h </w:instrText>
+          <w:instrText xml:space="preserve"> PAGEREF _Toc166660139 \h </w:instrText>
         </w:r>
         <w:r>
           <w:rPr>
@@ -3334,7 +3571,195 @@
             <w:noProof/>
             <w:webHidden/>
           </w:rPr>
-          <w:t>17</w:t>
+          <w:t>20</w:t>
+        </w:r>
+        <w:r>
+          <w:rPr>
+            <w:noProof/>
+            <w:webHidden/>
+          </w:rPr>
+          <w:fldChar w:fldCharType="end"/>
+        </w:r>
+      </w:hyperlink>
+    </w:p>
+    <w:p>
+      <w:pPr>
+        <w:pStyle w:val="TM2"/>
+        <w:tabs>
+          <w:tab w:val="left" w:pos="800"/>
+          <w:tab w:val="right" w:leader="dot" w:pos="9060"/>
+        </w:tabs>
+        <w:rPr>
+          <w:rFonts w:eastAsiaTheme="minorEastAsia" w:cstheme="minorBidi"/>
+          <w:smallCaps w:val="0"/>
+          <w:noProof/>
+          <w:kern w:val="2"/>
+          <w:sz w:val="22"/>
+          <w:szCs w:val="22"/>
+          <w14:ligatures w14:val="standardContextual"/>
+        </w:rPr>
+      </w:pPr>
+      <w:hyperlink w:anchor="_Toc166660140" w:history="1">
+        <w:r>
+          <w:rPr>
+            <w:rStyle w:val="Lienhypertexte"/>
+            <w:noProof/>
+          </w:rPr>
+          <w:t>8.1</w:t>
+        </w:r>
+        <w:r>
+          <w:rPr>
+            <w:rFonts w:eastAsiaTheme="minorEastAsia" w:cstheme="minorBidi"/>
+            <w:smallCaps w:val="0"/>
+            <w:noProof/>
+            <w:kern w:val="2"/>
+            <w:sz w:val="22"/>
+            <w:szCs w:val="22"/>
+            <w14:ligatures w14:val="standardContextual"/>
+          </w:rPr>
+          <w:tab/>
+        </w:r>
+        <w:r>
+          <w:rPr>
+            <w:rStyle w:val="Lienhypertexte"/>
+            <w:noProof/>
+          </w:rPr>
+          <w:t>Résumé du rapport du TPI / version succincte de la doc.</w:t>
+        </w:r>
+        <w:r>
+          <w:rPr>
+            <w:noProof/>
+            <w:webHidden/>
+          </w:rPr>
+          <w:tab/>
+        </w:r>
+        <w:r>
+          <w:rPr>
+            <w:noProof/>
+            <w:webHidden/>
+          </w:rPr>
+          <w:fldChar w:fldCharType="begin"/>
+        </w:r>
+        <w:r>
+          <w:rPr>
+            <w:noProof/>
+            <w:webHidden/>
+          </w:rPr>
+          <w:instrText xml:space="preserve"> PAGEREF _Toc166660140 \h </w:instrText>
+        </w:r>
+        <w:r>
+          <w:rPr>
+            <w:noProof/>
+            <w:webHidden/>
+          </w:rPr>
+        </w:r>
+        <w:r>
+          <w:rPr>
+            <w:noProof/>
+            <w:webHidden/>
+          </w:rPr>
+          <w:fldChar w:fldCharType="separate"/>
+        </w:r>
+        <w:r>
+          <w:rPr>
+            <w:noProof/>
+            <w:webHidden/>
+          </w:rPr>
+          <w:t>20</w:t>
+        </w:r>
+        <w:r>
+          <w:rPr>
+            <w:noProof/>
+            <w:webHidden/>
+          </w:rPr>
+          <w:fldChar w:fldCharType="end"/>
+        </w:r>
+      </w:hyperlink>
+    </w:p>
+    <w:p>
+      <w:pPr>
+        <w:pStyle w:val="TM2"/>
+        <w:tabs>
+          <w:tab w:val="left" w:pos="800"/>
+          <w:tab w:val="right" w:leader="dot" w:pos="9060"/>
+        </w:tabs>
+        <w:rPr>
+          <w:rFonts w:eastAsiaTheme="minorEastAsia" w:cstheme="minorBidi"/>
+          <w:smallCaps w:val="0"/>
+          <w:noProof/>
+          <w:kern w:val="2"/>
+          <w:sz w:val="22"/>
+          <w:szCs w:val="22"/>
+          <w14:ligatures w14:val="standardContextual"/>
+        </w:rPr>
+      </w:pPr>
+      <w:hyperlink w:anchor="_Toc166660141" w:history="1">
+        <w:r>
+          <w:rPr>
+            <w:rStyle w:val="Lienhypertexte"/>
+            <w:noProof/>
+          </w:rPr>
+          <w:t>8.2</w:t>
+        </w:r>
+        <w:r>
+          <w:rPr>
+            <w:rFonts w:eastAsiaTheme="minorEastAsia" w:cstheme="minorBidi"/>
+            <w:smallCaps w:val="0"/>
+            <w:noProof/>
+            <w:kern w:val="2"/>
+            <w:sz w:val="22"/>
+            <w:szCs w:val="22"/>
+            <w14:ligatures w14:val="standardContextual"/>
+          </w:rPr>
+          <w:tab/>
+        </w:r>
+        <w:r>
+          <w:rPr>
+            <w:rStyle w:val="Lienhypertexte"/>
+            <w:noProof/>
+          </w:rPr>
+          <w:t>Glossaire</w:t>
+        </w:r>
+        <w:r>
+          <w:rPr>
+            <w:noProof/>
+            <w:webHidden/>
+          </w:rPr>
+          <w:tab/>
+        </w:r>
+        <w:r>
+          <w:rPr>
+            <w:noProof/>
+            <w:webHidden/>
+          </w:rPr>
+          <w:fldChar w:fldCharType="begin"/>
+        </w:r>
+        <w:r>
+          <w:rPr>
+            <w:noProof/>
+            <w:webHidden/>
+          </w:rPr>
+          <w:instrText xml:space="preserve"> PAGEREF _Toc166660141 \h </w:instrText>
+        </w:r>
+        <w:r>
+          <w:rPr>
+            <w:noProof/>
+            <w:webHidden/>
+          </w:rPr>
+        </w:r>
+        <w:r>
+          <w:rPr>
+            <w:noProof/>
+            <w:webHidden/>
+          </w:rPr>
+          <w:fldChar w:fldCharType="separate"/>
+        </w:r>
+        <w:r>
+          <w:rPr>
+            <w:noProof/>
+            <w:webHidden/>
+          </w:rPr>
+          <w:t>20</w:t>
         </w:r>
         <w:r>
           <w:rPr>
@@ -3367,7 +3792,7 @@
       </w:pPr>
       <w:bookmarkStart w:id="0" w:name="_Toc532179955"/>
       <w:bookmarkStart w:id="1" w:name="_Toc165969637"/>
-      <w:bookmarkStart w:id="2" w:name="_Toc308526316"/>
+      <w:bookmarkStart w:id="2" w:name="_Toc166660104"/>
       <w:r>
         <w:lastRenderedPageBreak/>
         <w:t>Spécifications</w:t>
@@ -3385,7 +3810,7 @@
       <w:pPr>
         <w:pStyle w:val="Titre2"/>
       </w:pPr>
-      <w:bookmarkStart w:id="3" w:name="_Toc308526317"/>
+      <w:bookmarkStart w:id="3" w:name="_Toc166660105"/>
       <w:bookmarkStart w:id="4" w:name="_Toc532179969"/>
       <w:bookmarkStart w:id="5" w:name="_Toc165969639"/>
       <w:r>
@@ -3416,7 +3841,7 @@
       <w:pPr>
         <w:pStyle w:val="Titre2"/>
       </w:pPr>
-      <w:bookmarkStart w:id="6" w:name="_Toc308526318"/>
+      <w:bookmarkStart w:id="6" w:name="_Toc166660106"/>
       <w:r>
         <w:t>Description</w:t>
       </w:r>
@@ -3429,42 +3854,349 @@
     </w:p>
     <w:p>
       <w:pPr>
+        <w:pStyle w:val="Retraitcorpsdetexte"/>
+      </w:pPr>
+      <w:r>
+        <w:t>À l'heure actuelle, l'incorporation d'outils numériques dans le domaine éducatif est devenue cruciale pour améliorer la gestion des diverses activités au sein des établissements scolaires.</w:t>
+      </w:r>
+      <w:r>
+        <w:t xml:space="preserve"> </w:t>
+      </w:r>
+    </w:p>
+    <w:p>
+      <w:pPr>
+        <w:pStyle w:val="Retraitcorpsdetexte"/>
+      </w:pPr>
+    </w:p>
+    <w:p>
+      <w:pPr>
+        <w:pStyle w:val="Retraitcorpsdetexte"/>
+      </w:pPr>
+      <w:r>
+        <w:t>C</w:t>
+      </w:r>
+      <w:r>
+        <w:t>e projet</w:t>
+      </w:r>
+      <w:r>
+        <w:t xml:space="preserve">, qui est un travail pratique individuel, </w:t>
+      </w:r>
+      <w:r>
+        <w:t xml:space="preserve">vise à développer une application web pour gérer les activités au sein d'une école, impliquant à la fois des élèves et des enseignants. Cette application permet aux enseignants d'organiser des activités et aux élèves de s'y inscrire. L'accès à l'application nécessite une authentification pour tous les utilisateurs. </w:t>
+      </w:r>
+    </w:p>
+    <w:p>
+      <w:pPr>
+        <w:pStyle w:val="Retraitcorpsdetexte"/>
+      </w:pPr>
+    </w:p>
+    <w:p>
+      <w:pPr>
+        <w:pStyle w:val="Retraitcorpsdetexte"/>
+      </w:pPr>
+      <w:r>
+        <w:t>Chaque activité, organisée par un enseignant, a un nombre maximum de participants, une date et un lieu définis. Les activités peuvent être de nature sportive telles que le tir à l'arc ou le tennis, ou des sorties culturelles. Les enseignants ont la possibilité de créer, modifier ou supprimer des activités, ainsi que de gérer la liste des participants. Ils peuvent également consulter la liste de leurs propres activités organisées. Les étudiants peuvent s'inscrire à des activités, consulter leurs inscriptions et se désinscrire si nécessaire.</w:t>
+      </w:r>
+    </w:p>
+    <w:p>
+      <w:pPr>
+        <w:pStyle w:val="Retraitcorpsdetexte"/>
+      </w:pPr>
+    </w:p>
+    <w:p>
+      <w:pPr>
+        <w:pStyle w:val="Retraitcorpsdetexte"/>
+      </w:pPr>
+      <w:r>
+        <w:t>Cette</w:t>
+      </w:r>
+      <w:r>
+        <w:t xml:space="preserve"> application </w:t>
+      </w:r>
+      <w:r>
+        <w:t xml:space="preserve">veut donc </w:t>
+      </w:r>
+      <w:r>
+        <w:t>répond</w:t>
+      </w:r>
+      <w:r>
+        <w:t>re</w:t>
+      </w:r>
+      <w:r>
+        <w:t xml:space="preserve"> aux besoins actuels en matière de gestion des activités scolaires en exploitant les avantages des technologies web pour offrir une solution pratique, accessible et efficace.</w:t>
+      </w:r>
+    </w:p>
+    <w:p>
+      <w:pPr>
+        <w:pStyle w:val="Retraitcorpsdetexte"/>
+        <w:ind w:left="0"/>
+      </w:pPr>
+    </w:p>
+    <w:p>
+      <w:pPr>
+        <w:pStyle w:val="Titre2"/>
+      </w:pPr>
+      <w:bookmarkStart w:id="7" w:name="_Toc166660107"/>
+      <w:r>
+        <w:t>Matériel et logiciels à disposition</w:t>
+      </w:r>
+      <w:bookmarkEnd w:id="7"/>
+    </w:p>
+    <w:p>
+      <w:pPr>
+        <w:pStyle w:val="Retraitcorpsdetexte"/>
+      </w:pPr>
+    </w:p>
+    <w:p>
+      <w:pPr>
+        <w:pStyle w:val="Retraitcorpsdetexte"/>
+      </w:pPr>
+      <w:r>
+        <w:t>Pour démarrer ce projet, il est nécessaire d’avoir à disposition :</w:t>
+      </w:r>
+    </w:p>
+    <w:p>
+      <w:pPr>
+        <w:pStyle w:val="Retraitcorpsdetexte"/>
+      </w:pPr>
+    </w:p>
+    <w:p>
+      <w:pPr>
+        <w:pStyle w:val="Retraitcorpsdetexte"/>
+        <w:numPr>
+          <w:ilvl w:val="0"/>
+          <w:numId w:val="48"/>
+        </w:numPr>
+      </w:pPr>
+      <w:r>
+        <w:t>Un PC standard de l’ETML (Windows 10)</w:t>
+      </w:r>
+    </w:p>
+    <w:p>
+      <w:pPr>
+        <w:pStyle w:val="Retraitcorpsdetexte"/>
+        <w:numPr>
+          <w:ilvl w:val="0"/>
+          <w:numId w:val="48"/>
+        </w:numPr>
+      </w:pPr>
+      <w:r>
+        <w:t>Visual Studio code avec un environnement PHP installé</w:t>
+      </w:r>
+    </w:p>
+    <w:p>
+      <w:pPr>
+        <w:pStyle w:val="Retraitcorpsdetexte"/>
+        <w:numPr>
+          <w:ilvl w:val="0"/>
+          <w:numId w:val="48"/>
+        </w:numPr>
+      </w:pPr>
+      <w:r>
+        <w:t>Docker</w:t>
+      </w:r>
+    </w:p>
+    <w:p>
+      <w:pPr>
+        <w:pStyle w:val="Retraitcorpsdetexte"/>
+        <w:numPr>
+          <w:ilvl w:val="0"/>
+          <w:numId w:val="48"/>
+        </w:numPr>
+      </w:pPr>
+      <w:r>
+        <w:t>La suite Microsoft Office pour les documents</w:t>
+      </w:r>
+    </w:p>
+    <w:p>
+      <w:pPr>
+        <w:pStyle w:val="Retraitcorpsdetexte"/>
+        <w:numPr>
+          <w:ilvl w:val="0"/>
+          <w:numId w:val="48"/>
+        </w:numPr>
+      </w:pPr>
+      <w:r>
+        <w:t xml:space="preserve">Un dépôt Git </w:t>
+      </w:r>
+    </w:p>
+    <w:p>
+      <w:pPr>
+        <w:pStyle w:val="Retraitcorpsdetexte"/>
+      </w:pPr>
+    </w:p>
+    <w:p>
+      <w:pPr>
+        <w:pStyle w:val="Retraitcorpsdetexte"/>
+      </w:pPr>
+    </w:p>
+    <w:p>
+      <w:pPr>
+        <w:pStyle w:val="Titre2"/>
+      </w:pPr>
+      <w:bookmarkStart w:id="8" w:name="_Toc166660108"/>
+      <w:r>
+        <w:t>P</w:t>
+      </w:r>
+      <w:r>
+        <w:t>rérequis</w:t>
+      </w:r>
+      <w:bookmarkEnd w:id="8"/>
+    </w:p>
+    <w:p>
+      <w:pPr>
+        <w:pStyle w:val="Retraitcorpsdetexte"/>
+      </w:pPr>
+    </w:p>
+    <w:p>
+      <w:pPr>
+        <w:pStyle w:val="Retraitcorpsdetexte"/>
+        <w:numPr>
+          <w:ilvl w:val="0"/>
+          <w:numId w:val="48"/>
+        </w:numPr>
+      </w:pPr>
+      <w:r>
+        <w:t>Des connaissances en programmation PHP ainsi qu</w:t>
+      </w:r>
+      <w:r>
+        <w:t>’</w:t>
+      </w:r>
+      <w:r>
+        <w:t>e</w:t>
+      </w:r>
+      <w:r>
+        <w:t>n</w:t>
+      </w:r>
+      <w:r>
+        <w:t xml:space="preserve"> programmation orienté objet (POO) sont requises pour réaliser ce projet (références des modules à l’ETML : ICT 403, 404, 226, 120, 411, 133, 326).</w:t>
+      </w:r>
+    </w:p>
+    <w:p>
+      <w:pPr>
+        <w:pStyle w:val="Retraitcorpsdetexte"/>
+        <w:numPr>
+          <w:ilvl w:val="0"/>
+          <w:numId w:val="48"/>
+        </w:numPr>
+      </w:pPr>
+      <w:r>
+        <w:t>Des connaissances en implémentation et modélisation de bases de données relationnelles (références des modules à l’ETML : ICT 104, 105, 153).</w:t>
+      </w:r>
+    </w:p>
+    <w:p>
+      <w:pPr>
+        <w:pStyle w:val="Retraitcorpsdetexte"/>
+      </w:pPr>
+    </w:p>
+    <w:p>
+      <w:pPr>
+        <w:pStyle w:val="Retraitcorpsdetexte"/>
+      </w:pPr>
+    </w:p>
+    <w:p>
+      <w:pPr>
+        <w:pStyle w:val="Titre2"/>
+      </w:pPr>
+      <w:bookmarkStart w:id="9" w:name="_Toc166660109"/>
+      <w:r>
+        <w:lastRenderedPageBreak/>
+        <w:t>Cahier des charges</w:t>
+      </w:r>
+      <w:bookmarkEnd w:id="9"/>
+    </w:p>
+    <w:p>
+      <w:pPr>
+        <w:pStyle w:val="Titre3"/>
+      </w:pPr>
+      <w:bookmarkStart w:id="10" w:name="_Toc166660110"/>
+      <w:r>
+        <w:t>Objectifs et portée du projet (objectifs SMART</w:t>
+      </w:r>
+      <w:r>
+        <w:t>)</w:t>
+      </w:r>
+      <w:bookmarkEnd w:id="10"/>
+    </w:p>
+    <w:p>
+      <w:pPr>
+        <w:pStyle w:val="Retraitcorpsdetexte3"/>
+      </w:pPr>
+    </w:p>
+    <w:p>
+      <w:pPr>
         <w:pStyle w:val="Informations"/>
       </w:pPr>
       <w:r>
         <w:t>A compléter</w:t>
       </w:r>
       <w:r>
-        <w:t>,</w:t>
-      </w:r>
-      <w:r>
-        <w:t>par une explication du contexte, de la situation, des raisons</w:t>
-      </w:r>
-      <w:r>
-        <w:t xml:space="preserve"> générales de la mise en route d’un tel projet. Le lecteur doit pouvoir comprendre les motivations du lancement du projet</w:t>
+        <w:t>. Il s’agit d’ébaucher des réponses aux questions de l’acronyme CQQCOQP (Combien, Quoi, Qui, Comment, Où, Quand, Pourquoi)</w:t>
+      </w:r>
+    </w:p>
+    <w:p>
+      <w:pPr>
+        <w:pStyle w:val="Retraitcorpsdetexte3"/>
+      </w:pPr>
+    </w:p>
+    <w:p>
+      <w:pPr>
+        <w:pStyle w:val="Titre3"/>
+      </w:pPr>
+      <w:bookmarkStart w:id="11" w:name="_Toc166660111"/>
+      <w:r>
+        <w:t xml:space="preserve">Caractéristiques des utilisateurs et </w:t>
+      </w:r>
+      <w:r>
+        <w:t>impacts</w:t>
+      </w:r>
+      <w:bookmarkEnd w:id="11"/>
+    </w:p>
+    <w:p>
+      <w:pPr>
+        <w:pStyle w:val="Retraitcorpsdetexte3"/>
+      </w:pPr>
+    </w:p>
+    <w:p>
+      <w:pPr>
+        <w:pStyle w:val="Informations"/>
+      </w:pPr>
+      <w:r>
+        <w:t>A compléter</w:t>
       </w:r>
       <w:r>
         <w:t xml:space="preserve">… </w:t>
       </w:r>
-    </w:p>
-    <w:p>
-      <w:pPr>
-        <w:pStyle w:val="Retraitcorpsdetexte"/>
-      </w:pPr>
-    </w:p>
-    <w:p>
-      <w:pPr>
-        <w:pStyle w:val="Titre2"/>
-      </w:pPr>
-      <w:bookmarkStart w:id="7" w:name="_Toc308526319"/>
-      <w:r>
-        <w:t>Matériel et logiciels à disposition</w:t>
-      </w:r>
-      <w:bookmarkEnd w:id="7"/>
-    </w:p>
-    <w:p>
-      <w:pPr>
-        <w:pStyle w:val="Retraitcorpsdetexte"/>
+      <w:r>
+        <w:t>Il s’agit d’identifier le(s) profil(s) de(s) utilisateur-</w:t>
+      </w:r>
+      <w:proofErr w:type="spellStart"/>
+      <w:r>
+        <w:t>trice</w:t>
+      </w:r>
+      <w:proofErr w:type="spellEnd"/>
+      <w:r>
+        <w:t>(s) type, et les conséquences que cela va avoir sur la conception (couleurs, ergonomie, utilisation, etc.)</w:t>
+      </w:r>
+    </w:p>
+    <w:p>
+      <w:pPr>
+        <w:pStyle w:val="Retraitcorpsdetexte3"/>
+      </w:pPr>
+    </w:p>
+    <w:p>
+      <w:pPr>
+        <w:pStyle w:val="Titre3"/>
+      </w:pPr>
+      <w:bookmarkStart w:id="12" w:name="_Toc166660112"/>
+      <w:r>
+        <w:t>Fonctionnalités requises (du point de vue de l’utilisateur)</w:t>
+      </w:r>
+      <w:bookmarkEnd w:id="12"/>
+    </w:p>
+    <w:p>
+      <w:pPr>
+        <w:pStyle w:val="Retraitcorpsdetexte3"/>
       </w:pPr>
     </w:p>
     <w:p>
@@ -3472,10 +4204,84 @@
         <w:pStyle w:val="Informations"/>
       </w:pPr>
       <w:r>
-        <w:t>A compléter</w:t>
-      </w:r>
-      <w:r>
-        <w:t xml:space="preserve"> par ce qui est nécessaire pour le démarrage</w:t>
+        <w:t xml:space="preserve">A compléter </w:t>
+      </w:r>
+      <w:r>
+        <w:t xml:space="preserve">par une espèce de mode d’emploi du produit. S’il s’agissait d’une montre, décrire qu’à part l’heure, il y aura la possibilité d’utiliser un chronomètre, un réveil, </w:t>
+      </w:r>
+      <w:r>
+        <w:t xml:space="preserve">… </w:t>
+      </w:r>
+    </w:p>
+    <w:p>
+      <w:pPr>
+        <w:pStyle w:val="Retraitcorpsdetexte3"/>
+      </w:pPr>
+    </w:p>
+    <w:p>
+      <w:pPr>
+        <w:pStyle w:val="Titre3"/>
+      </w:pPr>
+      <w:bookmarkStart w:id="13" w:name="_Toc166660113"/>
+      <w:r>
+        <w:t>Contraintes</w:t>
+      </w:r>
+      <w:bookmarkEnd w:id="13"/>
+    </w:p>
+    <w:p>
+      <w:pPr>
+        <w:pStyle w:val="Retraitcorpsdetexte3"/>
+      </w:pPr>
+    </w:p>
+    <w:p>
+      <w:pPr>
+        <w:pStyle w:val="Informations"/>
+      </w:pPr>
+      <w:r>
+        <w:t>S</w:t>
+      </w:r>
+      <w:r>
+        <w:t>écurité,</w:t>
+      </w:r>
+      <w:r>
+        <w:t xml:space="preserve"> backups, disponibilité,</w:t>
+      </w:r>
+      <w:r>
+        <w:t xml:space="preserve"> système utilisé, interfa</w:t>
+      </w:r>
+      <w:r>
+        <w:t>ces avec autres logiciels, etc.</w:t>
+      </w:r>
+    </w:p>
+    <w:p>
+      <w:pPr>
+        <w:pStyle w:val="Retraitcorpsdetexte3"/>
+      </w:pPr>
+    </w:p>
+    <w:p>
+      <w:pPr>
+        <w:pStyle w:val="Titre3"/>
+      </w:pPr>
+      <w:bookmarkStart w:id="14" w:name="_Toc166660114"/>
+      <w:r>
+        <w:t>Travail à réaliser par l'apprenti</w:t>
+      </w:r>
+      <w:bookmarkEnd w:id="14"/>
+    </w:p>
+    <w:p>
+      <w:pPr>
+        <w:pStyle w:val="Retraitcorpsdetexte3"/>
+      </w:pPr>
+    </w:p>
+    <w:p>
+      <w:pPr>
+        <w:pStyle w:val="Informations"/>
+      </w:pPr>
+      <w:r>
+        <w:t xml:space="preserve">Décrire à quoi doit ressembler le travail produit, ce qu’il faudra </w:t>
+      </w:r>
+      <w:r>
+        <w:t>rendre</w:t>
       </w:r>
       <w:r>
         <w:t xml:space="preserve"> … </w:t>
@@ -3483,249 +4289,14 @@
     </w:p>
     <w:p>
       <w:pPr>
-        <w:pStyle w:val="Retraitcorpsdetexte"/>
-      </w:pPr>
-    </w:p>
-    <w:p>
-      <w:pPr>
-        <w:pStyle w:val="Titre2"/>
-      </w:pPr>
-      <w:bookmarkStart w:id="8" w:name="_Toc308526320"/>
-      <w:r>
-        <w:t>P</w:t>
-      </w:r>
-      <w:r>
-        <w:t>rérequis</w:t>
-      </w:r>
-      <w:bookmarkEnd w:id="8"/>
-    </w:p>
-    <w:p>
-      <w:pPr>
-        <w:pStyle w:val="Retraitcorpsdetexte"/>
-      </w:pPr>
-    </w:p>
-    <w:p>
-      <w:pPr>
-        <w:pStyle w:val="Informations"/>
-      </w:pPr>
-      <w:r>
-        <w:t>A compléter</w:t>
-      </w:r>
-      <w:r>
-        <w:t xml:space="preserve"> par une description des compétences, des connaissances et de la formation minimum pour être à même de réaliser le projet</w:t>
-      </w:r>
-      <w:r>
-        <w:t xml:space="preserve"> … </w:t>
-      </w:r>
-    </w:p>
-    <w:p>
-      <w:pPr>
-        <w:pStyle w:val="Retraitcorpsdetexte"/>
-      </w:pPr>
-    </w:p>
-    <w:p>
-      <w:pPr>
-        <w:pStyle w:val="Titre2"/>
-      </w:pPr>
-      <w:bookmarkStart w:id="9" w:name="_Toc308526321"/>
-      <w:r>
-        <w:t>Cahier des charges</w:t>
-      </w:r>
-      <w:bookmarkEnd w:id="9"/>
+        <w:pStyle w:val="Retraitcorpsdetexte3"/>
+      </w:pPr>
     </w:p>
     <w:p>
       <w:pPr>
         <w:pStyle w:val="Titre3"/>
       </w:pPr>
-      <w:bookmarkStart w:id="10" w:name="_Toc308526322"/>
-      <w:r>
-        <w:t>Objectifs et portée du projet (objectifs SMART</w:t>
-      </w:r>
-      <w:r>
-        <w:t>)</w:t>
-      </w:r>
-      <w:bookmarkEnd w:id="10"/>
-    </w:p>
-    <w:p>
-      <w:pPr>
-        <w:pStyle w:val="Retraitcorpsdetexte3"/>
-      </w:pPr>
-    </w:p>
-    <w:p>
-      <w:pPr>
-        <w:pStyle w:val="Informations"/>
-      </w:pPr>
-      <w:r>
-        <w:t>A compléter</w:t>
-      </w:r>
-      <w:r>
-        <w:t>. Il s’agit d’ébaucher des réponses aux questions de l’acronyme CQQCOQP (Combien, Quoi, Qui, Comment, Où, Quand, Pourquoi)</w:t>
-      </w:r>
-    </w:p>
-    <w:p>
-      <w:pPr>
-        <w:pStyle w:val="Retraitcorpsdetexte3"/>
-      </w:pPr>
-    </w:p>
-    <w:p>
-      <w:pPr>
-        <w:pStyle w:val="Titre3"/>
-      </w:pPr>
-      <w:bookmarkStart w:id="11" w:name="_Toc308526323"/>
-      <w:r>
-        <w:t xml:space="preserve">Caractéristiques des utilisateurs et </w:t>
-      </w:r>
-      <w:r>
-        <w:t>impacts</w:t>
-      </w:r>
-      <w:bookmarkEnd w:id="11"/>
-    </w:p>
-    <w:p>
-      <w:pPr>
-        <w:pStyle w:val="Retraitcorpsdetexte3"/>
-      </w:pPr>
-    </w:p>
-    <w:p>
-      <w:pPr>
-        <w:pStyle w:val="Informations"/>
-      </w:pPr>
-      <w:r>
-        <w:t>A compléter</w:t>
-      </w:r>
-      <w:r>
-        <w:t xml:space="preserve">… </w:t>
-      </w:r>
-      <w:r>
-        <w:t>Il s’agit d’identifier le(s) profil(s) de(s) utilisateur-</w:t>
-      </w:r>
-      <w:proofErr w:type="spellStart"/>
-      <w:r>
-        <w:t>trice</w:t>
-      </w:r>
-      <w:proofErr w:type="spellEnd"/>
-      <w:r>
-        <w:t>(s) type, et les conséquences que cela va avoir sur la conception (couleurs, ergonomie, utilisation, etc.)</w:t>
-      </w:r>
-    </w:p>
-    <w:p>
-      <w:pPr>
-        <w:pStyle w:val="Retraitcorpsdetexte3"/>
-      </w:pPr>
-    </w:p>
-    <w:p>
-      <w:pPr>
-        <w:pStyle w:val="Titre3"/>
-      </w:pPr>
-      <w:bookmarkStart w:id="12" w:name="_Toc308526324"/>
-      <w:r>
-        <w:t>Fonctionnalités requises (du point de vue de l’utilisateur)</w:t>
-      </w:r>
-      <w:bookmarkEnd w:id="12"/>
-    </w:p>
-    <w:p>
-      <w:pPr>
-        <w:pStyle w:val="Retraitcorpsdetexte3"/>
-      </w:pPr>
-    </w:p>
-    <w:p>
-      <w:pPr>
-        <w:pStyle w:val="Informations"/>
-      </w:pPr>
-      <w:r>
-        <w:t xml:space="preserve">A compléter </w:t>
-      </w:r>
-      <w:r>
-        <w:t xml:space="preserve">par une espèce de mode d’emploi du produit. S’il s’agissait d’une montre, décrire qu’à part l’heure, il y aura la possibilité d’utiliser un chronomètre, un réveil, </w:t>
-      </w:r>
-      <w:r>
-        <w:t xml:space="preserve">… </w:t>
-      </w:r>
-    </w:p>
-    <w:p>
-      <w:pPr>
-        <w:pStyle w:val="Retraitcorpsdetexte3"/>
-      </w:pPr>
-    </w:p>
-    <w:p>
-      <w:pPr>
-        <w:pStyle w:val="Titre3"/>
-      </w:pPr>
-      <w:bookmarkStart w:id="13" w:name="_Toc308526325"/>
-      <w:r>
-        <w:t>Contraintes</w:t>
-      </w:r>
-      <w:bookmarkEnd w:id="13"/>
-    </w:p>
-    <w:p>
-      <w:pPr>
-        <w:pStyle w:val="Retraitcorpsdetexte3"/>
-      </w:pPr>
-    </w:p>
-    <w:p>
-      <w:pPr>
-        <w:pStyle w:val="Informations"/>
-      </w:pPr>
-      <w:r>
-        <w:t>S</w:t>
-      </w:r>
-      <w:r>
-        <w:t>écurité,</w:t>
-      </w:r>
-      <w:r>
-        <w:t xml:space="preserve"> backups, disponibilité,</w:t>
-      </w:r>
-      <w:r>
-        <w:t xml:space="preserve"> système utilisé, interfa</w:t>
-      </w:r>
-      <w:r>
-        <w:t>ces avec autres logiciels, etc.</w:t>
-      </w:r>
-    </w:p>
-    <w:p>
-      <w:pPr>
-        <w:pStyle w:val="Retraitcorpsdetexte3"/>
-      </w:pPr>
-    </w:p>
-    <w:p>
-      <w:pPr>
-        <w:pStyle w:val="Titre3"/>
-      </w:pPr>
-      <w:bookmarkStart w:id="14" w:name="_Toc308526326"/>
-      <w:r>
-        <w:lastRenderedPageBreak/>
-        <w:t>Travail à réaliser par l'apprenti</w:t>
-      </w:r>
-      <w:bookmarkEnd w:id="14"/>
-    </w:p>
-    <w:p>
-      <w:pPr>
-        <w:pStyle w:val="Retraitcorpsdetexte3"/>
-      </w:pPr>
-    </w:p>
-    <w:p>
-      <w:pPr>
-        <w:pStyle w:val="Informations"/>
-      </w:pPr>
-      <w:r>
-        <w:t xml:space="preserve">Décrire à quoi doit ressembler le travail produit, ce qu’il faudra </w:t>
-      </w:r>
-      <w:r>
-        <w:t>rendre</w:t>
-      </w:r>
-      <w:r>
-        <w:t xml:space="preserve"> … </w:t>
-      </w:r>
-    </w:p>
-    <w:p>
-      <w:pPr>
-        <w:pStyle w:val="Retraitcorpsdetexte3"/>
-      </w:pPr>
-    </w:p>
-    <w:p>
-      <w:pPr>
-        <w:pStyle w:val="Titre3"/>
-      </w:pPr>
-      <w:bookmarkStart w:id="15" w:name="_Toc308526327"/>
+      <w:bookmarkStart w:id="15" w:name="_Toc166660115"/>
       <w:r>
         <w:t>Si le temps le permet …</w:t>
       </w:r>
@@ -3766,7 +4337,7 @@
       <w:pPr>
         <w:pStyle w:val="Titre3"/>
       </w:pPr>
-      <w:bookmarkStart w:id="16" w:name="_Toc308526328"/>
+      <w:bookmarkStart w:id="16" w:name="_Toc166660116"/>
       <w:r>
         <w:t>Méthodes de validation des solutions</w:t>
       </w:r>
@@ -3815,7 +4386,7 @@
       <w:pPr>
         <w:pStyle w:val="Titre2"/>
       </w:pPr>
-      <w:bookmarkStart w:id="17" w:name="_Toc308526329"/>
+      <w:bookmarkStart w:id="17" w:name="_Toc166660117"/>
       <w:r>
         <w:t>Les points suivants seront évalués</w:t>
       </w:r>
@@ -3875,6 +4446,7 @@
         </w:numPr>
       </w:pPr>
       <w:r>
+        <w:lastRenderedPageBreak/>
         <w:t>Le</w:t>
       </w:r>
       <w:r>
@@ -3900,7 +4472,7 @@
       <w:pPr>
         <w:pStyle w:val="Titre2"/>
       </w:pPr>
-      <w:bookmarkStart w:id="18" w:name="_Toc308526330"/>
+      <w:bookmarkStart w:id="18" w:name="_Toc166660118"/>
       <w:r>
         <w:t>Validation et conditions de réussite</w:t>
       </w:r>
@@ -3955,7 +4527,7 @@
       <w:pPr>
         <w:pStyle w:val="Titre1"/>
       </w:pPr>
-      <w:bookmarkStart w:id="19" w:name="_Toc308526331"/>
+      <w:bookmarkStart w:id="19" w:name="_Toc166660119"/>
       <w:r>
         <w:lastRenderedPageBreak/>
         <w:t>Planification</w:t>
@@ -5348,7 +5920,7 @@
       </w:pPr>
       <w:bookmarkStart w:id="20" w:name="_Toc532179957"/>
       <w:bookmarkStart w:id="21" w:name="_Toc165969641"/>
-      <w:bookmarkStart w:id="22" w:name="_Toc308526332"/>
+      <w:bookmarkStart w:id="22" w:name="_Toc166660120"/>
       <w:r>
         <w:t>Analyse</w:t>
       </w:r>
@@ -5360,7 +5932,7 @@
       <w:pPr>
         <w:pStyle w:val="Titre2"/>
       </w:pPr>
-      <w:bookmarkStart w:id="23" w:name="_Toc308526333"/>
+      <w:bookmarkStart w:id="23" w:name="_Toc166660121"/>
       <w:r>
         <w:t>Opportunités</w:t>
       </w:r>
@@ -5482,9 +6054,6 @@
       <w:r>
         <w:t>Si les spécifications de départ ne laissent pas de doutes sur la manière de réaliser un projet, ce chapitre ne fera que renvoyer le lecteur aux spécifications.</w:t>
       </w:r>
-      <w:r>
-        <w:br w:type="page"/>
-      </w:r>
     </w:p>
     <w:p>
       <w:pPr>
@@ -5499,18 +6068,51 @@
       <w:pPr>
         <w:pStyle w:val="Titre2"/>
       </w:pPr>
-      <w:bookmarkStart w:id="24" w:name="_Toc532179959"/>
-      <w:bookmarkStart w:id="25" w:name="_Toc165969643"/>
-      <w:bookmarkStart w:id="26" w:name="_Toc308526334"/>
+      <w:bookmarkStart w:id="24" w:name="_Toc166660122"/>
+      <w:r>
+        <w:t>Méthode de gestion de projet</w:t>
+      </w:r>
+      <w:bookmarkEnd w:id="24"/>
+    </w:p>
+    <w:p>
+      <w:pPr>
+        <w:pStyle w:val="Retraitcorpsdetexte"/>
+      </w:pPr>
+    </w:p>
+    <w:p>
+      <w:pPr>
+        <w:pStyle w:val="Informations"/>
+        <w:ind w:left="2160"/>
+      </w:pPr>
+      <w:r>
+        <w:br w:type="page"/>
+      </w:r>
+    </w:p>
+    <w:p>
+      <w:pPr>
+        <w:pStyle w:val="Informations"/>
+        <w:numPr>
+          <w:ilvl w:val="5"/>
+          <w:numId w:val="43"/>
+        </w:numPr>
+      </w:pPr>
+    </w:p>
+    <w:p>
+      <w:pPr>
+        <w:pStyle w:val="Titre2"/>
+      </w:pPr>
+      <w:bookmarkStart w:id="25" w:name="_Toc532179959"/>
+      <w:bookmarkStart w:id="26" w:name="_Toc165969643"/>
+      <w:bookmarkStart w:id="27" w:name="_Toc166660123"/>
       <w:r>
         <w:t>Document d’analyse</w:t>
       </w:r>
-      <w:bookmarkEnd w:id="24"/>
       <w:bookmarkEnd w:id="25"/>
+      <w:bookmarkEnd w:id="26"/>
       <w:r>
         <w:t xml:space="preserve"> et conception</w:t>
       </w:r>
-      <w:bookmarkEnd w:id="26"/>
+      <w:bookmarkEnd w:id="27"/>
     </w:p>
     <w:p>
       <w:pPr>
@@ -5611,6 +6213,9 @@
         <w:jc w:val="center"/>
       </w:pPr>
       <w:r>
+        <w:rPr>
+          <w:noProof/>
+        </w:rPr>
         <w:drawing>
           <wp:inline distT="0" distB="0" distL="0" distR="0" wp14:anchorId="29F41648" wp14:editId="69C9F677">
             <wp:extent cx="1876425" cy="1876425"/>
@@ -5697,7 +6302,13 @@
         <w:t>, ce qui me dérangeait</w:t>
       </w:r>
       <w:r>
-        <w:t>. Alors je lui demandé de me refaire une proposition avec cette fois-ci un fond blanc et une personne :</w:t>
+        <w:t>. Alors je lui demandé de me refaire une proposition avec cette fois-ci un fond blanc et une personne</w:t>
+      </w:r>
+      <w:r>
+        <w:t xml:space="preserve">, je suis arrivé à ce résultat au bout de la quatrième génération </w:t>
+      </w:r>
+      <w:r>
+        <w:t>:</w:t>
       </w:r>
     </w:p>
     <w:p>
@@ -5713,11 +6324,14 @@
         <w:jc w:val="center"/>
       </w:pPr>
       <w:r>
+        <w:rPr>
+          <w:noProof/>
+        </w:rPr>
         <w:drawing>
-          <wp:inline distT="0" distB="0" distL="0" distR="0" wp14:anchorId="1D9D058E" wp14:editId="2B14B1D6">
-            <wp:extent cx="2181225" cy="2181225"/>
-            <wp:effectExtent l="0" t="0" r="9525" b="9525"/>
-            <wp:docPr id="36" name="Image 36"/>
+          <wp:inline distT="0" distB="0" distL="0" distR="0" wp14:anchorId="55E2A1D7" wp14:editId="15461A0F">
+            <wp:extent cx="2443277" cy="2443277"/>
+            <wp:effectExtent l="0" t="0" r="0" b="0"/>
+            <wp:docPr id="4" name="Image 4"/>
             <wp:cNvGraphicFramePr>
               <a:graphicFrameLocks xmlns:a="http://schemas.openxmlformats.org/drawingml/2006/main" noChangeAspect="1"/>
             </wp:cNvGraphicFramePr>
@@ -5737,7 +6351,7 @@
                   <pic:spPr>
                     <a:xfrm>
                       <a:off x="0" y="0"/>
-                      <a:ext cx="2181225" cy="2181225"/>
+                      <a:ext cx="2454838" cy="2454838"/>
                     </a:xfrm>
                     <a:prstGeom prst="rect">
                       <a:avLst/>
@@ -5814,7 +6428,6 @@
         </w:numPr>
       </w:pPr>
       <w:r>
-        <w:lastRenderedPageBreak/>
         <w:t xml:space="preserve">Ce paragraphe </w:t>
       </w:r>
       <w:r>
@@ -5957,15 +6570,28 @@
       <w:pPr>
         <w:pStyle w:val="Titre2"/>
       </w:pPr>
-      <w:bookmarkStart w:id="27" w:name="_Toc532179967"/>
-      <w:bookmarkStart w:id="28" w:name="_Toc165969651"/>
-      <w:bookmarkStart w:id="29" w:name="_Toc308526335"/>
+      <w:r>
+        <w:t>Environnement de projet : limites du système / interfaces avec le monde extérieur</w:t>
+      </w:r>
+    </w:p>
+    <w:p>
+      <w:pPr>
+        <w:pStyle w:val="Retraitcorpsdetexte"/>
+      </w:pPr>
+    </w:p>
+    <w:p>
+      <w:pPr>
+        <w:pStyle w:val="Titre2"/>
+      </w:pPr>
+      <w:bookmarkStart w:id="28" w:name="_Toc532179967"/>
+      <w:bookmarkStart w:id="29" w:name="_Toc165969651"/>
+      <w:bookmarkStart w:id="30" w:name="_Toc166660124"/>
       <w:r>
         <w:t>Conception des tests</w:t>
       </w:r>
-      <w:bookmarkEnd w:id="27"/>
       <w:bookmarkEnd w:id="28"/>
       <w:bookmarkEnd w:id="29"/>
+      <w:bookmarkEnd w:id="30"/>
     </w:p>
     <w:p>
       <w:pPr>
@@ -6016,8 +6642,8 @@
       <w:pPr>
         <w:pStyle w:val="Titre2"/>
       </w:pPr>
-      <w:bookmarkStart w:id="30" w:name="_Toc308526336"/>
-      <w:bookmarkStart w:id="31" w:name="_Toc532179961"/>
+      <w:bookmarkStart w:id="31" w:name="_Toc166660125"/>
+      <w:bookmarkStart w:id="32" w:name="_Toc532179961"/>
       <w:r>
         <w:t>Planification</w:t>
       </w:r>
@@ -6027,7 +6653,7 @@
       <w:r>
         <w:t>e</w:t>
       </w:r>
-      <w:bookmarkEnd w:id="30"/>
+      <w:bookmarkEnd w:id="31"/>
     </w:p>
     <w:p>
       <w:pPr>
@@ -6063,30 +6689,30 @@
       <w:pPr>
         <w:pStyle w:val="Titre1"/>
       </w:pPr>
-      <w:bookmarkStart w:id="32" w:name="_Toc532179964"/>
-      <w:bookmarkStart w:id="33" w:name="_Toc165969648"/>
-      <w:bookmarkStart w:id="34" w:name="_Toc308526337"/>
-      <w:bookmarkEnd w:id="31"/>
+      <w:bookmarkStart w:id="33" w:name="_Toc532179964"/>
+      <w:bookmarkStart w:id="34" w:name="_Toc165969648"/>
+      <w:bookmarkStart w:id="35" w:name="_Toc166660126"/>
+      <w:bookmarkEnd w:id="32"/>
       <w:r>
         <w:t>Réalisation</w:t>
       </w:r>
-      <w:bookmarkEnd w:id="32"/>
       <w:bookmarkEnd w:id="33"/>
       <w:bookmarkEnd w:id="34"/>
+      <w:bookmarkEnd w:id="35"/>
     </w:p>
     <w:p>
       <w:pPr>
         <w:pStyle w:val="Titre2"/>
       </w:pPr>
-      <w:bookmarkStart w:id="35" w:name="_Toc532179965"/>
-      <w:bookmarkStart w:id="36" w:name="_Toc165969649"/>
-      <w:bookmarkStart w:id="37" w:name="_Toc308526338"/>
+      <w:bookmarkStart w:id="36" w:name="_Toc532179965"/>
+      <w:bookmarkStart w:id="37" w:name="_Toc165969649"/>
+      <w:bookmarkStart w:id="38" w:name="_Toc166660127"/>
       <w:r>
         <w:t>Dossier de Réalisation</w:t>
       </w:r>
-      <w:bookmarkEnd w:id="35"/>
       <w:bookmarkEnd w:id="36"/>
       <w:bookmarkEnd w:id="37"/>
+      <w:bookmarkEnd w:id="38"/>
     </w:p>
     <w:p>
       <w:pPr>
@@ -6245,15 +6871,15 @@
       <w:pPr>
         <w:pStyle w:val="Titre2"/>
       </w:pPr>
-      <w:bookmarkStart w:id="38" w:name="_Toc532179960"/>
-      <w:bookmarkStart w:id="39" w:name="_Toc165969644"/>
-      <w:bookmarkStart w:id="40" w:name="_Toc308526339"/>
+      <w:bookmarkStart w:id="39" w:name="_Toc532179960"/>
+      <w:bookmarkStart w:id="40" w:name="_Toc165969644"/>
+      <w:bookmarkStart w:id="41" w:name="_Toc166660128"/>
       <w:r>
         <w:t>Modifications</w:t>
       </w:r>
-      <w:bookmarkEnd w:id="38"/>
       <w:bookmarkEnd w:id="39"/>
       <w:bookmarkEnd w:id="40"/>
+      <w:bookmarkEnd w:id="41"/>
     </w:p>
     <w:p>
       <w:pPr>
@@ -6293,72 +6919,919 @@
     </w:p>
     <w:p>
       <w:pPr>
+        <w:pStyle w:val="Informations"/>
+        <w:ind w:left="2160"/>
+        <w:sectPr>
+          <w:pgSz w:w="11906" w:h="16838" w:code="9"/>
+          <w:pgMar w:top="1418" w:right="1418" w:bottom="1418" w:left="1418" w:header="709" w:footer="709" w:gutter="0"/>
+          <w:cols w:space="708"/>
+          <w:titlePg/>
+          <w:docGrid w:linePitch="360"/>
+        </w:sectPr>
+      </w:pPr>
+    </w:p>
+    <w:p>
+      <w:pPr>
         <w:pStyle w:val="Titre1"/>
       </w:pPr>
-      <w:bookmarkStart w:id="41" w:name="_Toc532179966"/>
-      <w:bookmarkStart w:id="42" w:name="_Toc165969650"/>
-      <w:bookmarkStart w:id="43" w:name="_Toc308526340"/>
-      <w:r>
+      <w:bookmarkStart w:id="42" w:name="_Toc532179966"/>
+      <w:bookmarkStart w:id="43" w:name="_Toc165969650"/>
+      <w:bookmarkStart w:id="44" w:name="_Toc166660129"/>
+      <w:r>
+        <w:lastRenderedPageBreak/>
         <w:t>Tests</w:t>
       </w:r>
-      <w:bookmarkEnd w:id="41"/>
       <w:bookmarkEnd w:id="42"/>
       <w:bookmarkEnd w:id="43"/>
+      <w:bookmarkEnd w:id="44"/>
     </w:p>
     <w:p>
       <w:pPr>
         <w:pStyle w:val="Titre2"/>
       </w:pPr>
-      <w:bookmarkStart w:id="44" w:name="_Toc532179968"/>
-      <w:bookmarkStart w:id="45" w:name="_Toc165969652"/>
-      <w:bookmarkStart w:id="46" w:name="_Ref308525868"/>
-      <w:bookmarkStart w:id="47" w:name="_Toc308526341"/>
+      <w:bookmarkStart w:id="45" w:name="_Toc532179968"/>
+      <w:bookmarkStart w:id="46" w:name="_Toc165969652"/>
+      <w:bookmarkStart w:id="47" w:name="_Ref308525868"/>
+      <w:bookmarkStart w:id="48" w:name="_Toc166660130"/>
       <w:r>
         <w:t>Dossier des tests</w:t>
       </w:r>
-      <w:bookmarkEnd w:id="44"/>
       <w:bookmarkEnd w:id="45"/>
       <w:bookmarkEnd w:id="46"/>
       <w:bookmarkEnd w:id="47"/>
-    </w:p>
+      <w:bookmarkEnd w:id="48"/>
+    </w:p>
+    <w:p>
+      <w:pPr>
+        <w:pStyle w:val="Retraitcorpsdetexte"/>
+      </w:pPr>
+    </w:p>
+    <w:tbl>
+      <w:tblPr>
+        <w:tblStyle w:val="Grilledutableau"/>
+        <w:tblW w:w="0" w:type="auto"/>
+        <w:tblInd w:w="1134" w:type="dxa"/>
+        <w:tblLook w:val="04A0" w:firstRow="1" w:lastRow="0" w:firstColumn="1" w:lastColumn="0" w:noHBand="0" w:noVBand="1"/>
+      </w:tblPr>
+      <w:tblGrid>
+        <w:gridCol w:w="2838"/>
+        <w:gridCol w:w="2631"/>
+        <w:gridCol w:w="2536"/>
+        <w:gridCol w:w="2535"/>
+        <w:gridCol w:w="2318"/>
+      </w:tblGrid>
+      <w:tr>
+        <w:trPr>
+          <w:trHeight w:val="510"/>
+        </w:trPr>
+        <w:tc>
+          <w:tcPr>
+            <w:tcW w:w="2838" w:type="dxa"/>
+            <w:vAlign w:val="center"/>
+          </w:tcPr>
+          <w:p>
+            <w:pPr>
+              <w:pStyle w:val="Retraitcorpsdetexte"/>
+              <w:ind w:left="0"/>
+              <w:jc w:val="center"/>
+              <w:rPr>
+                <w:b/>
+                <w:bCs/>
+              </w:rPr>
+            </w:pPr>
+            <w:r>
+              <w:rPr>
+                <w:b/>
+                <w:bCs/>
+              </w:rPr>
+              <w:t>Fonctionnalité</w:t>
+            </w:r>
+          </w:p>
+        </w:tc>
+        <w:tc>
+          <w:tcPr>
+            <w:tcW w:w="2631" w:type="dxa"/>
+            <w:vAlign w:val="center"/>
+          </w:tcPr>
+          <w:p>
+            <w:pPr>
+              <w:pStyle w:val="Retraitcorpsdetexte"/>
+              <w:ind w:left="0"/>
+              <w:jc w:val="center"/>
+              <w:rPr>
+                <w:b/>
+                <w:bCs/>
+              </w:rPr>
+            </w:pPr>
+            <w:r>
+              <w:rPr>
+                <w:b/>
+                <w:bCs/>
+              </w:rPr>
+              <w:t>Procédure de test</w:t>
+            </w:r>
+          </w:p>
+        </w:tc>
+        <w:tc>
+          <w:tcPr>
+            <w:tcW w:w="2536" w:type="dxa"/>
+            <w:vAlign w:val="center"/>
+          </w:tcPr>
+          <w:p>
+            <w:pPr>
+              <w:pStyle w:val="Retraitcorpsdetexte"/>
+              <w:ind w:left="0"/>
+              <w:jc w:val="center"/>
+              <w:rPr>
+                <w:b/>
+                <w:bCs/>
+              </w:rPr>
+            </w:pPr>
+            <w:r>
+              <w:rPr>
+                <w:b/>
+                <w:bCs/>
+              </w:rPr>
+              <w:t>Résultat attendu</w:t>
+            </w:r>
+          </w:p>
+        </w:tc>
+        <w:tc>
+          <w:tcPr>
+            <w:tcW w:w="2535" w:type="dxa"/>
+            <w:vAlign w:val="center"/>
+          </w:tcPr>
+          <w:p>
+            <w:pPr>
+              <w:pStyle w:val="Retraitcorpsdetexte"/>
+              <w:ind w:left="0"/>
+              <w:jc w:val="center"/>
+              <w:rPr>
+                <w:b/>
+                <w:bCs/>
+              </w:rPr>
+            </w:pPr>
+            <w:r>
+              <w:rPr>
+                <w:b/>
+                <w:bCs/>
+              </w:rPr>
+              <w:t>Résultat obtenu</w:t>
+            </w:r>
+          </w:p>
+        </w:tc>
+        <w:tc>
+          <w:tcPr>
+            <w:tcW w:w="2318" w:type="dxa"/>
+            <w:vAlign w:val="bottom"/>
+          </w:tcPr>
+          <w:p>
+            <w:pPr>
+              <w:pStyle w:val="Retraitcorpsdetexte"/>
+              <w:ind w:left="0"/>
+              <w:jc w:val="center"/>
+              <w:rPr>
+                <w:b/>
+                <w:bCs/>
+              </w:rPr>
+            </w:pPr>
+            <w:r>
+              <w:rPr>
+                <w:b/>
+                <w:bCs/>
+              </w:rPr>
+              <w:t>Correction</w:t>
+            </w:r>
+          </w:p>
+        </w:tc>
+      </w:tr>
+      <w:tr>
+        <w:trPr>
+          <w:trHeight w:val="1701"/>
+        </w:trPr>
+        <w:tc>
+          <w:tcPr>
+            <w:tcW w:w="2838" w:type="dxa"/>
+            <w:vAlign w:val="center"/>
+          </w:tcPr>
+          <w:p>
+            <w:pPr>
+              <w:pStyle w:val="Retraitcorpsdetexte"/>
+              <w:ind w:left="0"/>
+              <w:jc w:val="center"/>
+              <w:rPr>
+                <w:b/>
+                <w:bCs/>
+              </w:rPr>
+            </w:pPr>
+            <w:r>
+              <w:rPr>
+                <w:b/>
+                <w:bCs/>
+              </w:rPr>
+              <w:t>Base de données</w:t>
+            </w:r>
+          </w:p>
+        </w:tc>
+        <w:tc>
+          <w:tcPr>
+            <w:tcW w:w="2631" w:type="dxa"/>
+            <w:vAlign w:val="center"/>
+          </w:tcPr>
+          <w:p>
+            <w:pPr>
+              <w:pStyle w:val="Retraitcorpsdetexte"/>
+              <w:ind w:left="0"/>
+              <w:jc w:val="center"/>
+            </w:pPr>
+          </w:p>
+        </w:tc>
+        <w:tc>
+          <w:tcPr>
+            <w:tcW w:w="2536" w:type="dxa"/>
+            <w:vAlign w:val="center"/>
+          </w:tcPr>
+          <w:p>
+            <w:pPr>
+              <w:pStyle w:val="Retraitcorpsdetexte"/>
+              <w:ind w:left="0"/>
+              <w:jc w:val="center"/>
+            </w:pPr>
+          </w:p>
+        </w:tc>
+        <w:tc>
+          <w:tcPr>
+            <w:tcW w:w="2535" w:type="dxa"/>
+            <w:vAlign w:val="center"/>
+          </w:tcPr>
+          <w:p>
+            <w:pPr>
+              <w:pStyle w:val="Retraitcorpsdetexte"/>
+              <w:ind w:left="0"/>
+              <w:jc w:val="center"/>
+            </w:pPr>
+          </w:p>
+        </w:tc>
+        <w:tc>
+          <w:tcPr>
+            <w:tcW w:w="2318" w:type="dxa"/>
+            <w:vAlign w:val="center"/>
+          </w:tcPr>
+          <w:p>
+            <w:pPr>
+              <w:pStyle w:val="Retraitcorpsdetexte"/>
+              <w:ind w:left="0"/>
+              <w:jc w:val="center"/>
+            </w:pPr>
+          </w:p>
+        </w:tc>
+      </w:tr>
+      <w:tr>
+        <w:trPr>
+          <w:trHeight w:val="1701"/>
+        </w:trPr>
+        <w:tc>
+          <w:tcPr>
+            <w:tcW w:w="2838" w:type="dxa"/>
+            <w:vAlign w:val="center"/>
+          </w:tcPr>
+          <w:p>
+            <w:pPr>
+              <w:pStyle w:val="Retraitcorpsdetexte"/>
+              <w:ind w:left="0"/>
+              <w:jc w:val="center"/>
+              <w:rPr>
+                <w:b/>
+                <w:bCs/>
+              </w:rPr>
+            </w:pPr>
+            <w:r>
+              <w:rPr>
+                <w:b/>
+                <w:bCs/>
+              </w:rPr>
+              <w:t>Authentification</w:t>
+            </w:r>
+          </w:p>
+        </w:tc>
+        <w:tc>
+          <w:tcPr>
+            <w:tcW w:w="2631" w:type="dxa"/>
+            <w:vAlign w:val="center"/>
+          </w:tcPr>
+          <w:p>
+            <w:pPr>
+              <w:pStyle w:val="Retraitcorpsdetexte"/>
+              <w:ind w:left="0"/>
+              <w:jc w:val="center"/>
+            </w:pPr>
+          </w:p>
+        </w:tc>
+        <w:tc>
+          <w:tcPr>
+            <w:tcW w:w="2536" w:type="dxa"/>
+            <w:vAlign w:val="center"/>
+          </w:tcPr>
+          <w:p>
+            <w:pPr>
+              <w:pStyle w:val="Retraitcorpsdetexte"/>
+              <w:ind w:left="0"/>
+              <w:jc w:val="center"/>
+            </w:pPr>
+          </w:p>
+        </w:tc>
+        <w:tc>
+          <w:tcPr>
+            <w:tcW w:w="2535" w:type="dxa"/>
+            <w:vAlign w:val="center"/>
+          </w:tcPr>
+          <w:p>
+            <w:pPr>
+              <w:pStyle w:val="Retraitcorpsdetexte"/>
+              <w:ind w:left="0"/>
+              <w:jc w:val="center"/>
+            </w:pPr>
+          </w:p>
+        </w:tc>
+        <w:tc>
+          <w:tcPr>
+            <w:tcW w:w="2318" w:type="dxa"/>
+            <w:vAlign w:val="center"/>
+          </w:tcPr>
+          <w:p>
+            <w:pPr>
+              <w:pStyle w:val="Retraitcorpsdetexte"/>
+              <w:ind w:left="0"/>
+              <w:jc w:val="center"/>
+            </w:pPr>
+          </w:p>
+        </w:tc>
+      </w:tr>
+      <w:tr>
+        <w:trPr>
+          <w:trHeight w:val="1701"/>
+        </w:trPr>
+        <w:tc>
+          <w:tcPr>
+            <w:tcW w:w="2838" w:type="dxa"/>
+            <w:vAlign w:val="center"/>
+          </w:tcPr>
+          <w:p>
+            <w:pPr>
+              <w:pStyle w:val="Retraitcorpsdetexte"/>
+              <w:ind w:left="0"/>
+              <w:jc w:val="center"/>
+              <w:rPr>
+                <w:b/>
+                <w:bCs/>
+              </w:rPr>
+            </w:pPr>
+            <w:r>
+              <w:rPr>
+                <w:b/>
+                <w:bCs/>
+              </w:rPr>
+              <w:t>Opérations CRUD</w:t>
+            </w:r>
+          </w:p>
+        </w:tc>
+        <w:tc>
+          <w:tcPr>
+            <w:tcW w:w="2631" w:type="dxa"/>
+            <w:vAlign w:val="center"/>
+          </w:tcPr>
+          <w:p>
+            <w:pPr>
+              <w:pStyle w:val="Retraitcorpsdetexte"/>
+              <w:ind w:left="0"/>
+              <w:jc w:val="center"/>
+            </w:pPr>
+          </w:p>
+        </w:tc>
+        <w:tc>
+          <w:tcPr>
+            <w:tcW w:w="2536" w:type="dxa"/>
+            <w:vAlign w:val="center"/>
+          </w:tcPr>
+          <w:p>
+            <w:pPr>
+              <w:pStyle w:val="Retraitcorpsdetexte"/>
+              <w:ind w:left="0"/>
+              <w:jc w:val="center"/>
+            </w:pPr>
+          </w:p>
+        </w:tc>
+        <w:tc>
+          <w:tcPr>
+            <w:tcW w:w="2535" w:type="dxa"/>
+            <w:vAlign w:val="center"/>
+          </w:tcPr>
+          <w:p>
+            <w:pPr>
+              <w:pStyle w:val="Retraitcorpsdetexte"/>
+              <w:ind w:left="0"/>
+              <w:jc w:val="center"/>
+            </w:pPr>
+          </w:p>
+        </w:tc>
+        <w:tc>
+          <w:tcPr>
+            <w:tcW w:w="2318" w:type="dxa"/>
+            <w:vAlign w:val="center"/>
+          </w:tcPr>
+          <w:p>
+            <w:pPr>
+              <w:pStyle w:val="Retraitcorpsdetexte"/>
+              <w:ind w:left="0"/>
+              <w:jc w:val="center"/>
+            </w:pPr>
+          </w:p>
+        </w:tc>
+      </w:tr>
+      <w:tr>
+        <w:trPr>
+          <w:trHeight w:val="1701"/>
+        </w:trPr>
+        <w:tc>
+          <w:tcPr>
+            <w:tcW w:w="2838" w:type="dxa"/>
+            <w:vAlign w:val="center"/>
+          </w:tcPr>
+          <w:p>
+            <w:pPr>
+              <w:pStyle w:val="Retraitcorpsdetexte"/>
+              <w:ind w:left="0"/>
+              <w:jc w:val="center"/>
+              <w:rPr>
+                <w:b/>
+                <w:bCs/>
+              </w:rPr>
+            </w:pPr>
+            <w:r>
+              <w:rPr>
+                <w:b/>
+                <w:bCs/>
+              </w:rPr>
+              <w:t>Modifier la liste des participants</w:t>
+            </w:r>
+          </w:p>
+        </w:tc>
+        <w:tc>
+          <w:tcPr>
+            <w:tcW w:w="2631" w:type="dxa"/>
+            <w:vAlign w:val="center"/>
+          </w:tcPr>
+          <w:p>
+            <w:pPr>
+              <w:pStyle w:val="Retraitcorpsdetexte"/>
+              <w:ind w:left="0"/>
+              <w:jc w:val="center"/>
+            </w:pPr>
+          </w:p>
+        </w:tc>
+        <w:tc>
+          <w:tcPr>
+            <w:tcW w:w="2536" w:type="dxa"/>
+            <w:vAlign w:val="center"/>
+          </w:tcPr>
+          <w:p>
+            <w:pPr>
+              <w:pStyle w:val="Retraitcorpsdetexte"/>
+              <w:ind w:left="0"/>
+              <w:jc w:val="center"/>
+            </w:pPr>
+          </w:p>
+        </w:tc>
+        <w:tc>
+          <w:tcPr>
+            <w:tcW w:w="2535" w:type="dxa"/>
+            <w:vAlign w:val="center"/>
+          </w:tcPr>
+          <w:p>
+            <w:pPr>
+              <w:pStyle w:val="Retraitcorpsdetexte"/>
+              <w:ind w:left="0"/>
+              <w:jc w:val="center"/>
+            </w:pPr>
+          </w:p>
+        </w:tc>
+        <w:tc>
+          <w:tcPr>
+            <w:tcW w:w="2318" w:type="dxa"/>
+            <w:vAlign w:val="center"/>
+          </w:tcPr>
+          <w:p>
+            <w:pPr>
+              <w:pStyle w:val="Retraitcorpsdetexte"/>
+              <w:ind w:left="0"/>
+              <w:jc w:val="center"/>
+            </w:pPr>
+          </w:p>
+        </w:tc>
+      </w:tr>
+    </w:tbl>
+    <w:p>
+      <w:pPr>
+        <w:pStyle w:val="Retraitcorpsdetexte"/>
+      </w:pPr>
+      <w:r>
+        <w:br w:type="page"/>
+      </w:r>
+    </w:p>
+    <w:p>
+      <w:pPr>
+        <w:pStyle w:val="Retraitcorpsdetexte"/>
+        <w:jc w:val="center"/>
+      </w:pPr>
+    </w:p>
+    <w:tbl>
+      <w:tblPr>
+        <w:tblStyle w:val="Grilledutableau"/>
+        <w:tblW w:w="0" w:type="auto"/>
+        <w:tblInd w:w="1134" w:type="dxa"/>
+        <w:tblLook w:val="04A0" w:firstRow="1" w:lastRow="0" w:firstColumn="1" w:lastColumn="0" w:noHBand="0" w:noVBand="1"/>
+      </w:tblPr>
+      <w:tblGrid>
+        <w:gridCol w:w="2838"/>
+        <w:gridCol w:w="2631"/>
+        <w:gridCol w:w="2536"/>
+        <w:gridCol w:w="2535"/>
+        <w:gridCol w:w="2318"/>
+      </w:tblGrid>
+      <w:tr>
+        <w:trPr>
+          <w:trHeight w:val="510"/>
+        </w:trPr>
+        <w:tc>
+          <w:tcPr>
+            <w:tcW w:w="2838" w:type="dxa"/>
+            <w:vAlign w:val="center"/>
+          </w:tcPr>
+          <w:p>
+            <w:pPr>
+              <w:pStyle w:val="Retraitcorpsdetexte"/>
+              <w:ind w:left="0"/>
+              <w:jc w:val="center"/>
+              <w:rPr>
+                <w:b/>
+                <w:bCs/>
+              </w:rPr>
+            </w:pPr>
+            <w:r>
+              <w:rPr>
+                <w:b/>
+                <w:bCs/>
+              </w:rPr>
+              <w:t>Fonctionnalité</w:t>
+            </w:r>
+          </w:p>
+        </w:tc>
+        <w:tc>
+          <w:tcPr>
+            <w:tcW w:w="2631" w:type="dxa"/>
+            <w:vAlign w:val="center"/>
+          </w:tcPr>
+          <w:p>
+            <w:pPr>
+              <w:pStyle w:val="Retraitcorpsdetexte"/>
+              <w:ind w:left="0"/>
+              <w:jc w:val="center"/>
+              <w:rPr>
+                <w:b/>
+                <w:bCs/>
+              </w:rPr>
+            </w:pPr>
+            <w:r>
+              <w:rPr>
+                <w:b/>
+                <w:bCs/>
+              </w:rPr>
+              <w:t>Procédure de test</w:t>
+            </w:r>
+          </w:p>
+        </w:tc>
+        <w:tc>
+          <w:tcPr>
+            <w:tcW w:w="2536" w:type="dxa"/>
+            <w:vAlign w:val="center"/>
+          </w:tcPr>
+          <w:p>
+            <w:pPr>
+              <w:pStyle w:val="Retraitcorpsdetexte"/>
+              <w:ind w:left="0"/>
+              <w:jc w:val="center"/>
+              <w:rPr>
+                <w:b/>
+                <w:bCs/>
+              </w:rPr>
+            </w:pPr>
+            <w:r>
+              <w:rPr>
+                <w:b/>
+                <w:bCs/>
+              </w:rPr>
+              <w:t>Résultat attendu</w:t>
+            </w:r>
+          </w:p>
+        </w:tc>
+        <w:tc>
+          <w:tcPr>
+            <w:tcW w:w="2535" w:type="dxa"/>
+            <w:vAlign w:val="center"/>
+          </w:tcPr>
+          <w:p>
+            <w:pPr>
+              <w:pStyle w:val="Retraitcorpsdetexte"/>
+              <w:ind w:left="0"/>
+              <w:jc w:val="center"/>
+              <w:rPr>
+                <w:b/>
+                <w:bCs/>
+              </w:rPr>
+            </w:pPr>
+            <w:r>
+              <w:rPr>
+                <w:b/>
+                <w:bCs/>
+              </w:rPr>
+              <w:t>Résultat obtenu</w:t>
+            </w:r>
+          </w:p>
+        </w:tc>
+        <w:tc>
+          <w:tcPr>
+            <w:tcW w:w="2318" w:type="dxa"/>
+            <w:vAlign w:val="bottom"/>
+          </w:tcPr>
+          <w:p>
+            <w:pPr>
+              <w:pStyle w:val="Retraitcorpsdetexte"/>
+              <w:ind w:left="0"/>
+              <w:jc w:val="center"/>
+              <w:rPr>
+                <w:b/>
+                <w:bCs/>
+              </w:rPr>
+            </w:pPr>
+            <w:r>
+              <w:rPr>
+                <w:b/>
+                <w:bCs/>
+              </w:rPr>
+              <w:t>Correction</w:t>
+            </w:r>
+          </w:p>
+        </w:tc>
+      </w:tr>
+      <w:tr>
+        <w:trPr>
+          <w:trHeight w:val="1701"/>
+        </w:trPr>
+        <w:tc>
+          <w:tcPr>
+            <w:tcW w:w="2838" w:type="dxa"/>
+            <w:vAlign w:val="center"/>
+          </w:tcPr>
+          <w:p>
+            <w:pPr>
+              <w:pStyle w:val="Retraitcorpsdetexte"/>
+              <w:ind w:left="0"/>
+              <w:jc w:val="center"/>
+              <w:rPr>
+                <w:b/>
+                <w:bCs/>
+              </w:rPr>
+            </w:pPr>
+            <w:r>
+              <w:rPr>
+                <w:b/>
+                <w:bCs/>
+              </w:rPr>
+              <w:t>Consulter les activités</w:t>
+            </w:r>
+          </w:p>
+        </w:tc>
+        <w:tc>
+          <w:tcPr>
+            <w:tcW w:w="2631" w:type="dxa"/>
+            <w:vAlign w:val="center"/>
+          </w:tcPr>
+          <w:p>
+            <w:pPr>
+              <w:pStyle w:val="Retraitcorpsdetexte"/>
+              <w:ind w:left="0"/>
+              <w:jc w:val="center"/>
+            </w:pPr>
+          </w:p>
+        </w:tc>
+        <w:tc>
+          <w:tcPr>
+            <w:tcW w:w="2536" w:type="dxa"/>
+            <w:vAlign w:val="center"/>
+          </w:tcPr>
+          <w:p>
+            <w:pPr>
+              <w:pStyle w:val="Retraitcorpsdetexte"/>
+              <w:ind w:left="0"/>
+              <w:jc w:val="center"/>
+            </w:pPr>
+          </w:p>
+        </w:tc>
+        <w:tc>
+          <w:tcPr>
+            <w:tcW w:w="2535" w:type="dxa"/>
+            <w:vAlign w:val="center"/>
+          </w:tcPr>
+          <w:p>
+            <w:pPr>
+              <w:pStyle w:val="Retraitcorpsdetexte"/>
+              <w:ind w:left="0"/>
+              <w:jc w:val="center"/>
+            </w:pPr>
+          </w:p>
+        </w:tc>
+        <w:tc>
+          <w:tcPr>
+            <w:tcW w:w="2318" w:type="dxa"/>
+            <w:vAlign w:val="center"/>
+          </w:tcPr>
+          <w:p>
+            <w:pPr>
+              <w:pStyle w:val="Retraitcorpsdetexte"/>
+              <w:ind w:left="0"/>
+              <w:jc w:val="center"/>
+            </w:pPr>
+          </w:p>
+        </w:tc>
+      </w:tr>
+      <w:tr>
+        <w:trPr>
+          <w:trHeight w:val="1701"/>
+        </w:trPr>
+        <w:tc>
+          <w:tcPr>
+            <w:tcW w:w="2838" w:type="dxa"/>
+            <w:vAlign w:val="center"/>
+          </w:tcPr>
+          <w:p>
+            <w:pPr>
+              <w:pStyle w:val="Retraitcorpsdetexte"/>
+              <w:ind w:left="0"/>
+              <w:jc w:val="center"/>
+              <w:rPr>
+                <w:b/>
+                <w:bCs/>
+              </w:rPr>
+            </w:pPr>
+            <w:r>
+              <w:rPr>
+                <w:b/>
+                <w:bCs/>
+              </w:rPr>
+              <w:t>S’inscrire à une activité</w:t>
+            </w:r>
+          </w:p>
+        </w:tc>
+        <w:tc>
+          <w:tcPr>
+            <w:tcW w:w="2631" w:type="dxa"/>
+            <w:vAlign w:val="center"/>
+          </w:tcPr>
+          <w:p>
+            <w:pPr>
+              <w:pStyle w:val="Retraitcorpsdetexte"/>
+              <w:ind w:left="0"/>
+              <w:jc w:val="center"/>
+            </w:pPr>
+          </w:p>
+        </w:tc>
+        <w:tc>
+          <w:tcPr>
+            <w:tcW w:w="2536" w:type="dxa"/>
+            <w:vAlign w:val="center"/>
+          </w:tcPr>
+          <w:p>
+            <w:pPr>
+              <w:pStyle w:val="Retraitcorpsdetexte"/>
+              <w:ind w:left="0"/>
+              <w:jc w:val="center"/>
+            </w:pPr>
+          </w:p>
+        </w:tc>
+        <w:tc>
+          <w:tcPr>
+            <w:tcW w:w="2535" w:type="dxa"/>
+            <w:vAlign w:val="center"/>
+          </w:tcPr>
+          <w:p>
+            <w:pPr>
+              <w:pStyle w:val="Retraitcorpsdetexte"/>
+              <w:ind w:left="0"/>
+              <w:jc w:val="center"/>
+            </w:pPr>
+          </w:p>
+        </w:tc>
+        <w:tc>
+          <w:tcPr>
+            <w:tcW w:w="2318" w:type="dxa"/>
+            <w:vAlign w:val="center"/>
+          </w:tcPr>
+          <w:p>
+            <w:pPr>
+              <w:pStyle w:val="Retraitcorpsdetexte"/>
+              <w:ind w:left="0"/>
+              <w:jc w:val="center"/>
+            </w:pPr>
+          </w:p>
+        </w:tc>
+      </w:tr>
+      <w:tr>
+        <w:trPr>
+          <w:trHeight w:val="1701"/>
+        </w:trPr>
+        <w:tc>
+          <w:tcPr>
+            <w:tcW w:w="2838" w:type="dxa"/>
+            <w:vAlign w:val="center"/>
+          </w:tcPr>
+          <w:p>
+            <w:pPr>
+              <w:pStyle w:val="Retraitcorpsdetexte"/>
+              <w:ind w:left="0"/>
+              <w:jc w:val="center"/>
+              <w:rPr>
+                <w:b/>
+                <w:bCs/>
+              </w:rPr>
+            </w:pPr>
+            <w:r>
+              <w:rPr>
+                <w:b/>
+                <w:bCs/>
+              </w:rPr>
+              <w:t>Consulter un profil utilisateur</w:t>
+            </w:r>
+          </w:p>
+        </w:tc>
+        <w:tc>
+          <w:tcPr>
+            <w:tcW w:w="2631" w:type="dxa"/>
+            <w:vAlign w:val="center"/>
+          </w:tcPr>
+          <w:p>
+            <w:pPr>
+              <w:pStyle w:val="Retraitcorpsdetexte"/>
+              <w:ind w:left="0"/>
+              <w:jc w:val="center"/>
+            </w:pPr>
+          </w:p>
+        </w:tc>
+        <w:tc>
+          <w:tcPr>
+            <w:tcW w:w="2536" w:type="dxa"/>
+            <w:vAlign w:val="center"/>
+          </w:tcPr>
+          <w:p>
+            <w:pPr>
+              <w:pStyle w:val="Retraitcorpsdetexte"/>
+              <w:ind w:left="0"/>
+              <w:jc w:val="center"/>
+            </w:pPr>
+          </w:p>
+        </w:tc>
+        <w:tc>
+          <w:tcPr>
+            <w:tcW w:w="2535" w:type="dxa"/>
+            <w:vAlign w:val="center"/>
+          </w:tcPr>
+          <w:p>
+            <w:pPr>
+              <w:pStyle w:val="Retraitcorpsdetexte"/>
+              <w:ind w:left="0"/>
+              <w:jc w:val="center"/>
+            </w:pPr>
+          </w:p>
+        </w:tc>
+        <w:tc>
+          <w:tcPr>
+            <w:tcW w:w="2318" w:type="dxa"/>
+            <w:vAlign w:val="center"/>
+          </w:tcPr>
+          <w:p>
+            <w:pPr>
+              <w:pStyle w:val="Retraitcorpsdetexte"/>
+              <w:ind w:left="0"/>
+              <w:jc w:val="center"/>
+            </w:pPr>
+          </w:p>
+        </w:tc>
+      </w:tr>
+    </w:tbl>
     <w:p>
       <w:pPr>
         <w:pStyle w:val="Informations"/>
-        <w:numPr>
-          <w:ilvl w:val="5"/>
-          <w:numId w:val="22"/>
-        </w:numPr>
-      </w:pPr>
-      <w:r>
-        <w:t>On dresse le bilan des t</w:t>
-      </w:r>
-      <w:r>
-        <w:t>ests effectués (qui, quand, avec quelles données…)</w:t>
-      </w:r>
-      <w:r>
-        <w:t xml:space="preserve"> sous forme de procédure. Lorsque cela est possible, fournir un tableau des tests effectués avec les résultats obtenus et les actions à entreprendre en conséquence</w:t>
-      </w:r>
-      <w:r>
-        <w:t xml:space="preserve"> (et une estimation de leur durée)</w:t>
-      </w:r>
-      <w:r>
-        <w:t>.</w:t>
-      </w:r>
-    </w:p>
-    <w:p>
-      <w:pPr>
-        <w:pStyle w:val="Informations"/>
-        <w:numPr>
-          <w:ilvl w:val="5"/>
-          <w:numId w:val="22"/>
-        </w:numPr>
-      </w:pPr>
-      <w:r>
-        <w:t xml:space="preserve">Si des tests prévus dans la stratégie n'ont pas pu être </w:t>
-      </w:r>
-      <w:r>
-        <w:t>effectués :</w:t>
-      </w:r>
+        <w:ind w:left="0"/>
+      </w:pPr>
     </w:p>
     <w:p>
       <w:pPr>
@@ -6367,67 +7840,42 @@
           <w:ilvl w:val="6"/>
           <w:numId w:val="22"/>
         </w:numPr>
-      </w:pPr>
-      <w:r>
-        <w:t>raison, décisions, etc.</w:t>
-      </w:r>
-    </w:p>
-    <w:p>
-      <w:pPr>
-        <w:pStyle w:val="Informations"/>
-        <w:numPr>
-          <w:ilvl w:val="5"/>
-          <w:numId w:val="22"/>
-        </w:numPr>
-      </w:pPr>
-      <w:r>
-        <w:t>Liste des bugs répertoriés avec la date de découverte et leur état:</w:t>
-      </w:r>
-    </w:p>
-    <w:p>
-      <w:pPr>
-        <w:pStyle w:val="Informations"/>
-        <w:numPr>
-          <w:ilvl w:val="6"/>
-          <w:numId w:val="22"/>
-        </w:numPr>
-      </w:pPr>
-      <w:r>
-        <w:t>Corrigé</w:t>
-      </w:r>
-      <w:r>
-        <w:t xml:space="preserve">, </w:t>
-      </w:r>
-      <w:r>
-        <w:t>date de correction, corrigé par, etc.</w:t>
-      </w:r>
+        <w:sectPr>
+          <w:pgSz w:w="16838" w:h="11906" w:orient="landscape" w:code="9"/>
+          <w:pgMar w:top="1418" w:right="1418" w:bottom="1418" w:left="1418" w:header="709" w:footer="709" w:gutter="0"/>
+          <w:cols w:space="708"/>
+          <w:titlePg/>
+          <w:docGrid w:linePitch="360"/>
+        </w:sectPr>
+      </w:pPr>
     </w:p>
     <w:p>
       <w:pPr>
         <w:pStyle w:val="Titre1"/>
       </w:pPr>
-      <w:bookmarkStart w:id="48" w:name="_Toc165969653"/>
-      <w:bookmarkStart w:id="49" w:name="_Toc308526342"/>
-      <w:r>
+      <w:bookmarkStart w:id="49" w:name="_Toc165969653"/>
+      <w:bookmarkStart w:id="50" w:name="_Toc166660131"/>
+      <w:r>
+        <w:lastRenderedPageBreak/>
         <w:t>Conclusion</w:t>
       </w:r>
-      <w:bookmarkEnd w:id="48"/>
       <w:bookmarkEnd w:id="49"/>
+      <w:bookmarkEnd w:id="50"/>
     </w:p>
     <w:p>
       <w:pPr>
         <w:pStyle w:val="Titre2"/>
       </w:pPr>
-      <w:bookmarkStart w:id="50" w:name="_Toc165969654"/>
-      <w:bookmarkStart w:id="51" w:name="_Toc308526343"/>
+      <w:bookmarkStart w:id="51" w:name="_Toc165969654"/>
+      <w:bookmarkStart w:id="52" w:name="_Toc166660132"/>
       <w:r>
         <w:t xml:space="preserve">Bilan des </w:t>
       </w:r>
-      <w:bookmarkEnd w:id="50"/>
+      <w:bookmarkEnd w:id="51"/>
       <w:r>
         <w:t>fonctionnalités demandées</w:t>
       </w:r>
-      <w:bookmarkEnd w:id="51"/>
+      <w:bookmarkEnd w:id="52"/>
     </w:p>
     <w:p>
       <w:pPr>
@@ -6466,13 +7914,13 @@
       <w:pPr>
         <w:pStyle w:val="Titre2"/>
       </w:pPr>
-      <w:bookmarkStart w:id="52" w:name="_Toc165969655"/>
-      <w:bookmarkStart w:id="53" w:name="_Toc308526344"/>
+      <w:bookmarkStart w:id="53" w:name="_Toc165969655"/>
+      <w:bookmarkStart w:id="54" w:name="_Toc166660133"/>
       <w:r>
         <w:t>Bilan de la planification</w:t>
       </w:r>
-      <w:bookmarkEnd w:id="52"/>
       <w:bookmarkEnd w:id="53"/>
+      <w:bookmarkEnd w:id="54"/>
     </w:p>
     <w:p>
       <w:pPr>
@@ -6513,14 +7961,13 @@
       <w:pPr>
         <w:pStyle w:val="Titre2"/>
       </w:pPr>
-      <w:bookmarkStart w:id="54" w:name="_Toc165969656"/>
-      <w:bookmarkStart w:id="55" w:name="_Toc308526345"/>
-      <w:r>
-        <w:lastRenderedPageBreak/>
+      <w:bookmarkStart w:id="55" w:name="_Toc165969656"/>
+      <w:bookmarkStart w:id="56" w:name="_Toc166660134"/>
+      <w:r>
         <w:t>Bilan personnel</w:t>
       </w:r>
-      <w:bookmarkEnd w:id="54"/>
       <w:bookmarkEnd w:id="55"/>
+      <w:bookmarkEnd w:id="56"/>
     </w:p>
     <w:p>
       <w:pPr>
@@ -6622,29 +8069,29 @@
       <w:pPr>
         <w:pStyle w:val="Titre1"/>
       </w:pPr>
-      <w:bookmarkStart w:id="56" w:name="_Toc532179971"/>
-      <w:bookmarkStart w:id="57" w:name="_Toc165969657"/>
-      <w:bookmarkStart w:id="58" w:name="_Toc308526346"/>
+      <w:bookmarkStart w:id="57" w:name="_Toc532179971"/>
+      <w:bookmarkStart w:id="58" w:name="_Toc165969657"/>
+      <w:bookmarkStart w:id="59" w:name="_Toc166660135"/>
       <w:r>
         <w:t>Divers</w:t>
       </w:r>
-      <w:bookmarkEnd w:id="56"/>
       <w:bookmarkEnd w:id="57"/>
       <w:bookmarkEnd w:id="58"/>
+      <w:bookmarkEnd w:id="59"/>
     </w:p>
     <w:p>
       <w:pPr>
         <w:pStyle w:val="Titre2"/>
       </w:pPr>
-      <w:bookmarkStart w:id="59" w:name="_Toc532179972"/>
-      <w:bookmarkStart w:id="60" w:name="_Toc165969658"/>
-      <w:bookmarkStart w:id="61" w:name="_Toc308526347"/>
+      <w:bookmarkStart w:id="60" w:name="_Toc532179972"/>
+      <w:bookmarkStart w:id="61" w:name="_Toc165969658"/>
+      <w:bookmarkStart w:id="62" w:name="_Toc166660136"/>
       <w:r>
         <w:t>Journal de travail</w:t>
       </w:r>
-      <w:bookmarkEnd w:id="59"/>
       <w:bookmarkEnd w:id="60"/>
       <w:bookmarkEnd w:id="61"/>
+      <w:bookmarkEnd w:id="62"/>
     </w:p>
     <w:p>
       <w:pPr>
@@ -6680,11 +8127,11 @@
       <w:pPr>
         <w:pStyle w:val="Titre2"/>
       </w:pPr>
-      <w:bookmarkStart w:id="62" w:name="_Toc308526348"/>
+      <w:bookmarkStart w:id="63" w:name="_Toc166660137"/>
       <w:r>
         <w:t>Bibliographie</w:t>
       </w:r>
-      <w:bookmarkEnd w:id="62"/>
+      <w:bookmarkEnd w:id="63"/>
     </w:p>
     <w:p>
       <w:pPr>
@@ -6711,11 +8158,11 @@
       <w:pPr>
         <w:pStyle w:val="Titre2"/>
       </w:pPr>
-      <w:bookmarkStart w:id="63" w:name="_Toc308526349"/>
+      <w:bookmarkStart w:id="64" w:name="_Toc166660138"/>
       <w:r>
         <w:t>Webographie</w:t>
       </w:r>
-      <w:bookmarkEnd w:id="63"/>
+      <w:bookmarkEnd w:id="64"/>
     </w:p>
     <w:p>
       <w:pPr>
@@ -6733,83 +8180,89 @@
       <w:pPr>
         <w:pStyle w:val="Titre1"/>
       </w:pPr>
-      <w:bookmarkStart w:id="64" w:name="_Toc308526350"/>
+      <w:bookmarkStart w:id="65" w:name="_Toc166660139"/>
       <w:r>
         <w:t>Annexes</w:t>
       </w:r>
-      <w:bookmarkEnd w:id="64"/>
+      <w:bookmarkEnd w:id="65"/>
+    </w:p>
+    <w:p>
+      <w:pPr>
+        <w:pStyle w:val="Titre2"/>
+      </w:pPr>
+      <w:bookmarkStart w:id="66" w:name="_Toc166660140"/>
+      <w:r>
+        <w:t>Résumé du rapport du TPI</w:t>
+      </w:r>
+      <w:r>
+        <w:t xml:space="preserve"> / version succincte de la doc.</w:t>
+      </w:r>
+      <w:bookmarkEnd w:id="66"/>
+    </w:p>
+    <w:p>
+      <w:pPr>
+        <w:pStyle w:val="Retraitcorpsdetexte"/>
+      </w:pPr>
+    </w:p>
+    <w:p>
+      <w:pPr>
+        <w:pStyle w:val="Retraitcorpsdetexte"/>
+      </w:pPr>
+      <w:r>
+        <w:t>-Situation de départ</w:t>
+      </w:r>
+    </w:p>
+    <w:p>
+      <w:pPr>
+        <w:pStyle w:val="Retraitcorpsdetexte"/>
+      </w:pPr>
+    </w:p>
+    <w:p>
+      <w:pPr>
+        <w:pStyle w:val="Retraitcorpsdetexte"/>
+      </w:pPr>
+      <w:r>
+        <w:t>-Mise en œuvre</w:t>
+      </w:r>
+    </w:p>
+    <w:p>
+      <w:pPr>
+        <w:pStyle w:val="Retraitcorpsdetexte"/>
+      </w:pPr>
+    </w:p>
+    <w:p>
+      <w:pPr>
+        <w:pStyle w:val="Retraitcorpsdetexte"/>
+      </w:pPr>
+      <w:r>
+        <w:t>-Résultats</w:t>
+      </w:r>
+    </w:p>
+    <w:p>
+      <w:pPr>
+        <w:pStyle w:val="Retraitcorpsdetexte"/>
+      </w:pPr>
+    </w:p>
+    <w:p>
+      <w:pPr>
+        <w:pStyle w:val="Titre2"/>
+      </w:pPr>
+      <w:bookmarkStart w:id="67" w:name="_Toc166660141"/>
+      <w:r>
+        <w:t>Glossaire</w:t>
+      </w:r>
+      <w:bookmarkEnd w:id="67"/>
+    </w:p>
+    <w:p>
+      <w:pPr>
+        <w:pStyle w:val="Retraitcorpsdetexte"/>
+      </w:pPr>
     </w:p>
     <w:p>
       <w:pPr>
         <w:pStyle w:val="Informations"/>
-        <w:numPr>
-          <w:ilvl w:val="5"/>
-          <w:numId w:val="25"/>
-        </w:numPr>
-      </w:pPr>
-      <w:r>
-        <w:t>Listing du code source (partiel ou, plus rarement complet)</w:t>
-      </w:r>
-    </w:p>
-    <w:p>
-      <w:pPr>
-        <w:pStyle w:val="Informations"/>
-        <w:numPr>
-          <w:ilvl w:val="5"/>
-          <w:numId w:val="25"/>
-        </w:numPr>
-      </w:pPr>
-      <w:r>
-        <w:t>Guide</w:t>
-      </w:r>
-      <w:r>
-        <w:t>(s)</w:t>
-      </w:r>
-      <w:r>
-        <w:t xml:space="preserve"> d’utilisation et/ou guide de l’administrateur</w:t>
-      </w:r>
-    </w:p>
-    <w:p>
-      <w:pPr>
-        <w:pStyle w:val="Informations"/>
-        <w:numPr>
-          <w:ilvl w:val="5"/>
-          <w:numId w:val="25"/>
-        </w:numPr>
-      </w:pPr>
-      <w:r>
-        <w:t>Etat ou</w:t>
-      </w:r>
-      <w:r>
-        <w:t xml:space="preserve"> « dump » </w:t>
-      </w:r>
-      <w:r>
-        <w:t xml:space="preserve">de la configuration </w:t>
-      </w:r>
-      <w:r>
-        <w:t>des équipements</w:t>
-      </w:r>
-      <w:r>
-        <w:t xml:space="preserve"> (routeur, switch, robot, etc.).</w:t>
-      </w:r>
-    </w:p>
-    <w:p>
-      <w:pPr>
-        <w:pStyle w:val="Informations"/>
-        <w:numPr>
-          <w:ilvl w:val="5"/>
-          <w:numId w:val="25"/>
-        </w:numPr>
-      </w:pPr>
-      <w:r>
-        <w:t>Extraits</w:t>
-      </w:r>
-      <w:r>
-        <w:t xml:space="preserve"> de catalogue, documentation de fabricant</w:t>
-      </w:r>
-      <w:r>
-        <w:t>, etc.</w:t>
-      </w:r>
+        <w:ind w:left="0"/>
+      </w:pPr>
     </w:p>
     <w:sectPr>
       <w:pgSz w:w="11906" w:h="16838" w:code="9"/>
@@ -7294,7 +8747,7 @@
               <w:noProof/>
               <w:szCs w:val="16"/>
             </w:rPr>
-            <w:t>14.05.2024 15:40</w:t>
+            <w:t>15.05.2024 10:08</w:t>
           </w:r>
           <w:r>
             <w:rPr>
@@ -7512,7 +8965,7 @@
         <v:path o:extrusionok="f" gradientshapeok="t" o:connecttype="rect"/>
         <o:lock v:ext="edit" aspectratio="t"/>
       </v:shapetype>
-      <v:shape id="_x0000_i1106" type="#_x0000_t75" style="width:12.25pt;height:12.25pt" o:bullet="t">
+      <v:shape id="_x0000_i1045" type="#_x0000_t75" style="width:12.55pt;height:12.55pt" o:bullet="t">
         <v:imagedata r:id="rId1" o:title="BD10263_"/>
       </v:shape>
     </w:pict>
@@ -9059,6 +10512,119 @@
     </w:lvl>
   </w:abstractNum>
   <w:abstractNum w:abstractNumId="22" w15:restartNumberingAfterBreak="0">
+    <w:nsid w:val="32024468"/>
+    <w:multiLevelType w:val="hybridMultilevel"/>
+    <w:tmpl w:val="B0D45DA0"/>
+    <w:lvl w:ilvl="0" w:tplc="AC22133E">
+      <w:start w:val="1"/>
+      <w:numFmt w:val="bullet"/>
+      <w:lvlText w:val="-"/>
+      <w:lvlJc w:val="left"/>
+      <w:pPr>
+        <w:ind w:left="1494" w:hanging="360"/>
+      </w:pPr>
+      <w:rPr>
+        <w:rFonts w:ascii="Century Gothic" w:eastAsia="Times New Roman" w:hAnsi="Century Gothic" w:cs="Times New Roman" w:hint="default"/>
+      </w:rPr>
+    </w:lvl>
+    <w:lvl w:ilvl="1" w:tplc="100C0003" w:tentative="1">
+      <w:start w:val="1"/>
+      <w:numFmt w:val="bullet"/>
+      <w:lvlText w:val="o"/>
+      <w:lvlJc w:val="left"/>
+      <w:pPr>
+        <w:ind w:left="2214" w:hanging="360"/>
+      </w:pPr>
+      <w:rPr>
+        <w:rFonts w:ascii="Courier New" w:hAnsi="Courier New" w:cs="Courier New" w:hint="default"/>
+      </w:rPr>
+    </w:lvl>
+    <w:lvl w:ilvl="2" w:tplc="100C0005" w:tentative="1">
+      <w:start w:val="1"/>
+      <w:numFmt w:val="bullet"/>
+      <w:lvlText w:val=""/>
+      <w:lvlJc w:val="left"/>
+      <w:pPr>
+        <w:ind w:left="2934" w:hanging="360"/>
+      </w:pPr>
+      <w:rPr>
+        <w:rFonts w:ascii="Wingdings" w:hAnsi="Wingdings" w:hint="default"/>
+      </w:rPr>
+    </w:lvl>
+    <w:lvl w:ilvl="3" w:tplc="100C0001" w:tentative="1">
+      <w:start w:val="1"/>
+      <w:numFmt w:val="bullet"/>
+      <w:lvlText w:val=""/>
+      <w:lvlJc w:val="left"/>
+      <w:pPr>
+        <w:ind w:left="3654" w:hanging="360"/>
+      </w:pPr>
+      <w:rPr>
+        <w:rFonts w:ascii="Symbol" w:hAnsi="Symbol" w:hint="default"/>
+      </w:rPr>
+    </w:lvl>
+    <w:lvl w:ilvl="4" w:tplc="100C0003" w:tentative="1">
+      <w:start w:val="1"/>
+      <w:numFmt w:val="bullet"/>
+      <w:lvlText w:val="o"/>
+      <w:lvlJc w:val="left"/>
+      <w:pPr>
+        <w:ind w:left="4374" w:hanging="360"/>
+      </w:pPr>
+      <w:rPr>
+        <w:rFonts w:ascii="Courier New" w:hAnsi="Courier New" w:cs="Courier New" w:hint="default"/>
+      </w:rPr>
+    </w:lvl>
+    <w:lvl w:ilvl="5" w:tplc="100C0005" w:tentative="1">
+      <w:start w:val="1"/>
+      <w:numFmt w:val="bullet"/>
+      <w:lvlText w:val=""/>
+      <w:lvlJc w:val="left"/>
+      <w:pPr>
+        <w:ind w:left="5094" w:hanging="360"/>
+      </w:pPr>
+      <w:rPr>
+        <w:rFonts w:ascii="Wingdings" w:hAnsi="Wingdings" w:hint="default"/>
+      </w:rPr>
+    </w:lvl>
+    <w:lvl w:ilvl="6" w:tplc="100C0001" w:tentative="1">
+      <w:start w:val="1"/>
+      <w:numFmt w:val="bullet"/>
+      <w:lvlText w:val=""/>
+      <w:lvlJc w:val="left"/>
+      <w:pPr>
+        <w:ind w:left="5814" w:hanging="360"/>
+      </w:pPr>
+      <w:rPr>
+        <w:rFonts w:ascii="Symbol" w:hAnsi="Symbol" w:hint="default"/>
+      </w:rPr>
+    </w:lvl>
+    <w:lvl w:ilvl="7" w:tplc="100C0003" w:tentative="1">
+      <w:start w:val="1"/>
+      <w:numFmt w:val="bullet"/>
+      <w:lvlText w:val="o"/>
+      <w:lvlJc w:val="left"/>
+      <w:pPr>
+        <w:ind w:left="6534" w:hanging="360"/>
+      </w:pPr>
+      <w:rPr>
+        <w:rFonts w:ascii="Courier New" w:hAnsi="Courier New" w:cs="Courier New" w:hint="default"/>
+      </w:rPr>
+    </w:lvl>
+    <w:lvl w:ilvl="8" w:tplc="100C0005" w:tentative="1">
+      <w:start w:val="1"/>
+      <w:numFmt w:val="bullet"/>
+      <w:lvlText w:val=""/>
+      <w:lvlJc w:val="left"/>
+      <w:pPr>
+        <w:ind w:left="7254" w:hanging="360"/>
+      </w:pPr>
+      <w:rPr>
+        <w:rFonts w:ascii="Wingdings" w:hAnsi="Wingdings" w:hint="default"/>
+      </w:rPr>
+    </w:lvl>
+  </w:abstractNum>
+  <w:abstractNum w:abstractNumId="23" w15:restartNumberingAfterBreak="0">
     <w:nsid w:val="36506853"/>
     <w:multiLevelType w:val="multilevel"/>
     <w:tmpl w:val="2F6EF210"/>
@@ -9171,7 +10737,7 @@
       </w:rPr>
     </w:lvl>
   </w:abstractNum>
-  <w:abstractNum w:abstractNumId="23" w15:restartNumberingAfterBreak="0">
+  <w:abstractNum w:abstractNumId="24" w15:restartNumberingAfterBreak="0">
     <w:nsid w:val="3BD16F36"/>
     <w:multiLevelType w:val="multilevel"/>
     <w:tmpl w:val="100C0021"/>
@@ -9284,7 +10850,7 @@
       </w:rPr>
     </w:lvl>
   </w:abstractNum>
-  <w:abstractNum w:abstractNumId="24" w15:restartNumberingAfterBreak="0">
+  <w:abstractNum w:abstractNumId="25" w15:restartNumberingAfterBreak="0">
     <w:nsid w:val="3C361DED"/>
     <w:multiLevelType w:val="multilevel"/>
     <w:tmpl w:val="100C0021"/>
@@ -9397,7 +10963,7 @@
       </w:rPr>
     </w:lvl>
   </w:abstractNum>
-  <w:abstractNum w:abstractNumId="25" w15:restartNumberingAfterBreak="0">
+  <w:abstractNum w:abstractNumId="26" w15:restartNumberingAfterBreak="0">
     <w:nsid w:val="3EF922F0"/>
     <w:multiLevelType w:val="multilevel"/>
     <w:tmpl w:val="100C0021"/>
@@ -9510,7 +11076,7 @@
       </w:rPr>
     </w:lvl>
   </w:abstractNum>
-  <w:abstractNum w:abstractNumId="26" w15:restartNumberingAfterBreak="0">
+  <w:abstractNum w:abstractNumId="27" w15:restartNumberingAfterBreak="0">
     <w:nsid w:val="486164F4"/>
     <w:multiLevelType w:val="multilevel"/>
     <w:tmpl w:val="100C0021"/>
@@ -9623,7 +11189,7 @@
       </w:rPr>
     </w:lvl>
   </w:abstractNum>
-  <w:abstractNum w:abstractNumId="27" w15:restartNumberingAfterBreak="0">
+  <w:abstractNum w:abstractNumId="28" w15:restartNumberingAfterBreak="0">
     <w:nsid w:val="4C4E14AC"/>
     <w:multiLevelType w:val="multilevel"/>
     <w:tmpl w:val="100C001F"/>
@@ -9709,7 +11275,7 @@
       </w:pPr>
     </w:lvl>
   </w:abstractNum>
-  <w:abstractNum w:abstractNumId="28" w15:restartNumberingAfterBreak="0">
+  <w:abstractNum w:abstractNumId="29" w15:restartNumberingAfterBreak="0">
     <w:nsid w:val="4D30734E"/>
     <w:multiLevelType w:val="multilevel"/>
     <w:tmpl w:val="100C001D"/>
@@ -9795,7 +11361,7 @@
       </w:pPr>
     </w:lvl>
   </w:abstractNum>
-  <w:abstractNum w:abstractNumId="29" w15:restartNumberingAfterBreak="0">
+  <w:abstractNum w:abstractNumId="30" w15:restartNumberingAfterBreak="0">
     <w:nsid w:val="55FE2729"/>
     <w:multiLevelType w:val="multilevel"/>
     <w:tmpl w:val="100C0023"/>
@@ -9882,7 +11448,7 @@
       </w:pPr>
     </w:lvl>
   </w:abstractNum>
-  <w:abstractNum w:abstractNumId="30" w15:restartNumberingAfterBreak="0">
+  <w:abstractNum w:abstractNumId="31" w15:restartNumberingAfterBreak="0">
     <w:nsid w:val="58933B2A"/>
     <w:multiLevelType w:val="multilevel"/>
     <w:tmpl w:val="100C0021"/>
@@ -9995,7 +11561,7 @@
       </w:rPr>
     </w:lvl>
   </w:abstractNum>
-  <w:abstractNum w:abstractNumId="31" w15:restartNumberingAfterBreak="0">
+  <w:abstractNum w:abstractNumId="32" w15:restartNumberingAfterBreak="0">
     <w:nsid w:val="5C877673"/>
     <w:multiLevelType w:val="multilevel"/>
     <w:tmpl w:val="100C0021"/>
@@ -10108,7 +11674,7 @@
       </w:rPr>
     </w:lvl>
   </w:abstractNum>
-  <w:abstractNum w:abstractNumId="32" w15:restartNumberingAfterBreak="0">
+  <w:abstractNum w:abstractNumId="33" w15:restartNumberingAfterBreak="0">
     <w:nsid w:val="5CBC53EC"/>
     <w:multiLevelType w:val="multilevel"/>
     <w:tmpl w:val="2F6EF210"/>
@@ -10221,7 +11787,7 @@
       </w:rPr>
     </w:lvl>
   </w:abstractNum>
-  <w:abstractNum w:abstractNumId="33" w15:restartNumberingAfterBreak="0">
+  <w:abstractNum w:abstractNumId="34" w15:restartNumberingAfterBreak="0">
     <w:nsid w:val="5E424682"/>
     <w:multiLevelType w:val="multilevel"/>
     <w:tmpl w:val="100C001F"/>
@@ -10307,7 +11873,7 @@
       </w:pPr>
     </w:lvl>
   </w:abstractNum>
-  <w:abstractNum w:abstractNumId="34" w15:restartNumberingAfterBreak="0">
+  <w:abstractNum w:abstractNumId="35" w15:restartNumberingAfterBreak="0">
     <w:nsid w:val="63A9062F"/>
     <w:multiLevelType w:val="multilevel"/>
     <w:tmpl w:val="DCCE794A"/>
@@ -10447,7 +12013,7 @@
       </w:rPr>
     </w:lvl>
   </w:abstractNum>
-  <w:abstractNum w:abstractNumId="35" w15:restartNumberingAfterBreak="0">
+  <w:abstractNum w:abstractNumId="36" w15:restartNumberingAfterBreak="0">
     <w:nsid w:val="643F0961"/>
     <w:multiLevelType w:val="multilevel"/>
     <w:tmpl w:val="100C0021"/>
@@ -10560,7 +12126,7 @@
       </w:rPr>
     </w:lvl>
   </w:abstractNum>
-  <w:abstractNum w:abstractNumId="36" w15:restartNumberingAfterBreak="0">
+  <w:abstractNum w:abstractNumId="37" w15:restartNumberingAfterBreak="0">
     <w:nsid w:val="6D6476B9"/>
     <w:multiLevelType w:val="multilevel"/>
     <w:tmpl w:val="100C0023"/>
@@ -10647,7 +12213,7 @@
       </w:pPr>
     </w:lvl>
   </w:abstractNum>
-  <w:abstractNum w:abstractNumId="37" w15:restartNumberingAfterBreak="0">
+  <w:abstractNum w:abstractNumId="38" w15:restartNumberingAfterBreak="0">
     <w:nsid w:val="70C03573"/>
     <w:multiLevelType w:val="multilevel"/>
     <w:tmpl w:val="100C0021"/>
@@ -10760,7 +12326,7 @@
       </w:rPr>
     </w:lvl>
   </w:abstractNum>
-  <w:abstractNum w:abstractNumId="38" w15:restartNumberingAfterBreak="0">
+  <w:abstractNum w:abstractNumId="39" w15:restartNumberingAfterBreak="0">
     <w:nsid w:val="79CD09A9"/>
     <w:multiLevelType w:val="multilevel"/>
     <w:tmpl w:val="100C0021"/>
@@ -10873,7 +12439,7 @@
       </w:rPr>
     </w:lvl>
   </w:abstractNum>
-  <w:abstractNum w:abstractNumId="39" w15:restartNumberingAfterBreak="0">
+  <w:abstractNum w:abstractNumId="40" w15:restartNumberingAfterBreak="0">
     <w:nsid w:val="7E7F1C51"/>
     <w:multiLevelType w:val="multilevel"/>
     <w:tmpl w:val="100C0021"/>
@@ -10996,10 +12562,10 @@
     <w:abstractNumId w:val="15"/>
   </w:num>
   <w:num w:numId="4" w16cid:durableId="18092518">
-    <w:abstractNumId w:val="34"/>
+    <w:abstractNumId w:val="35"/>
   </w:num>
   <w:num w:numId="5" w16cid:durableId="513347660">
-    <w:abstractNumId w:val="34"/>
+    <w:abstractNumId w:val="35"/>
   </w:num>
   <w:num w:numId="6" w16cid:durableId="1617104119">
     <w:abstractNumId w:val="15"/>
@@ -11014,7 +12580,7 @@
     <w:abstractNumId w:val="15"/>
   </w:num>
   <w:num w:numId="10" w16cid:durableId="157624106">
-    <w:abstractNumId w:val="34"/>
+    <w:abstractNumId w:val="35"/>
   </w:num>
   <w:num w:numId="11" w16cid:durableId="246966937">
     <w:abstractNumId w:val="15"/>
@@ -11032,28 +12598,28 @@
     <w:abstractNumId w:val="16"/>
   </w:num>
   <w:num w:numId="16" w16cid:durableId="77026848">
-    <w:abstractNumId w:val="31"/>
+    <w:abstractNumId w:val="32"/>
   </w:num>
   <w:num w:numId="17" w16cid:durableId="1423793392">
-    <w:abstractNumId w:val="26"/>
+    <w:abstractNumId w:val="27"/>
   </w:num>
   <w:num w:numId="18" w16cid:durableId="1681276672">
-    <w:abstractNumId w:val="39"/>
+    <w:abstractNumId w:val="40"/>
   </w:num>
   <w:num w:numId="19" w16cid:durableId="153642452">
-    <w:abstractNumId w:val="37"/>
+    <w:abstractNumId w:val="38"/>
   </w:num>
   <w:num w:numId="20" w16cid:durableId="1472672612">
     <w:abstractNumId w:val="10"/>
   </w:num>
   <w:num w:numId="21" w16cid:durableId="1964650027">
-    <w:abstractNumId w:val="35"/>
+    <w:abstractNumId w:val="36"/>
   </w:num>
   <w:num w:numId="22" w16cid:durableId="1144198629">
-    <w:abstractNumId w:val="25"/>
+    <w:abstractNumId w:val="26"/>
   </w:num>
   <w:num w:numId="23" w16cid:durableId="71048122">
-    <w:abstractNumId w:val="23"/>
+    <w:abstractNumId w:val="24"/>
   </w:num>
   <w:num w:numId="24" w16cid:durableId="660544927">
     <w:abstractNumId w:val="13"/>
@@ -11065,19 +12631,19 @@
     <w:abstractNumId w:val="12"/>
   </w:num>
   <w:num w:numId="27" w16cid:durableId="2120564001">
+    <w:abstractNumId w:val="31"/>
+  </w:num>
+  <w:num w:numId="28" w16cid:durableId="688261786">
+    <w:abstractNumId w:val="34"/>
+  </w:num>
+  <w:num w:numId="29" w16cid:durableId="609973934">
+    <w:abstractNumId w:val="29"/>
+  </w:num>
+  <w:num w:numId="30" w16cid:durableId="1837258772">
     <w:abstractNumId w:val="30"/>
   </w:num>
-  <w:num w:numId="28" w16cid:durableId="688261786">
-    <w:abstractNumId w:val="33"/>
-  </w:num>
-  <w:num w:numId="29" w16cid:durableId="609973934">
-    <w:abstractNumId w:val="28"/>
-  </w:num>
-  <w:num w:numId="30" w16cid:durableId="1837258772">
-    <w:abstractNumId w:val="29"/>
-  </w:num>
   <w:num w:numId="31" w16cid:durableId="810174413">
-    <w:abstractNumId w:val="36"/>
+    <w:abstractNumId w:val="37"/>
   </w:num>
   <w:num w:numId="32" w16cid:durableId="685252031">
     <w:abstractNumId w:val="8"/>
@@ -11110,22 +12676,25 @@
     <w:abstractNumId w:val="4"/>
   </w:num>
   <w:num w:numId="42" w16cid:durableId="1565021120">
-    <w:abstractNumId w:val="27"/>
+    <w:abstractNumId w:val="28"/>
   </w:num>
   <w:num w:numId="43" w16cid:durableId="1074668550">
-    <w:abstractNumId w:val="24"/>
+    <w:abstractNumId w:val="25"/>
   </w:num>
   <w:num w:numId="44" w16cid:durableId="1957061353">
-    <w:abstractNumId w:val="38"/>
+    <w:abstractNumId w:val="39"/>
   </w:num>
   <w:num w:numId="45" w16cid:durableId="363672307">
     <w:abstractNumId w:val="14"/>
   </w:num>
   <w:num w:numId="46" w16cid:durableId="483396803">
-    <w:abstractNumId w:val="22"/>
+    <w:abstractNumId w:val="23"/>
   </w:num>
   <w:num w:numId="47" w16cid:durableId="1026369224">
-    <w:abstractNumId w:val="32"/>
+    <w:abstractNumId w:val="33"/>
+  </w:num>
+  <w:num w:numId="48" w16cid:durableId="1975477266">
+    <w:abstractNumId w:val="22"/>
   </w:num>
   <w:numIdMacAtCleanup w:val="4"/>
 </w:numbering>
@@ -11820,7 +13389,6 @@
     <w:next w:val="Normal"/>
     <w:autoRedefine/>
     <w:uiPriority w:val="39"/>
-    <w:semiHidden/>
     <w:rsid w:val="00656974"/>
     <w:pPr>
       <w:spacing w:before="120" w:after="120"/>
@@ -11837,7 +13405,6 @@
     <w:next w:val="Normal"/>
     <w:autoRedefine/>
     <w:uiPriority w:val="39"/>
-    <w:semiHidden/>
     <w:rsid w:val="007F30AE"/>
     <w:pPr>
       <w:ind w:left="200"/>
@@ -11852,7 +13419,6 @@
     <w:next w:val="Normal"/>
     <w:autoRedefine/>
     <w:uiPriority w:val="39"/>
-    <w:semiHidden/>
     <w:rsid w:val="007F30AE"/>
     <w:pPr>
       <w:ind w:left="400"/>

</xml_diff>

<commit_message>
Avancé rapport avec insertions screens maquette, début schémas DB
</commit_message>
<xml_diff>
--- a/doc/p_leonardupuis-rapport-TPI.docx
+++ b/doc/p_leonardupuis-rapport-TPI.docx
@@ -6116,6 +6116,14 @@
     </w:p>
     <w:p>
       <w:pPr>
+        <w:pStyle w:val="Titre3"/>
+      </w:pPr>
+      <w:r>
+        <w:t>Logo du site</w:t>
+      </w:r>
+    </w:p>
+    <w:p>
+      <w:pPr>
         <w:pStyle w:val="Retraitcorpsdetexte"/>
       </w:pPr>
     </w:p>
@@ -6183,20 +6191,13 @@
         </w:rPr>
         <w:t>du énergique. »</w:t>
       </w:r>
-    </w:p>
-    <w:p>
-      <w:pPr>
-        <w:pStyle w:val="Retraitcorpsdetexte"/>
+      <w:r>
         <w:rPr>
           <w:i/>
           <w:iCs/>
         </w:rPr>
-      </w:pPr>
-    </w:p>
-    <w:p>
-      <w:pPr>
-        <w:pStyle w:val="Retraitcorpsdetexte"/>
-      </w:pPr>
+        <w:t xml:space="preserve"> </w:t>
+      </w:r>
       <w:r>
         <w:t>Le premier résultat était le suivant :</w:t>
       </w:r>
@@ -6408,6 +6409,15 @@
     </w:p>
     <w:p>
       <w:pPr>
+        <w:pStyle w:val="Titre3"/>
+      </w:pPr>
+      <w:r>
+        <w:lastRenderedPageBreak/>
+        <w:t>La maquette</w:t>
+      </w:r>
+    </w:p>
+    <w:p>
+      <w:pPr>
         <w:pStyle w:val="Retraitcorpsdetexte"/>
         <w:jc w:val="left"/>
       </w:pPr>
@@ -6417,8 +6427,1224 @@
         <w:pStyle w:val="Retraitcorpsdetexte"/>
         <w:jc w:val="left"/>
       </w:pPr>
-    </w:p>
-    <w:p/>
+      <w:r>
+        <w:t xml:space="preserve">Pour réaliser la maquette de mon site web, j’ai utilisé </w:t>
+      </w:r>
+      <w:proofErr w:type="spellStart"/>
+      <w:r>
+        <w:rPr>
+          <w:b/>
+          <w:bCs/>
+        </w:rPr>
+        <w:t>Figma</w:t>
+      </w:r>
+      <w:proofErr w:type="spellEnd"/>
+      <w:r>
+        <w:rPr>
+          <w:b/>
+          <w:bCs/>
+        </w:rPr>
+        <w:t xml:space="preserve"> </w:t>
+      </w:r>
+      <w:r>
+        <w:t>et me suis concentré essentiellement aux pages de fonctionnalités, tout d’abord d’une vue d’utilisateur « </w:t>
+      </w:r>
+      <w:r>
+        <w:t>é</w:t>
+      </w:r>
+      <w:r>
+        <w:t>l</w:t>
+      </w:r>
+      <w:r>
+        <w:t>è</w:t>
+      </w:r>
+      <w:r>
+        <w:t>ve » puis d’une vue utilisateur « </w:t>
+      </w:r>
+      <w:r>
+        <w:t>e</w:t>
+      </w:r>
+      <w:r>
+        <w:t xml:space="preserve">nseignant » qui a des droits supplémentaires comparé aux élèves. M’étant beaucoup inspiré du logo, l’esthétique du site tourne autour de la couleur verte afin d’avoir une bonne cohérence graphique. </w:t>
+      </w:r>
+      <w:r>
+        <w:t>La maquette de ce site web a</w:t>
+      </w:r>
+      <w:r>
+        <w:t xml:space="preserve"> été réalisée en me fixant comme objectif d</w:t>
+      </w:r>
+      <w:r>
+        <w:t xml:space="preserve">e </w:t>
+      </w:r>
+      <w:r>
+        <w:t>respecter les critères UX</w:t>
+      </w:r>
+      <w:r>
+        <w:t xml:space="preserve"> : </w:t>
+      </w:r>
+      <w:r>
+        <w:t>une interfac</w:t>
+      </w:r>
+      <w:r>
+        <w:t>e cohérente, crédible, simple</w:t>
+      </w:r>
+      <w:r>
+        <w:t xml:space="preserve">, </w:t>
+      </w:r>
+      <w:r>
+        <w:t>non chargé</w:t>
+      </w:r>
+      <w:r>
+        <w:t>e</w:t>
+      </w:r>
+      <w:r>
+        <w:t xml:space="preserve"> inutilement et </w:t>
+      </w:r>
+      <w:r>
+        <w:t>interactive</w:t>
+      </w:r>
+      <w:r>
+        <w:t>.</w:t>
+      </w:r>
+    </w:p>
+    <w:p>
+      <w:pPr>
+        <w:pStyle w:val="Retraitcorpsdetexte"/>
+        <w:jc w:val="left"/>
+      </w:pPr>
+    </w:p>
+    <w:p>
+      <w:pPr>
+        <w:keepNext/>
+        <w:jc w:val="center"/>
+      </w:pPr>
+      <w:r>
+        <w:drawing>
+          <wp:inline distT="0" distB="0" distL="0" distR="0" wp14:anchorId="0AE280D1" wp14:editId="0E56E748">
+            <wp:extent cx="5020310" cy="3956469"/>
+            <wp:effectExtent l="0" t="0" r="8890" b="6350"/>
+            <wp:docPr id="24" name="Image 24"/>
+            <wp:cNvGraphicFramePr>
+              <a:graphicFrameLocks xmlns:a="http://schemas.openxmlformats.org/drawingml/2006/main" noChangeAspect="1"/>
+            </wp:cNvGraphicFramePr>
+            <a:graphic xmlns:a="http://schemas.openxmlformats.org/drawingml/2006/main">
+              <a:graphicData uri="http://schemas.openxmlformats.org/drawingml/2006/picture">
+                <pic:pic xmlns:pic="http://schemas.openxmlformats.org/drawingml/2006/picture">
+                  <pic:nvPicPr>
+                    <pic:cNvPr id="1" name=""/>
+                    <pic:cNvPicPr/>
+                  </pic:nvPicPr>
+                  <pic:blipFill>
+                    <a:blip r:embed="rId39"/>
+                    <a:stretch>
+                      <a:fillRect/>
+                    </a:stretch>
+                  </pic:blipFill>
+                  <pic:spPr>
+                    <a:xfrm>
+                      <a:off x="0" y="0"/>
+                      <a:ext cx="5090737" cy="4011972"/>
+                    </a:xfrm>
+                    <a:prstGeom prst="rect">
+                      <a:avLst/>
+                    </a:prstGeom>
+                  </pic:spPr>
+                </pic:pic>
+              </a:graphicData>
+            </a:graphic>
+          </wp:inline>
+        </w:drawing>
+      </w:r>
+    </w:p>
+    <w:p>
+      <w:pPr>
+        <w:pStyle w:val="Lgende"/>
+        <w:jc w:val="center"/>
+      </w:pPr>
+      <w:r>
+        <w:t xml:space="preserve">Figure </w:t>
+      </w:r>
+      <w:fldSimple w:instr=" SEQ Figure \* ARABIC ">
+        <w:r>
+          <w:rPr>
+            <w:noProof/>
+          </w:rPr>
+          <w:t>3</w:t>
+        </w:r>
+      </w:fldSimple>
+      <w:r>
+        <w:t xml:space="preserve"> - Page d'accueil</w:t>
+      </w:r>
+    </w:p>
+    <w:p>
+      <w:pPr>
+        <w:pStyle w:val="Retraitcorpsdetexte"/>
+        <w:jc w:val="center"/>
+      </w:pPr>
+    </w:p>
+    <w:p>
+      <w:pPr>
+        <w:keepNext/>
+        <w:jc w:val="center"/>
+      </w:pPr>
+      <w:r>
+        <w:rPr>
+          <w:noProof/>
+        </w:rPr>
+        <w:lastRenderedPageBreak/>
+        <w:drawing>
+          <wp:inline distT="0" distB="0" distL="0" distR="0" wp14:anchorId="11B8CECD" wp14:editId="45A4D3C6">
+            <wp:extent cx="4977670" cy="3923414"/>
+            <wp:effectExtent l="0" t="0" r="0" b="1270"/>
+            <wp:docPr id="33" name="Image 33"/>
+            <wp:cNvGraphicFramePr>
+              <a:graphicFrameLocks xmlns:a="http://schemas.openxmlformats.org/drawingml/2006/main" noChangeAspect="1"/>
+            </wp:cNvGraphicFramePr>
+            <a:graphic xmlns:a="http://schemas.openxmlformats.org/drawingml/2006/main">
+              <a:graphicData uri="http://schemas.openxmlformats.org/drawingml/2006/picture">
+                <pic:pic xmlns:pic="http://schemas.openxmlformats.org/drawingml/2006/picture">
+                  <pic:nvPicPr>
+                    <pic:cNvPr id="1" name=""/>
+                    <pic:cNvPicPr/>
+                  </pic:nvPicPr>
+                  <pic:blipFill>
+                    <a:blip r:embed="rId40"/>
+                    <a:stretch>
+                      <a:fillRect/>
+                    </a:stretch>
+                  </pic:blipFill>
+                  <pic:spPr>
+                    <a:xfrm>
+                      <a:off x="0" y="0"/>
+                      <a:ext cx="4977670" cy="3923414"/>
+                    </a:xfrm>
+                    <a:prstGeom prst="rect">
+                      <a:avLst/>
+                    </a:prstGeom>
+                  </pic:spPr>
+                </pic:pic>
+              </a:graphicData>
+            </a:graphic>
+          </wp:inline>
+        </w:drawing>
+      </w:r>
+    </w:p>
+    <w:p>
+      <w:pPr>
+        <w:pStyle w:val="Lgende"/>
+        <w:jc w:val="center"/>
+      </w:pPr>
+      <w:r>
+        <w:t xml:space="preserve">Figure </w:t>
+      </w:r>
+      <w:fldSimple w:instr=" SEQ Figure \* ARABIC ">
+        <w:r>
+          <w:rPr>
+            <w:noProof/>
+          </w:rPr>
+          <w:t>4</w:t>
+        </w:r>
+      </w:fldSimple>
+      <w:r>
+        <w:t xml:space="preserve"> - Page de connexion</w:t>
+      </w:r>
+    </w:p>
+    <w:p>
+      <w:pPr>
+        <w:pStyle w:val="Retraitcorpsdetexte"/>
+        <w:keepNext/>
+        <w:ind w:left="0"/>
+        <w:jc w:val="center"/>
+      </w:pPr>
+      <w:r>
+        <w:rPr>
+          <w:noProof/>
+        </w:rPr>
+        <w:drawing>
+          <wp:inline distT="0" distB="0" distL="0" distR="0" wp14:anchorId="5318DDFB" wp14:editId="2EC7E525">
+            <wp:extent cx="4914900" cy="3916747"/>
+            <wp:effectExtent l="0" t="0" r="0" b="7620"/>
+            <wp:docPr id="54" name="Image 54"/>
+            <wp:cNvGraphicFramePr>
+              <a:graphicFrameLocks xmlns:a="http://schemas.openxmlformats.org/drawingml/2006/main" noChangeAspect="1"/>
+            </wp:cNvGraphicFramePr>
+            <a:graphic xmlns:a="http://schemas.openxmlformats.org/drawingml/2006/main">
+              <a:graphicData uri="http://schemas.openxmlformats.org/drawingml/2006/picture">
+                <pic:pic xmlns:pic="http://schemas.openxmlformats.org/drawingml/2006/picture">
+                  <pic:nvPicPr>
+                    <pic:cNvPr id="1" name=""/>
+                    <pic:cNvPicPr/>
+                  </pic:nvPicPr>
+                  <pic:blipFill>
+                    <a:blip r:embed="rId41"/>
+                    <a:stretch>
+                      <a:fillRect/>
+                    </a:stretch>
+                  </pic:blipFill>
+                  <pic:spPr>
+                    <a:xfrm>
+                      <a:off x="0" y="0"/>
+                      <a:ext cx="4925161" cy="3924924"/>
+                    </a:xfrm>
+                    <a:prstGeom prst="rect">
+                      <a:avLst/>
+                    </a:prstGeom>
+                  </pic:spPr>
+                </pic:pic>
+              </a:graphicData>
+            </a:graphic>
+          </wp:inline>
+        </w:drawing>
+      </w:r>
+    </w:p>
+    <w:p>
+      <w:pPr>
+        <w:pStyle w:val="Lgende"/>
+        <w:jc w:val="center"/>
+      </w:pPr>
+      <w:r>
+        <w:t xml:space="preserve">Figure </w:t>
+      </w:r>
+      <w:fldSimple w:instr=" SEQ Figure \* ARABIC ">
+        <w:r>
+          <w:rPr>
+            <w:noProof/>
+          </w:rPr>
+          <w:t>5</w:t>
+        </w:r>
+      </w:fldSimple>
+      <w:r>
+        <w:t xml:space="preserve"> - Connexion échouée</w:t>
+      </w:r>
+    </w:p>
+    <w:p>
+      <w:pPr>
+        <w:keepNext/>
+        <w:jc w:val="center"/>
+      </w:pPr>
+      <w:r>
+        <w:rPr>
+          <w:noProof/>
+        </w:rPr>
+        <w:lastRenderedPageBreak/>
+        <w:drawing>
+          <wp:inline distT="0" distB="0" distL="0" distR="0" wp14:anchorId="194320AF" wp14:editId="491F1644">
+            <wp:extent cx="5007935" cy="4015182"/>
+            <wp:effectExtent l="0" t="0" r="2540" b="4445"/>
+            <wp:docPr id="34" name="Image 34"/>
+            <wp:cNvGraphicFramePr>
+              <a:graphicFrameLocks xmlns:a="http://schemas.openxmlformats.org/drawingml/2006/main" noChangeAspect="1"/>
+            </wp:cNvGraphicFramePr>
+            <a:graphic xmlns:a="http://schemas.openxmlformats.org/drawingml/2006/main">
+              <a:graphicData uri="http://schemas.openxmlformats.org/drawingml/2006/picture">
+                <pic:pic xmlns:pic="http://schemas.openxmlformats.org/drawingml/2006/picture">
+                  <pic:nvPicPr>
+                    <pic:cNvPr id="1" name=""/>
+                    <pic:cNvPicPr/>
+                  </pic:nvPicPr>
+                  <pic:blipFill>
+                    <a:blip r:embed="rId42"/>
+                    <a:stretch>
+                      <a:fillRect/>
+                    </a:stretch>
+                  </pic:blipFill>
+                  <pic:spPr>
+                    <a:xfrm>
+                      <a:off x="0" y="0"/>
+                      <a:ext cx="5063282" cy="4059557"/>
+                    </a:xfrm>
+                    <a:prstGeom prst="rect">
+                      <a:avLst/>
+                    </a:prstGeom>
+                  </pic:spPr>
+                </pic:pic>
+              </a:graphicData>
+            </a:graphic>
+          </wp:inline>
+        </w:drawing>
+      </w:r>
+    </w:p>
+    <w:p>
+      <w:pPr>
+        <w:pStyle w:val="Lgende"/>
+        <w:jc w:val="center"/>
+      </w:pPr>
+      <w:r>
+        <w:t xml:space="preserve">Figure </w:t>
+      </w:r>
+      <w:fldSimple w:instr=" SEQ Figure \* ARABIC ">
+        <w:r>
+          <w:rPr>
+            <w:noProof/>
+          </w:rPr>
+          <w:t>6</w:t>
+        </w:r>
+      </w:fldSimple>
+      <w:r>
+        <w:t xml:space="preserve"> - Connexion réussie</w:t>
+      </w:r>
+    </w:p>
+    <w:p>
+      <w:pPr>
+        <w:keepNext/>
+        <w:jc w:val="center"/>
+      </w:pPr>
+      <w:r>
+        <w:rPr>
+          <w:noProof/>
+        </w:rPr>
+        <w:drawing>
+          <wp:inline distT="0" distB="0" distL="0" distR="0" wp14:anchorId="21CECD38" wp14:editId="505F6BD2">
+            <wp:extent cx="5007935" cy="4031194"/>
+            <wp:effectExtent l="0" t="0" r="2540" b="7620"/>
+            <wp:docPr id="52" name="Image 52"/>
+            <wp:cNvGraphicFramePr>
+              <a:graphicFrameLocks xmlns:a="http://schemas.openxmlformats.org/drawingml/2006/main" noChangeAspect="1"/>
+            </wp:cNvGraphicFramePr>
+            <a:graphic xmlns:a="http://schemas.openxmlformats.org/drawingml/2006/main">
+              <a:graphicData uri="http://schemas.openxmlformats.org/drawingml/2006/picture">
+                <pic:pic xmlns:pic="http://schemas.openxmlformats.org/drawingml/2006/picture">
+                  <pic:nvPicPr>
+                    <pic:cNvPr id="1" name=""/>
+                    <pic:cNvPicPr/>
+                  </pic:nvPicPr>
+                  <pic:blipFill>
+                    <a:blip r:embed="rId43"/>
+                    <a:stretch>
+                      <a:fillRect/>
+                    </a:stretch>
+                  </pic:blipFill>
+                  <pic:spPr>
+                    <a:xfrm>
+                      <a:off x="0" y="0"/>
+                      <a:ext cx="5019134" cy="4040209"/>
+                    </a:xfrm>
+                    <a:prstGeom prst="rect">
+                      <a:avLst/>
+                    </a:prstGeom>
+                  </pic:spPr>
+                </pic:pic>
+              </a:graphicData>
+            </a:graphic>
+          </wp:inline>
+        </w:drawing>
+      </w:r>
+    </w:p>
+    <w:p>
+      <w:pPr>
+        <w:pStyle w:val="Lgende"/>
+        <w:jc w:val="center"/>
+      </w:pPr>
+      <w:r>
+        <w:t xml:space="preserve">Figure </w:t>
+      </w:r>
+      <w:fldSimple w:instr=" SEQ Figure \* ARABIC ">
+        <w:r>
+          <w:rPr>
+            <w:noProof/>
+          </w:rPr>
+          <w:t>7</w:t>
+        </w:r>
+      </w:fldSimple>
+      <w:r>
+        <w:t xml:space="preserve"> - Détails du compte</w:t>
+      </w:r>
+    </w:p>
+    <w:p>
+      <w:pPr>
+        <w:pStyle w:val="Retraitcorpsdetexte"/>
+        <w:ind w:left="0"/>
+      </w:pPr>
+    </w:p>
+    <w:p>
+      <w:pPr>
+        <w:keepNext/>
+        <w:jc w:val="center"/>
+      </w:pPr>
+      <w:r>
+        <w:rPr>
+          <w:noProof/>
+        </w:rPr>
+        <w:lastRenderedPageBreak/>
+        <w:drawing>
+          <wp:inline distT="0" distB="0" distL="0" distR="0" wp14:anchorId="78AC764D" wp14:editId="78A405FB">
+            <wp:extent cx="4951320" cy="3944679"/>
+            <wp:effectExtent l="0" t="0" r="1905" b="0"/>
+            <wp:docPr id="53" name="Image 53"/>
+            <wp:cNvGraphicFramePr>
+              <a:graphicFrameLocks xmlns:a="http://schemas.openxmlformats.org/drawingml/2006/main" noChangeAspect="1"/>
+            </wp:cNvGraphicFramePr>
+            <a:graphic xmlns:a="http://schemas.openxmlformats.org/drawingml/2006/main">
+              <a:graphicData uri="http://schemas.openxmlformats.org/drawingml/2006/picture">
+                <pic:pic xmlns:pic="http://schemas.openxmlformats.org/drawingml/2006/picture">
+                  <pic:nvPicPr>
+                    <pic:cNvPr id="1" name=""/>
+                    <pic:cNvPicPr/>
+                  </pic:nvPicPr>
+                  <pic:blipFill>
+                    <a:blip r:embed="rId44"/>
+                    <a:stretch>
+                      <a:fillRect/>
+                    </a:stretch>
+                  </pic:blipFill>
+                  <pic:spPr>
+                    <a:xfrm>
+                      <a:off x="0" y="0"/>
+                      <a:ext cx="4976470" cy="3964716"/>
+                    </a:xfrm>
+                    <a:prstGeom prst="rect">
+                      <a:avLst/>
+                    </a:prstGeom>
+                  </pic:spPr>
+                </pic:pic>
+              </a:graphicData>
+            </a:graphic>
+          </wp:inline>
+        </w:drawing>
+      </w:r>
+    </w:p>
+    <w:p>
+      <w:pPr>
+        <w:pStyle w:val="Lgende"/>
+        <w:jc w:val="center"/>
+      </w:pPr>
+      <w:r>
+        <w:t xml:space="preserve">Figure </w:t>
+      </w:r>
+      <w:fldSimple w:instr=" SEQ Figure \* ARABIC ">
+        <w:r>
+          <w:rPr>
+            <w:noProof/>
+          </w:rPr>
+          <w:t>8</w:t>
+        </w:r>
+      </w:fldSimple>
+      <w:r>
+        <w:t xml:space="preserve"> - Modification des détails</w:t>
+      </w:r>
+    </w:p>
+    <w:p>
+      <w:pPr>
+        <w:keepNext/>
+        <w:jc w:val="center"/>
+      </w:pPr>
+      <w:r>
+        <w:rPr>
+          <w:noProof/>
+        </w:rPr>
+        <w:drawing>
+          <wp:inline distT="0" distB="0" distL="0" distR="0" wp14:anchorId="177BEF31" wp14:editId="1A9ADD59">
+            <wp:extent cx="4944140" cy="3902436"/>
+            <wp:effectExtent l="0" t="0" r="8890" b="3175"/>
+            <wp:docPr id="39" name="Image 39"/>
+            <wp:cNvGraphicFramePr>
+              <a:graphicFrameLocks xmlns:a="http://schemas.openxmlformats.org/drawingml/2006/main" noChangeAspect="1"/>
+            </wp:cNvGraphicFramePr>
+            <a:graphic xmlns:a="http://schemas.openxmlformats.org/drawingml/2006/main">
+              <a:graphicData uri="http://schemas.openxmlformats.org/drawingml/2006/picture">
+                <pic:pic xmlns:pic="http://schemas.openxmlformats.org/drawingml/2006/picture">
+                  <pic:nvPicPr>
+                    <pic:cNvPr id="1" name=""/>
+                    <pic:cNvPicPr/>
+                  </pic:nvPicPr>
+                  <pic:blipFill>
+                    <a:blip r:embed="rId45"/>
+                    <a:stretch>
+                      <a:fillRect/>
+                    </a:stretch>
+                  </pic:blipFill>
+                  <pic:spPr>
+                    <a:xfrm>
+                      <a:off x="0" y="0"/>
+                      <a:ext cx="4959426" cy="3914501"/>
+                    </a:xfrm>
+                    <a:prstGeom prst="rect">
+                      <a:avLst/>
+                    </a:prstGeom>
+                  </pic:spPr>
+                </pic:pic>
+              </a:graphicData>
+            </a:graphic>
+          </wp:inline>
+        </w:drawing>
+      </w:r>
+    </w:p>
+    <w:p>
+      <w:pPr>
+        <w:pStyle w:val="Lgende"/>
+        <w:jc w:val="center"/>
+      </w:pPr>
+      <w:r>
+        <w:t xml:space="preserve">Figure </w:t>
+      </w:r>
+      <w:fldSimple w:instr=" SEQ Figure \* ARABIC ">
+        <w:r>
+          <w:rPr>
+            <w:noProof/>
+          </w:rPr>
+          <w:t>9</w:t>
+        </w:r>
+      </w:fldSimple>
+      <w:r>
+        <w:t xml:space="preserve"> - Mes activités (vue élève)</w:t>
+      </w:r>
+    </w:p>
+    <w:p>
+      <w:pPr>
+        <w:keepNext/>
+        <w:jc w:val="center"/>
+      </w:pPr>
+      <w:r>
+        <w:rPr>
+          <w:noProof/>
+        </w:rPr>
+        <w:lastRenderedPageBreak/>
+        <w:drawing>
+          <wp:inline distT="0" distB="0" distL="0" distR="0" wp14:anchorId="4141C26A" wp14:editId="40A8FA13">
+            <wp:extent cx="4955543" cy="3902148"/>
+            <wp:effectExtent l="0" t="0" r="0" b="3175"/>
+            <wp:docPr id="41" name="Image 41"/>
+            <wp:cNvGraphicFramePr>
+              <a:graphicFrameLocks xmlns:a="http://schemas.openxmlformats.org/drawingml/2006/main" noChangeAspect="1"/>
+            </wp:cNvGraphicFramePr>
+            <a:graphic xmlns:a="http://schemas.openxmlformats.org/drawingml/2006/main">
+              <a:graphicData uri="http://schemas.openxmlformats.org/drawingml/2006/picture">
+                <pic:pic xmlns:pic="http://schemas.openxmlformats.org/drawingml/2006/picture">
+                  <pic:nvPicPr>
+                    <pic:cNvPr id="1" name=""/>
+                    <pic:cNvPicPr/>
+                  </pic:nvPicPr>
+                  <pic:blipFill>
+                    <a:blip r:embed="rId46"/>
+                    <a:stretch>
+                      <a:fillRect/>
+                    </a:stretch>
+                  </pic:blipFill>
+                  <pic:spPr>
+                    <a:xfrm>
+                      <a:off x="0" y="0"/>
+                      <a:ext cx="4972882" cy="3915801"/>
+                    </a:xfrm>
+                    <a:prstGeom prst="rect">
+                      <a:avLst/>
+                    </a:prstGeom>
+                  </pic:spPr>
+                </pic:pic>
+              </a:graphicData>
+            </a:graphic>
+          </wp:inline>
+        </w:drawing>
+      </w:r>
+    </w:p>
+    <w:p>
+      <w:pPr>
+        <w:pStyle w:val="Lgende"/>
+        <w:jc w:val="center"/>
+      </w:pPr>
+      <w:r>
+        <w:t xml:space="preserve">Figure </w:t>
+      </w:r>
+      <w:fldSimple w:instr=" SEQ Figure \* ARABIC ">
+        <w:r>
+          <w:rPr>
+            <w:noProof/>
+          </w:rPr>
+          <w:t>10</w:t>
+        </w:r>
+      </w:fldSimple>
+      <w:r>
+        <w:t xml:space="preserve"> - Mes activités (vue organisateur)</w:t>
+      </w:r>
+    </w:p>
+    <w:p>
+      <w:pPr>
+        <w:pStyle w:val="Retraitcorpsdetexte"/>
+        <w:keepNext/>
+        <w:ind w:left="0"/>
+        <w:jc w:val="center"/>
+      </w:pPr>
+      <w:r>
+        <w:rPr>
+          <w:noProof/>
+        </w:rPr>
+        <w:drawing>
+          <wp:inline distT="0" distB="0" distL="0" distR="0" wp14:anchorId="02CDB165" wp14:editId="24727A30">
+            <wp:extent cx="5071731" cy="4080311"/>
+            <wp:effectExtent l="0" t="0" r="0" b="0"/>
+            <wp:docPr id="42" name="Image 42"/>
+            <wp:cNvGraphicFramePr>
+              <a:graphicFrameLocks xmlns:a="http://schemas.openxmlformats.org/drawingml/2006/main" noChangeAspect="1"/>
+            </wp:cNvGraphicFramePr>
+            <a:graphic xmlns:a="http://schemas.openxmlformats.org/drawingml/2006/main">
+              <a:graphicData uri="http://schemas.openxmlformats.org/drawingml/2006/picture">
+                <pic:pic xmlns:pic="http://schemas.openxmlformats.org/drawingml/2006/picture">
+                  <pic:nvPicPr>
+                    <pic:cNvPr id="1" name=""/>
+                    <pic:cNvPicPr/>
+                  </pic:nvPicPr>
+                  <pic:blipFill>
+                    <a:blip r:embed="rId47"/>
+                    <a:stretch>
+                      <a:fillRect/>
+                    </a:stretch>
+                  </pic:blipFill>
+                  <pic:spPr>
+                    <a:xfrm>
+                      <a:off x="0" y="0"/>
+                      <a:ext cx="5087256" cy="4092801"/>
+                    </a:xfrm>
+                    <a:prstGeom prst="rect">
+                      <a:avLst/>
+                    </a:prstGeom>
+                  </pic:spPr>
+                </pic:pic>
+              </a:graphicData>
+            </a:graphic>
+          </wp:inline>
+        </w:drawing>
+      </w:r>
+    </w:p>
+    <w:p>
+      <w:pPr>
+        <w:pStyle w:val="Lgende"/>
+        <w:jc w:val="center"/>
+      </w:pPr>
+      <w:r>
+        <w:t xml:space="preserve">Figure </w:t>
+      </w:r>
+      <w:fldSimple w:instr=" SEQ Figure \* ARABIC ">
+        <w:r>
+          <w:rPr>
+            <w:noProof/>
+          </w:rPr>
+          <w:t>11</w:t>
+        </w:r>
+      </w:fldSimple>
+      <w:r>
+        <w:t xml:space="preserve"> - Modifier une activité (organisateur)</w:t>
+      </w:r>
+    </w:p>
+    <w:p>
+      <w:pPr>
+        <w:pStyle w:val="Retraitcorpsdetexte"/>
+        <w:ind w:left="0"/>
+        <w:jc w:val="center"/>
+      </w:pPr>
+    </w:p>
+    <w:p>
+      <w:pPr>
+        <w:pStyle w:val="Retraitcorpsdetexte"/>
+        <w:keepNext/>
+        <w:ind w:left="0"/>
+        <w:jc w:val="center"/>
+      </w:pPr>
+      <w:r>
+        <w:rPr>
+          <w:noProof/>
+        </w:rPr>
+        <w:lastRenderedPageBreak/>
+        <w:drawing>
+          <wp:inline distT="0" distB="0" distL="0" distR="0" wp14:anchorId="624342A1" wp14:editId="31BC14B2">
+            <wp:extent cx="5040058" cy="4019266"/>
+            <wp:effectExtent l="0" t="0" r="8255" b="635"/>
+            <wp:docPr id="43" name="Image 43"/>
+            <wp:cNvGraphicFramePr>
+              <a:graphicFrameLocks xmlns:a="http://schemas.openxmlformats.org/drawingml/2006/main" noChangeAspect="1"/>
+            </wp:cNvGraphicFramePr>
+            <a:graphic xmlns:a="http://schemas.openxmlformats.org/drawingml/2006/main">
+              <a:graphicData uri="http://schemas.openxmlformats.org/drawingml/2006/picture">
+                <pic:pic xmlns:pic="http://schemas.openxmlformats.org/drawingml/2006/picture">
+                  <pic:nvPicPr>
+                    <pic:cNvPr id="1" name=""/>
+                    <pic:cNvPicPr/>
+                  </pic:nvPicPr>
+                  <pic:blipFill>
+                    <a:blip r:embed="rId48"/>
+                    <a:stretch>
+                      <a:fillRect/>
+                    </a:stretch>
+                  </pic:blipFill>
+                  <pic:spPr>
+                    <a:xfrm>
+                      <a:off x="0" y="0"/>
+                      <a:ext cx="5058923" cy="4034310"/>
+                    </a:xfrm>
+                    <a:prstGeom prst="rect">
+                      <a:avLst/>
+                    </a:prstGeom>
+                  </pic:spPr>
+                </pic:pic>
+              </a:graphicData>
+            </a:graphic>
+          </wp:inline>
+        </w:drawing>
+      </w:r>
+    </w:p>
+    <w:p>
+      <w:pPr>
+        <w:pStyle w:val="Lgende"/>
+        <w:jc w:val="center"/>
+      </w:pPr>
+      <w:r>
+        <w:t xml:space="preserve">Figure </w:t>
+      </w:r>
+      <w:fldSimple w:instr=" SEQ Figure \* ARABIC ">
+        <w:r>
+          <w:rPr>
+            <w:noProof/>
+          </w:rPr>
+          <w:t>12</w:t>
+        </w:r>
+      </w:fldSimple>
+      <w:r>
+        <w:t xml:space="preserve"> - Créer une activité (organisateur)</w:t>
+      </w:r>
+    </w:p>
+    <w:p>
+      <w:pPr>
+        <w:keepNext/>
+        <w:jc w:val="center"/>
+      </w:pPr>
+      <w:r>
+        <w:rPr>
+          <w:noProof/>
+        </w:rPr>
+        <w:drawing>
+          <wp:inline distT="0" distB="0" distL="0" distR="0" wp14:anchorId="2E25676D" wp14:editId="5DEFC050">
+            <wp:extent cx="5064395" cy="4029740"/>
+            <wp:effectExtent l="0" t="0" r="3175" b="8890"/>
+            <wp:docPr id="45" name="Image 45"/>
+            <wp:cNvGraphicFramePr>
+              <a:graphicFrameLocks xmlns:a="http://schemas.openxmlformats.org/drawingml/2006/main" noChangeAspect="1"/>
+            </wp:cNvGraphicFramePr>
+            <a:graphic xmlns:a="http://schemas.openxmlformats.org/drawingml/2006/main">
+              <a:graphicData uri="http://schemas.openxmlformats.org/drawingml/2006/picture">
+                <pic:pic xmlns:pic="http://schemas.openxmlformats.org/drawingml/2006/picture">
+                  <pic:nvPicPr>
+                    <pic:cNvPr id="1" name=""/>
+                    <pic:cNvPicPr/>
+                  </pic:nvPicPr>
+                  <pic:blipFill>
+                    <a:blip r:embed="rId49"/>
+                    <a:stretch>
+                      <a:fillRect/>
+                    </a:stretch>
+                  </pic:blipFill>
+                  <pic:spPr>
+                    <a:xfrm>
+                      <a:off x="0" y="0"/>
+                      <a:ext cx="5072734" cy="4036376"/>
+                    </a:xfrm>
+                    <a:prstGeom prst="rect">
+                      <a:avLst/>
+                    </a:prstGeom>
+                  </pic:spPr>
+                </pic:pic>
+              </a:graphicData>
+            </a:graphic>
+          </wp:inline>
+        </w:drawing>
+      </w:r>
+    </w:p>
+    <w:p>
+      <w:pPr>
+        <w:pStyle w:val="Lgende"/>
+        <w:jc w:val="center"/>
+      </w:pPr>
+      <w:r>
+        <w:t xml:space="preserve">Figure </w:t>
+      </w:r>
+      <w:fldSimple w:instr=" SEQ Figure \* ARABIC ">
+        <w:r>
+          <w:rPr>
+            <w:noProof/>
+          </w:rPr>
+          <w:t>13</w:t>
+        </w:r>
+      </w:fldSimple>
+      <w:r>
+        <w:t xml:space="preserve"> - Liste des activités</w:t>
+      </w:r>
+    </w:p>
+    <w:p>
+      <w:pPr>
+        <w:jc w:val="center"/>
+      </w:pPr>
+    </w:p>
+    <w:p>
+      <w:pPr>
+        <w:keepNext/>
+        <w:jc w:val="center"/>
+      </w:pPr>
+      <w:r>
+        <w:rPr>
+          <w:noProof/>
+        </w:rPr>
+        <w:lastRenderedPageBreak/>
+        <w:drawing>
+          <wp:inline distT="0" distB="0" distL="0" distR="0" wp14:anchorId="1D0E9F83" wp14:editId="60CE2458">
+            <wp:extent cx="5076825" cy="4035712"/>
+            <wp:effectExtent l="0" t="0" r="0" b="3175"/>
+            <wp:docPr id="57" name="Image 57"/>
+            <wp:cNvGraphicFramePr>
+              <a:graphicFrameLocks xmlns:a="http://schemas.openxmlformats.org/drawingml/2006/main" noChangeAspect="1"/>
+            </wp:cNvGraphicFramePr>
+            <a:graphic xmlns:a="http://schemas.openxmlformats.org/drawingml/2006/main">
+              <a:graphicData uri="http://schemas.openxmlformats.org/drawingml/2006/picture">
+                <pic:pic xmlns:pic="http://schemas.openxmlformats.org/drawingml/2006/picture">
+                  <pic:nvPicPr>
+                    <pic:cNvPr id="1" name=""/>
+                    <pic:cNvPicPr/>
+                  </pic:nvPicPr>
+                  <pic:blipFill>
+                    <a:blip r:embed="rId50"/>
+                    <a:stretch>
+                      <a:fillRect/>
+                    </a:stretch>
+                  </pic:blipFill>
+                  <pic:spPr>
+                    <a:xfrm>
+                      <a:off x="0" y="0"/>
+                      <a:ext cx="5086435" cy="4043352"/>
+                    </a:xfrm>
+                    <a:prstGeom prst="rect">
+                      <a:avLst/>
+                    </a:prstGeom>
+                  </pic:spPr>
+                </pic:pic>
+              </a:graphicData>
+            </a:graphic>
+          </wp:inline>
+        </w:drawing>
+      </w:r>
+    </w:p>
+    <w:p>
+      <w:pPr>
+        <w:pStyle w:val="Lgende"/>
+        <w:jc w:val="center"/>
+      </w:pPr>
+      <w:r>
+        <w:t xml:space="preserve">Figure </w:t>
+      </w:r>
+      <w:fldSimple w:instr=" SEQ Figure \* ARABIC ">
+        <w:r>
+          <w:rPr>
+            <w:noProof/>
+          </w:rPr>
+          <w:t>14</w:t>
+        </w:r>
+      </w:fldSimple>
+      <w:r>
+        <w:t xml:space="preserve"> - inscription à une activité réussie (élève)</w:t>
+      </w:r>
+    </w:p>
+    <w:p>
+      <w:pPr>
+        <w:keepNext/>
+        <w:jc w:val="center"/>
+      </w:pPr>
+      <w:r>
+        <w:rPr>
+          <w:noProof/>
+        </w:rPr>
+        <w:drawing>
+          <wp:inline distT="0" distB="0" distL="0" distR="0" wp14:anchorId="0D86837D" wp14:editId="643AF120">
+            <wp:extent cx="5067300" cy="4180103"/>
+            <wp:effectExtent l="0" t="0" r="0" b="0"/>
+            <wp:docPr id="58" name="Image 58"/>
+            <wp:cNvGraphicFramePr>
+              <a:graphicFrameLocks xmlns:a="http://schemas.openxmlformats.org/drawingml/2006/main" noChangeAspect="1"/>
+            </wp:cNvGraphicFramePr>
+            <a:graphic xmlns:a="http://schemas.openxmlformats.org/drawingml/2006/main">
+              <a:graphicData uri="http://schemas.openxmlformats.org/drawingml/2006/picture">
+                <pic:pic xmlns:pic="http://schemas.openxmlformats.org/drawingml/2006/picture">
+                  <pic:nvPicPr>
+                    <pic:cNvPr id="1" name=""/>
+                    <pic:cNvPicPr/>
+                  </pic:nvPicPr>
+                  <pic:blipFill>
+                    <a:blip r:embed="rId51"/>
+                    <a:stretch>
+                      <a:fillRect/>
+                    </a:stretch>
+                  </pic:blipFill>
+                  <pic:spPr>
+                    <a:xfrm>
+                      <a:off x="0" y="0"/>
+                      <a:ext cx="5084352" cy="4194170"/>
+                    </a:xfrm>
+                    <a:prstGeom prst="rect">
+                      <a:avLst/>
+                    </a:prstGeom>
+                  </pic:spPr>
+                </pic:pic>
+              </a:graphicData>
+            </a:graphic>
+          </wp:inline>
+        </w:drawing>
+      </w:r>
+    </w:p>
+    <w:p>
+      <w:pPr>
+        <w:pStyle w:val="Lgende"/>
+        <w:jc w:val="center"/>
+      </w:pPr>
+      <w:r>
+        <w:t xml:space="preserve">Figure </w:t>
+      </w:r>
+      <w:fldSimple w:instr=" SEQ Figure \* ARABIC ">
+        <w:r>
+          <w:rPr>
+            <w:noProof/>
+          </w:rPr>
+          <w:t>15</w:t>
+        </w:r>
+      </w:fldSimple>
+      <w:r>
+        <w:t xml:space="preserve"> - inscription à une activité réussie (élève)</w:t>
+      </w:r>
+    </w:p>
+    <w:p>
+      <w:pPr>
+        <w:keepNext/>
+        <w:jc w:val="center"/>
+      </w:pPr>
+      <w:r>
+        <w:rPr>
+          <w:noProof/>
+        </w:rPr>
+        <w:lastRenderedPageBreak/>
+        <w:drawing>
+          <wp:inline distT="0" distB="0" distL="0" distR="0" wp14:anchorId="173AE270" wp14:editId="3F96CB83">
+            <wp:extent cx="5123595" cy="4140679"/>
+            <wp:effectExtent l="0" t="0" r="1270" b="0"/>
+            <wp:docPr id="49" name="Image 49"/>
+            <wp:cNvGraphicFramePr>
+              <a:graphicFrameLocks xmlns:a="http://schemas.openxmlformats.org/drawingml/2006/main" noChangeAspect="1"/>
+            </wp:cNvGraphicFramePr>
+            <a:graphic xmlns:a="http://schemas.openxmlformats.org/drawingml/2006/main">
+              <a:graphicData uri="http://schemas.openxmlformats.org/drawingml/2006/picture">
+                <pic:pic xmlns:pic="http://schemas.openxmlformats.org/drawingml/2006/picture">
+                  <pic:nvPicPr>
+                    <pic:cNvPr id="1" name=""/>
+                    <pic:cNvPicPr/>
+                  </pic:nvPicPr>
+                  <pic:blipFill>
+                    <a:blip r:embed="rId52"/>
+                    <a:stretch>
+                      <a:fillRect/>
+                    </a:stretch>
+                  </pic:blipFill>
+                  <pic:spPr>
+                    <a:xfrm>
+                      <a:off x="0" y="0"/>
+                      <a:ext cx="5131438" cy="4147018"/>
+                    </a:xfrm>
+                    <a:prstGeom prst="rect">
+                      <a:avLst/>
+                    </a:prstGeom>
+                  </pic:spPr>
+                </pic:pic>
+              </a:graphicData>
+            </a:graphic>
+          </wp:inline>
+        </w:drawing>
+      </w:r>
+    </w:p>
+    <w:p>
+      <w:pPr>
+        <w:pStyle w:val="Lgende"/>
+        <w:jc w:val="center"/>
+      </w:pPr>
+      <w:r>
+        <w:t xml:space="preserve">Figure </w:t>
+      </w:r>
+      <w:fldSimple w:instr=" SEQ Figure \* ARABIC ">
+        <w:r>
+          <w:rPr>
+            <w:noProof/>
+          </w:rPr>
+          <w:t>16</w:t>
+        </w:r>
+      </w:fldSimple>
+      <w:r>
+        <w:t xml:space="preserve"> - Détails &amp; Liste participants</w:t>
+      </w:r>
+    </w:p>
+    <w:p>
+      <w:pPr>
+        <w:keepNext/>
+        <w:jc w:val="center"/>
+      </w:pPr>
+      <w:r>
+        <w:rPr>
+          <w:noProof/>
+        </w:rPr>
+        <w:drawing>
+          <wp:inline distT="0" distB="0" distL="0" distR="0" wp14:anchorId="243BB277" wp14:editId="1C935148">
+            <wp:extent cx="5149970" cy="4048433"/>
+            <wp:effectExtent l="0" t="0" r="0" b="9525"/>
+            <wp:docPr id="48" name="Image 48"/>
+            <wp:cNvGraphicFramePr>
+              <a:graphicFrameLocks xmlns:a="http://schemas.openxmlformats.org/drawingml/2006/main" noChangeAspect="1"/>
+            </wp:cNvGraphicFramePr>
+            <a:graphic xmlns:a="http://schemas.openxmlformats.org/drawingml/2006/main">
+              <a:graphicData uri="http://schemas.openxmlformats.org/drawingml/2006/picture">
+                <pic:pic xmlns:pic="http://schemas.openxmlformats.org/drawingml/2006/picture">
+                  <pic:nvPicPr>
+                    <pic:cNvPr id="1" name=""/>
+                    <pic:cNvPicPr/>
+                  </pic:nvPicPr>
+                  <pic:blipFill>
+                    <a:blip r:embed="rId53"/>
+                    <a:stretch>
+                      <a:fillRect/>
+                    </a:stretch>
+                  </pic:blipFill>
+                  <pic:spPr>
+                    <a:xfrm>
+                      <a:off x="0" y="0"/>
+                      <a:ext cx="5163353" cy="4058954"/>
+                    </a:xfrm>
+                    <a:prstGeom prst="rect">
+                      <a:avLst/>
+                    </a:prstGeom>
+                  </pic:spPr>
+                </pic:pic>
+              </a:graphicData>
+            </a:graphic>
+          </wp:inline>
+        </w:drawing>
+      </w:r>
+    </w:p>
+    <w:p>
+      <w:pPr>
+        <w:pStyle w:val="Lgende"/>
+        <w:jc w:val="center"/>
+      </w:pPr>
+      <w:r>
+        <w:t xml:space="preserve">Figure </w:t>
+      </w:r>
+      <w:fldSimple w:instr=" SEQ Figure \* ARABIC ">
+        <w:r>
+          <w:rPr>
+            <w:noProof/>
+          </w:rPr>
+          <w:t>17</w:t>
+        </w:r>
+      </w:fldSimple>
+      <w:r>
+        <w:t xml:space="preserve"> - Profil élève</w:t>
+      </w:r>
+    </w:p>
+    <w:p>
+      <w:pPr>
+        <w:jc w:val="center"/>
+      </w:pPr>
+    </w:p>
+    <w:p>
+      <w:pPr>
+        <w:keepNext/>
+        <w:jc w:val="center"/>
+      </w:pPr>
+      <w:r>
+        <w:rPr>
+          <w:noProof/>
+        </w:rPr>
+        <w:drawing>
+          <wp:inline distT="0" distB="0" distL="0" distR="0" wp14:anchorId="63A6BCBC" wp14:editId="5DF36EAD">
+            <wp:extent cx="5151443" cy="4123426"/>
+            <wp:effectExtent l="0" t="0" r="0" b="0"/>
+            <wp:docPr id="50" name="Image 50"/>
+            <wp:cNvGraphicFramePr>
+              <a:graphicFrameLocks xmlns:a="http://schemas.openxmlformats.org/drawingml/2006/main" noChangeAspect="1"/>
+            </wp:cNvGraphicFramePr>
+            <a:graphic xmlns:a="http://schemas.openxmlformats.org/drawingml/2006/main">
+              <a:graphicData uri="http://schemas.openxmlformats.org/drawingml/2006/picture">
+                <pic:pic xmlns:pic="http://schemas.openxmlformats.org/drawingml/2006/picture">
+                  <pic:nvPicPr>
+                    <pic:cNvPr id="1" name=""/>
+                    <pic:cNvPicPr/>
+                  </pic:nvPicPr>
+                  <pic:blipFill>
+                    <a:blip r:embed="rId54"/>
+                    <a:stretch>
+                      <a:fillRect/>
+                    </a:stretch>
+                  </pic:blipFill>
+                  <pic:spPr>
+                    <a:xfrm>
+                      <a:off x="0" y="0"/>
+                      <a:ext cx="5158831" cy="4129340"/>
+                    </a:xfrm>
+                    <a:prstGeom prst="rect">
+                      <a:avLst/>
+                    </a:prstGeom>
+                  </pic:spPr>
+                </pic:pic>
+              </a:graphicData>
+            </a:graphic>
+          </wp:inline>
+        </w:drawing>
+      </w:r>
+    </w:p>
+    <w:p>
+      <w:pPr>
+        <w:pStyle w:val="Lgende"/>
+        <w:jc w:val="center"/>
+      </w:pPr>
+      <w:r>
+        <w:t xml:space="preserve">Figure </w:t>
+      </w:r>
+      <w:fldSimple w:instr=" SEQ Figure \* ARABIC ">
+        <w:r>
+          <w:rPr>
+            <w:noProof/>
+          </w:rPr>
+          <w:t>18</w:t>
+        </w:r>
+      </w:fldSimple>
+      <w:r>
+        <w:t xml:space="preserve"> - Profil enseignant</w:t>
+      </w:r>
+    </w:p>
+    <w:p>
+      <w:pPr>
+        <w:jc w:val="center"/>
+      </w:pPr>
+    </w:p>
+    <w:p>
+      <w:pPr>
+        <w:jc w:val="center"/>
+      </w:pPr>
+      <w:r>
+        <w:br w:type="page"/>
+      </w:r>
+    </w:p>
+    <w:p>
+      <w:pPr>
+        <w:pStyle w:val="Titre3"/>
+      </w:pPr>
+      <w:r>
+        <w:lastRenderedPageBreak/>
+        <w:t>Schémas de base de données</w:t>
+      </w:r>
+    </w:p>
+    <w:p>
+      <w:pPr>
+        <w:pStyle w:val="Retraitcorpsdetexte3"/>
+      </w:pPr>
+    </w:p>
+    <w:p>
+      <w:pPr>
+        <w:pStyle w:val="Retraitcorpsdetexte3"/>
+      </w:pPr>
+    </w:p>
+    <w:p>
+      <w:pPr>
+        <w:pStyle w:val="Retraitcorpsdetexte3"/>
+      </w:pPr>
+    </w:p>
     <w:p>
       <w:pPr>
         <w:pStyle w:val="Informations"/>
@@ -8747,7 +9973,7 @@
               <w:noProof/>
               <w:szCs w:val="16"/>
             </w:rPr>
-            <w:t>15.05.2024 10:08</w:t>
+            <w:t>15.05.2024 10:39</w:t>
           </w:r>
           <w:r>
             <w:rPr>
@@ -8965,7 +10191,7 @@
         <v:path o:extrusionok="f" gradientshapeok="t" o:connecttype="rect"/>
         <o:lock v:ext="edit" aspectratio="t"/>
       </v:shapetype>
-      <v:shape id="_x0000_i1045" type="#_x0000_t75" style="width:12.55pt;height:12.55pt" o:bullet="t">
+      <v:shape id="_x0000_i1138" type="#_x0000_t75" style="width:11.25pt;height:11.25pt" o:bullet="t">
         <v:imagedata r:id="rId1" o:title="BD10263_"/>
       </v:shape>
     </w:pict>

</xml_diff>